<commit_message>
Mod: romanovo project doc
</commit_message>
<xml_diff>
--- a/assets/romanovo-project.docx
+++ b/assets/romanovo-project.docx
@@ -1,6 +1,6 @@
 
 <file path=word/document.xml><?xml version="1.0" encoding="utf-8"?>
-<w:document xmlns:r="http://schemas.openxmlformats.org/officeDocument/2006/relationships" xmlns:wp="http://schemas.openxmlformats.org/drawingml/2006/wordprocessingDrawing" xmlns:w="http://schemas.openxmlformats.org/wordprocessingml/2006/main" xmlns:w10="urn:schemas-microsoft-com:office:word" xmlns:w14="http://schemas.microsoft.com/office/word/2010/wordml" xmlns:wps="http://schemas.microsoft.com/office/word/2010/wordprocessingShape" xmlns:wpg="http://schemas.microsoft.com/office/word/2010/wordprocessingGroup" xmlns:mc="http://schemas.openxmlformats.org/markup-compatibility/2006" xmlns:v="urn:schemas-microsoft-com:vml" xmlns:o="urn:schemas-microsoft-com:office:office" mc:Ignorable="w14">
+<w:document xmlns:r="http://schemas.openxmlformats.org/officeDocument/2006/relationships" xmlns:wp="http://schemas.openxmlformats.org/drawingml/2006/wordprocessingDrawing" xmlns:w="http://schemas.openxmlformats.org/wordprocessingml/2006/main" xmlns:w10="urn:schemas-microsoft-com:office:word" xmlns:w14="http://schemas.microsoft.com/office/word/2010/wordml" xmlns:wps="http://schemas.microsoft.com/office/word/2010/wordprocessingShape" xmlns:wpg="http://schemas.microsoft.com/office/word/2010/wordprocessingGroup" xmlns:mc="http://schemas.openxmlformats.org/markup-compatibility/2006" xmlns:v="urn:schemas-microsoft-com:vml" xmlns:o="urn:schemas-microsoft-com:office:office" xmlns:m="http://schemas.openxmlformats.org/officeDocument/2006/math" mc:Ignorable="w14">
   <w:body>
     <w:p>
       <w:pPr>
@@ -215,6 +215,7 @@
           <w:bCs w:val="1"/>
           <w:sz w:val="18"/>
           <w:szCs w:val="18"/>
+          <w:lang w:val="ru-RU"/>
         </w:rPr>
       </w:pPr>
     </w:p>
@@ -5039,6 +5040,7 @@
           <w:sz w:val="18"/>
           <w:szCs w:val="18"/>
           <w:shd w:val="clear" w:color="auto" w:fill="ffffff"/>
+          <w:lang w:val="ru-RU"/>
         </w:rPr>
       </w:pPr>
     </w:p>
@@ -6262,6 +6264,7 @@
           <w:sz w:val="18"/>
           <w:szCs w:val="18"/>
           <w:shd w:val="clear" w:color="auto" w:fill="ffffff"/>
+          <w:lang w:val="ru-RU"/>
         </w:rPr>
       </w:pPr>
     </w:p>
@@ -6529,10 +6532,19 @@
           <w:sz w:val="18"/>
           <w:szCs w:val="18"/>
           <w:shd w:val="clear" w:color="auto" w:fill="ffffff"/>
-          <w:rtl w:val="0"/>
         </w:rPr>
         <w:tab/>
         <w:tab/>
+      </w:r>
+      <w:r>
+        <w:rPr>
+          <w:rFonts w:ascii="Cambria" w:hAnsi="Cambria" w:hint="default"/>
+          <w:sz w:val="18"/>
+          <w:szCs w:val="18"/>
+          <w:shd w:val="clear" w:color="auto" w:fill="ffffff"/>
+          <w:rtl w:val="0"/>
+          <w:lang w:val="ru-RU"/>
+        </w:rPr>
         <w:t xml:space="preserve">общая площадь зданий                                     </w:t>
       </w:r>
       <w:r>
@@ -6580,10 +6592,19 @@
           <w:sz w:val="18"/>
           <w:szCs w:val="18"/>
           <w:shd w:val="clear" w:color="auto" w:fill="ffffff"/>
-          <w:rtl w:val="0"/>
         </w:rPr>
         <w:tab/>
         <w:tab/>
+      </w:r>
+      <w:r>
+        <w:rPr>
+          <w:rFonts w:ascii="Cambria" w:hAnsi="Cambria" w:hint="default"/>
+          <w:sz w:val="18"/>
+          <w:szCs w:val="18"/>
+          <w:shd w:val="clear" w:color="auto" w:fill="ffffff"/>
+          <w:rtl w:val="0"/>
+          <w:lang w:val="ru-RU"/>
+        </w:rPr>
         <w:t xml:space="preserve">строительный объем                                          </w:t>
       </w:r>
       <w:r>
@@ -6629,6 +6650,7 @@
           <w:sz w:val="18"/>
           <w:szCs w:val="18"/>
           <w:shd w:val="clear" w:color="auto" w:fill="ffffff"/>
+          <w:lang w:val="ru-RU"/>
         </w:rPr>
       </w:pPr>
     </w:p>
@@ -6814,10 +6836,19 @@
           <w:sz w:val="18"/>
           <w:szCs w:val="18"/>
           <w:shd w:val="clear" w:color="auto" w:fill="ffffff"/>
-          <w:rtl w:val="0"/>
         </w:rPr>
         <w:tab/>
         <w:tab/>
+      </w:r>
+      <w:r>
+        <w:rPr>
+          <w:rFonts w:ascii="Cambria" w:hAnsi="Cambria" w:hint="default"/>
+          <w:sz w:val="18"/>
+          <w:szCs w:val="18"/>
+          <w:shd w:val="clear" w:color="auto" w:fill="ffffff"/>
+          <w:rtl w:val="0"/>
+          <w:lang w:val="ru-RU"/>
+        </w:rPr>
         <w:t xml:space="preserve">общая площадь зданий                                     </w:t>
       </w:r>
       <w:r>
@@ -6865,10 +6896,19 @@
           <w:sz w:val="18"/>
           <w:szCs w:val="18"/>
           <w:shd w:val="clear" w:color="auto" w:fill="ffffff"/>
-          <w:rtl w:val="0"/>
         </w:rPr>
         <w:tab/>
         <w:tab/>
+      </w:r>
+      <w:r>
+        <w:rPr>
+          <w:rFonts w:ascii="Cambria" w:hAnsi="Cambria" w:hint="default"/>
+          <w:sz w:val="18"/>
+          <w:szCs w:val="18"/>
+          <w:shd w:val="clear" w:color="auto" w:fill="ffffff"/>
+          <w:rtl w:val="0"/>
+          <w:lang w:val="ru-RU"/>
+        </w:rPr>
         <w:t xml:space="preserve">строительный объем                                          </w:t>
       </w:r>
       <w:r>
@@ -6914,6 +6954,7 @@
           <w:sz w:val="18"/>
           <w:szCs w:val="18"/>
           <w:shd w:val="clear" w:color="auto" w:fill="ffffff"/>
+          <w:lang w:val="ru-RU"/>
         </w:rPr>
       </w:pPr>
     </w:p>
@@ -8554,6 +8595,7 @@
           <w:rFonts w:ascii="Cambria" w:cs="Cambria" w:hAnsi="Cambria" w:eastAsia="Cambria"/>
           <w:sz w:val="18"/>
           <w:szCs w:val="18"/>
+          <w:lang w:val="ru-RU"/>
         </w:rPr>
       </w:pPr>
     </w:p>
@@ -8992,11 +9034,7 @@
       </w:r>
       <w:r>
         <w:rPr>
-          <w:rFonts w:ascii="Arial Unicode MS" w:cs="Arial Unicode MS" w:hAnsi="Arial Unicode MS" w:eastAsia="Arial Unicode MS" w:hint="default"/>
-          <w:b w:val="0"/>
-          <w:bCs w:val="0"/>
-          <w:i w:val="0"/>
-          <w:iCs w:val="0"/>
+          <w:rFonts w:ascii="Arial Unicode MS" w:hAnsi="Arial Unicode MS" w:hint="default"/>
           <w:color w:val="333333"/>
           <w:sz w:val="18"/>
           <w:szCs w:val="18"/>
@@ -9020,11 +9058,7 @@
       </w:r>
       <w:r>
         <w:rPr>
-          <w:rFonts w:ascii="Arial Unicode MS" w:cs="Arial Unicode MS" w:hAnsi="Arial Unicode MS" w:eastAsia="Arial Unicode MS" w:hint="default"/>
-          <w:b w:val="0"/>
-          <w:bCs w:val="0"/>
-          <w:i w:val="0"/>
-          <w:iCs w:val="0"/>
+          <w:rFonts w:ascii="Arial Unicode MS" w:hAnsi="Arial Unicode MS" w:hint="default"/>
           <w:color w:val="333333"/>
           <w:sz w:val="18"/>
           <w:szCs w:val="18"/>
@@ -9048,11 +9082,7 @@
       </w:r>
       <w:r>
         <w:rPr>
-          <w:rFonts w:ascii="Arial Unicode MS" w:cs="Arial Unicode MS" w:hAnsi="Arial Unicode MS" w:eastAsia="Arial Unicode MS" w:hint="default"/>
-          <w:b w:val="0"/>
-          <w:bCs w:val="0"/>
-          <w:i w:val="0"/>
-          <w:iCs w:val="0"/>
+          <w:rFonts w:ascii="Arial Unicode MS" w:hAnsi="Arial Unicode MS" w:hint="default"/>
           <w:color w:val="333333"/>
           <w:sz w:val="18"/>
           <w:szCs w:val="18"/>
@@ -9076,11 +9106,7 @@
       </w:r>
       <w:r>
         <w:rPr>
-          <w:rFonts w:ascii="Arial Unicode MS" w:cs="Arial Unicode MS" w:hAnsi="Arial Unicode MS" w:eastAsia="Arial Unicode MS" w:hint="default"/>
-          <w:b w:val="0"/>
-          <w:bCs w:val="0"/>
-          <w:i w:val="0"/>
-          <w:iCs w:val="0"/>
+          <w:rFonts w:ascii="Arial Unicode MS" w:hAnsi="Arial Unicode MS" w:hint="default"/>
           <w:color w:val="333333"/>
           <w:sz w:val="18"/>
           <w:szCs w:val="18"/>
@@ -9104,11 +9130,7 @@
       </w:r>
       <w:r>
         <w:rPr>
-          <w:rFonts w:ascii="Arial Unicode MS" w:cs="Arial Unicode MS" w:hAnsi="Arial Unicode MS" w:eastAsia="Arial Unicode MS" w:hint="default"/>
-          <w:b w:val="0"/>
-          <w:bCs w:val="0"/>
-          <w:i w:val="0"/>
-          <w:iCs w:val="0"/>
+          <w:rFonts w:ascii="Arial Unicode MS" w:hAnsi="Arial Unicode MS" w:hint="default"/>
           <w:color w:val="333333"/>
           <w:sz w:val="18"/>
           <w:szCs w:val="18"/>
@@ -9132,11 +9154,7 @@
       </w:r>
       <w:r>
         <w:rPr>
-          <w:rFonts w:ascii="Arial Unicode MS" w:cs="Arial Unicode MS" w:hAnsi="Arial Unicode MS" w:eastAsia="Arial Unicode MS" w:hint="default"/>
-          <w:b w:val="0"/>
-          <w:bCs w:val="0"/>
-          <w:i w:val="0"/>
-          <w:iCs w:val="0"/>
+          <w:rFonts w:ascii="Arial Unicode MS" w:hAnsi="Arial Unicode MS" w:hint="default"/>
           <w:color w:val="333333"/>
           <w:sz w:val="18"/>
           <w:szCs w:val="18"/>
@@ -9160,11 +9178,7 @@
       </w:r>
       <w:r>
         <w:rPr>
-          <w:rFonts w:ascii="Arial Unicode MS" w:cs="Arial Unicode MS" w:hAnsi="Arial Unicode MS" w:eastAsia="Arial Unicode MS" w:hint="default"/>
-          <w:b w:val="0"/>
-          <w:bCs w:val="0"/>
-          <w:i w:val="0"/>
-          <w:iCs w:val="0"/>
+          <w:rFonts w:ascii="Arial Unicode MS" w:hAnsi="Arial Unicode MS" w:hint="default"/>
           <w:color w:val="333333"/>
           <w:sz w:val="18"/>
           <w:szCs w:val="18"/>
@@ -9188,11 +9202,7 @@
       </w:r>
       <w:r>
         <w:rPr>
-          <w:rFonts w:ascii="Arial Unicode MS" w:cs="Arial Unicode MS" w:hAnsi="Arial Unicode MS" w:eastAsia="Arial Unicode MS" w:hint="default"/>
-          <w:b w:val="0"/>
-          <w:bCs w:val="0"/>
-          <w:i w:val="0"/>
-          <w:iCs w:val="0"/>
+          <w:rFonts w:ascii="Arial Unicode MS" w:hAnsi="Arial Unicode MS" w:hint="default"/>
           <w:color w:val="333333"/>
           <w:sz w:val="18"/>
           <w:szCs w:val="18"/>
@@ -9216,11 +9226,7 @@
       </w:r>
       <w:r>
         <w:rPr>
-          <w:rFonts w:ascii="Arial Unicode MS" w:cs="Arial Unicode MS" w:hAnsi="Arial Unicode MS" w:eastAsia="Arial Unicode MS" w:hint="default"/>
-          <w:b w:val="0"/>
-          <w:bCs w:val="0"/>
-          <w:i w:val="0"/>
-          <w:iCs w:val="0"/>
+          <w:rFonts w:ascii="Arial Unicode MS" w:hAnsi="Arial Unicode MS" w:hint="default"/>
           <w:color w:val="333333"/>
           <w:sz w:val="18"/>
           <w:szCs w:val="18"/>
@@ -9244,11 +9250,7 @@
       </w:r>
       <w:r>
         <w:rPr>
-          <w:rFonts w:ascii="Arial Unicode MS" w:cs="Arial Unicode MS" w:hAnsi="Arial Unicode MS" w:eastAsia="Arial Unicode MS" w:hint="default"/>
-          <w:b w:val="0"/>
-          <w:bCs w:val="0"/>
-          <w:i w:val="0"/>
-          <w:iCs w:val="0"/>
+          <w:rFonts w:ascii="Arial Unicode MS" w:hAnsi="Arial Unicode MS" w:hint="default"/>
           <w:color w:val="333333"/>
           <w:sz w:val="18"/>
           <w:szCs w:val="18"/>
@@ -9272,11 +9274,7 @@
       </w:r>
       <w:r>
         <w:rPr>
-          <w:rFonts w:ascii="Arial Unicode MS" w:cs="Arial Unicode MS" w:hAnsi="Arial Unicode MS" w:eastAsia="Arial Unicode MS" w:hint="default"/>
-          <w:b w:val="0"/>
-          <w:bCs w:val="0"/>
-          <w:i w:val="0"/>
-          <w:iCs w:val="0"/>
+          <w:rFonts w:ascii="Arial Unicode MS" w:hAnsi="Arial Unicode MS" w:hint="default"/>
           <w:color w:val="333333"/>
           <w:sz w:val="18"/>
           <w:szCs w:val="18"/>
@@ -9300,11 +9298,7 @@
       </w:r>
       <w:r>
         <w:rPr>
-          <w:rFonts w:ascii="Arial Unicode MS" w:cs="Arial Unicode MS" w:hAnsi="Arial Unicode MS" w:eastAsia="Arial Unicode MS" w:hint="default"/>
-          <w:b w:val="0"/>
-          <w:bCs w:val="0"/>
-          <w:i w:val="0"/>
-          <w:iCs w:val="0"/>
+          <w:rFonts w:ascii="Arial Unicode MS" w:hAnsi="Arial Unicode MS" w:hint="default"/>
           <w:color w:val="333333"/>
           <w:sz w:val="18"/>
           <w:szCs w:val="18"/>
@@ -9340,11 +9334,7 @@
       </w:r>
       <w:r>
         <w:rPr>
-          <w:rFonts w:ascii="Arial Unicode MS" w:cs="Arial Unicode MS" w:hAnsi="Arial Unicode MS" w:eastAsia="Arial Unicode MS" w:hint="default"/>
-          <w:b w:val="0"/>
-          <w:bCs w:val="0"/>
-          <w:i w:val="0"/>
-          <w:iCs w:val="0"/>
+          <w:rFonts w:ascii="Arial Unicode MS" w:hAnsi="Arial Unicode MS" w:hint="default"/>
           <w:color w:val="333333"/>
           <w:sz w:val="18"/>
           <w:szCs w:val="18"/>
@@ -9368,11 +9358,7 @@
       </w:r>
       <w:r>
         <w:rPr>
-          <w:rFonts w:ascii="Arial Unicode MS" w:cs="Arial Unicode MS" w:hAnsi="Arial Unicode MS" w:eastAsia="Arial Unicode MS" w:hint="default"/>
-          <w:b w:val="0"/>
-          <w:bCs w:val="0"/>
-          <w:i w:val="0"/>
-          <w:iCs w:val="0"/>
+          <w:rFonts w:ascii="Arial Unicode MS" w:hAnsi="Arial Unicode MS" w:hint="default"/>
           <w:color w:val="333333"/>
           <w:sz w:val="18"/>
           <w:szCs w:val="18"/>
@@ -9396,11 +9382,7 @@
       </w:r>
       <w:r>
         <w:rPr>
-          <w:rFonts w:ascii="Arial Unicode MS" w:cs="Arial Unicode MS" w:hAnsi="Arial Unicode MS" w:eastAsia="Arial Unicode MS" w:hint="default"/>
-          <w:b w:val="0"/>
-          <w:bCs w:val="0"/>
-          <w:i w:val="0"/>
-          <w:iCs w:val="0"/>
+          <w:rFonts w:ascii="Arial Unicode MS" w:hAnsi="Arial Unicode MS" w:hint="default"/>
           <w:color w:val="333333"/>
           <w:sz w:val="18"/>
           <w:szCs w:val="18"/>
@@ -9424,11 +9406,7 @@
       </w:r>
       <w:r>
         <w:rPr>
-          <w:rFonts w:ascii="Arial Unicode MS" w:cs="Arial Unicode MS" w:hAnsi="Arial Unicode MS" w:eastAsia="Arial Unicode MS" w:hint="default"/>
-          <w:b w:val="0"/>
-          <w:bCs w:val="0"/>
-          <w:i w:val="0"/>
-          <w:iCs w:val="0"/>
+          <w:rFonts w:ascii="Arial Unicode MS" w:hAnsi="Arial Unicode MS" w:hint="default"/>
           <w:color w:val="333333"/>
           <w:sz w:val="18"/>
           <w:szCs w:val="18"/>
@@ -9476,11 +9454,7 @@
       </w:r>
       <w:r>
         <w:rPr>
-          <w:rFonts w:ascii="Arial Unicode MS" w:cs="Arial Unicode MS" w:hAnsi="Arial Unicode MS" w:eastAsia="Arial Unicode MS" w:hint="default"/>
-          <w:b w:val="0"/>
-          <w:bCs w:val="0"/>
-          <w:i w:val="0"/>
-          <w:iCs w:val="0"/>
+          <w:rFonts w:ascii="Arial Unicode MS" w:hAnsi="Arial Unicode MS" w:hint="default"/>
           <w:color w:val="333333"/>
           <w:sz w:val="18"/>
           <w:szCs w:val="18"/>
@@ -9504,11 +9478,7 @@
       </w:r>
       <w:r>
         <w:rPr>
-          <w:rFonts w:ascii="Arial Unicode MS" w:cs="Arial Unicode MS" w:hAnsi="Arial Unicode MS" w:eastAsia="Arial Unicode MS" w:hint="default"/>
-          <w:b w:val="0"/>
-          <w:bCs w:val="0"/>
-          <w:i w:val="0"/>
-          <w:iCs w:val="0"/>
+          <w:rFonts w:ascii="Arial Unicode MS" w:hAnsi="Arial Unicode MS" w:hint="default"/>
           <w:color w:val="333333"/>
           <w:sz w:val="18"/>
           <w:szCs w:val="18"/>
@@ -9544,11 +9514,7 @@
       </w:r>
       <w:r>
         <w:rPr>
-          <w:rFonts w:ascii="Arial Unicode MS" w:cs="Arial Unicode MS" w:hAnsi="Arial Unicode MS" w:eastAsia="Arial Unicode MS" w:hint="default"/>
-          <w:b w:val="0"/>
-          <w:bCs w:val="0"/>
-          <w:i w:val="0"/>
-          <w:iCs w:val="0"/>
+          <w:rFonts w:ascii="Arial Unicode MS" w:hAnsi="Arial Unicode MS" w:hint="default"/>
           <w:color w:val="333333"/>
           <w:sz w:val="18"/>
           <w:szCs w:val="18"/>
@@ -9572,11 +9538,7 @@
       </w:r>
       <w:r>
         <w:rPr>
-          <w:rFonts w:ascii="Arial Unicode MS" w:cs="Arial Unicode MS" w:hAnsi="Arial Unicode MS" w:eastAsia="Arial Unicode MS" w:hint="default"/>
-          <w:b w:val="0"/>
-          <w:bCs w:val="0"/>
-          <w:i w:val="0"/>
-          <w:iCs w:val="0"/>
+          <w:rFonts w:ascii="Arial Unicode MS" w:hAnsi="Arial Unicode MS" w:hint="default"/>
           <w:color w:val="333333"/>
           <w:sz w:val="18"/>
           <w:szCs w:val="18"/>
@@ -9600,11 +9562,7 @@
       </w:r>
       <w:r>
         <w:rPr>
-          <w:rFonts w:ascii="Arial Unicode MS" w:cs="Arial Unicode MS" w:hAnsi="Arial Unicode MS" w:eastAsia="Arial Unicode MS" w:hint="default"/>
-          <w:b w:val="0"/>
-          <w:bCs w:val="0"/>
-          <w:i w:val="0"/>
-          <w:iCs w:val="0"/>
+          <w:rFonts w:ascii="Arial Unicode MS" w:hAnsi="Arial Unicode MS" w:hint="default"/>
           <w:color w:val="333333"/>
           <w:sz w:val="18"/>
           <w:szCs w:val="18"/>
@@ -9640,11 +9598,7 @@
       </w:r>
       <w:r>
         <w:rPr>
-          <w:rFonts w:ascii="Arial Unicode MS" w:cs="Arial Unicode MS" w:hAnsi="Arial Unicode MS" w:eastAsia="Arial Unicode MS" w:hint="default"/>
-          <w:b w:val="0"/>
-          <w:bCs w:val="0"/>
-          <w:i w:val="0"/>
-          <w:iCs w:val="0"/>
+          <w:rFonts w:ascii="Arial Unicode MS" w:hAnsi="Arial Unicode MS" w:hint="default"/>
           <w:color w:val="333333"/>
           <w:sz w:val="18"/>
           <w:szCs w:val="18"/>
@@ -9668,11 +9622,7 @@
       </w:r>
       <w:r>
         <w:rPr>
-          <w:rFonts w:ascii="Arial Unicode MS" w:cs="Arial Unicode MS" w:hAnsi="Arial Unicode MS" w:eastAsia="Arial Unicode MS" w:hint="default"/>
-          <w:b w:val="0"/>
-          <w:bCs w:val="0"/>
-          <w:i w:val="0"/>
-          <w:iCs w:val="0"/>
+          <w:rFonts w:ascii="Arial Unicode MS" w:hAnsi="Arial Unicode MS" w:hint="default"/>
           <w:color w:val="333333"/>
           <w:sz w:val="18"/>
           <w:szCs w:val="18"/>
@@ -9696,11 +9646,7 @@
       </w:r>
       <w:r>
         <w:rPr>
-          <w:rFonts w:ascii="Arial Unicode MS" w:cs="Arial Unicode MS" w:hAnsi="Arial Unicode MS" w:eastAsia="Arial Unicode MS" w:hint="default"/>
-          <w:b w:val="0"/>
-          <w:bCs w:val="0"/>
-          <w:i w:val="0"/>
-          <w:iCs w:val="0"/>
+          <w:rFonts w:ascii="Arial Unicode MS" w:hAnsi="Arial Unicode MS" w:hint="default"/>
           <w:color w:val="333333"/>
           <w:sz w:val="18"/>
           <w:szCs w:val="18"/>
@@ -9736,11 +9682,7 @@
       </w:r>
       <w:r>
         <w:rPr>
-          <w:rFonts w:ascii="Arial Unicode MS" w:cs="Arial Unicode MS" w:hAnsi="Arial Unicode MS" w:eastAsia="Arial Unicode MS" w:hint="default"/>
-          <w:b w:val="0"/>
-          <w:bCs w:val="0"/>
-          <w:i w:val="0"/>
-          <w:iCs w:val="0"/>
+          <w:rFonts w:ascii="Arial Unicode MS" w:hAnsi="Arial Unicode MS" w:hint="default"/>
           <w:color w:val="333333"/>
           <w:sz w:val="18"/>
           <w:szCs w:val="18"/>
@@ -9764,11 +9706,7 @@
       </w:r>
       <w:r>
         <w:rPr>
-          <w:rFonts w:ascii="Arial Unicode MS" w:cs="Arial Unicode MS" w:hAnsi="Arial Unicode MS" w:eastAsia="Arial Unicode MS" w:hint="default"/>
-          <w:b w:val="0"/>
-          <w:bCs w:val="0"/>
-          <w:i w:val="0"/>
-          <w:iCs w:val="0"/>
+          <w:rFonts w:ascii="Arial Unicode MS" w:hAnsi="Arial Unicode MS" w:hint="default"/>
           <w:color w:val="333333"/>
           <w:sz w:val="18"/>
           <w:szCs w:val="18"/>
@@ -9792,11 +9730,7 @@
       </w:r>
       <w:r>
         <w:rPr>
-          <w:rFonts w:ascii="Arial Unicode MS" w:cs="Arial Unicode MS" w:hAnsi="Arial Unicode MS" w:eastAsia="Arial Unicode MS" w:hint="default"/>
-          <w:b w:val="0"/>
-          <w:bCs w:val="0"/>
-          <w:i w:val="0"/>
-          <w:iCs w:val="0"/>
+          <w:rFonts w:ascii="Arial Unicode MS" w:hAnsi="Arial Unicode MS" w:hint="default"/>
           <w:color w:val="333333"/>
           <w:sz w:val="18"/>
           <w:szCs w:val="18"/>
@@ -9820,11 +9754,7 @@
       </w:r>
       <w:r>
         <w:rPr>
-          <w:rFonts w:ascii="Arial Unicode MS" w:cs="Arial Unicode MS" w:hAnsi="Arial Unicode MS" w:eastAsia="Arial Unicode MS" w:hint="default"/>
-          <w:b w:val="0"/>
-          <w:bCs w:val="0"/>
-          <w:i w:val="0"/>
-          <w:iCs w:val="0"/>
+          <w:rFonts w:ascii="Arial Unicode MS" w:hAnsi="Arial Unicode MS" w:hint="default"/>
           <w:color w:val="333333"/>
           <w:sz w:val="18"/>
           <w:szCs w:val="18"/>
@@ -9848,11 +9778,7 @@
       </w:r>
       <w:r>
         <w:rPr>
-          <w:rFonts w:ascii="Arial Unicode MS" w:cs="Arial Unicode MS" w:hAnsi="Arial Unicode MS" w:eastAsia="Arial Unicode MS" w:hint="default"/>
-          <w:b w:val="0"/>
-          <w:bCs w:val="0"/>
-          <w:i w:val="0"/>
-          <w:iCs w:val="0"/>
+          <w:rFonts w:ascii="Arial Unicode MS" w:hAnsi="Arial Unicode MS" w:hint="default"/>
           <w:color w:val="333333"/>
           <w:sz w:val="18"/>
           <w:szCs w:val="18"/>
@@ -9876,11 +9802,7 @@
       </w:r>
       <w:r>
         <w:rPr>
-          <w:rFonts w:ascii="Arial Unicode MS" w:cs="Arial Unicode MS" w:hAnsi="Arial Unicode MS" w:eastAsia="Arial Unicode MS" w:hint="default"/>
-          <w:b w:val="0"/>
-          <w:bCs w:val="0"/>
-          <w:i w:val="0"/>
-          <w:iCs w:val="0"/>
+          <w:rFonts w:ascii="Arial Unicode MS" w:hAnsi="Arial Unicode MS" w:hint="default"/>
           <w:color w:val="333333"/>
           <w:sz w:val="18"/>
           <w:szCs w:val="18"/>
@@ -9904,11 +9826,7 @@
       </w:r>
       <w:r>
         <w:rPr>
-          <w:rFonts w:ascii="Arial Unicode MS" w:cs="Arial Unicode MS" w:hAnsi="Arial Unicode MS" w:eastAsia="Arial Unicode MS" w:hint="default"/>
-          <w:b w:val="0"/>
-          <w:bCs w:val="0"/>
-          <w:i w:val="0"/>
-          <w:iCs w:val="0"/>
+          <w:rFonts w:ascii="Arial Unicode MS" w:hAnsi="Arial Unicode MS" w:hint="default"/>
           <w:color w:val="333333"/>
           <w:sz w:val="18"/>
           <w:szCs w:val="18"/>
@@ -9932,11 +9850,7 @@
       </w:r>
       <w:r>
         <w:rPr>
-          <w:rFonts w:ascii="Arial Unicode MS" w:cs="Arial Unicode MS" w:hAnsi="Arial Unicode MS" w:eastAsia="Arial Unicode MS" w:hint="default"/>
-          <w:b w:val="0"/>
-          <w:bCs w:val="0"/>
-          <w:i w:val="0"/>
-          <w:iCs w:val="0"/>
+          <w:rFonts w:ascii="Arial Unicode MS" w:hAnsi="Arial Unicode MS" w:hint="default"/>
           <w:color w:val="333333"/>
           <w:sz w:val="18"/>
           <w:szCs w:val="18"/>
@@ -9960,11 +9874,7 @@
       </w:r>
       <w:r>
         <w:rPr>
-          <w:rFonts w:ascii="Arial Unicode MS" w:cs="Arial Unicode MS" w:hAnsi="Arial Unicode MS" w:eastAsia="Arial Unicode MS" w:hint="default"/>
-          <w:b w:val="0"/>
-          <w:bCs w:val="0"/>
-          <w:i w:val="0"/>
-          <w:iCs w:val="0"/>
+          <w:rFonts w:ascii="Arial Unicode MS" w:hAnsi="Arial Unicode MS" w:hint="default"/>
           <w:color w:val="333333"/>
           <w:sz w:val="18"/>
           <w:szCs w:val="18"/>
@@ -9988,11 +9898,7 @@
       </w:r>
       <w:r>
         <w:rPr>
-          <w:rFonts w:ascii="Arial Unicode MS" w:cs="Arial Unicode MS" w:hAnsi="Arial Unicode MS" w:eastAsia="Arial Unicode MS" w:hint="default"/>
-          <w:b w:val="0"/>
-          <w:bCs w:val="0"/>
-          <w:i w:val="0"/>
-          <w:iCs w:val="0"/>
+          <w:rFonts w:ascii="Arial Unicode MS" w:hAnsi="Arial Unicode MS" w:hint="default"/>
           <w:color w:val="333333"/>
           <w:sz w:val="18"/>
           <w:szCs w:val="18"/>
@@ -10016,11 +9922,7 @@
       </w:r>
       <w:r>
         <w:rPr>
-          <w:rFonts w:ascii="Arial Unicode MS" w:cs="Arial Unicode MS" w:hAnsi="Arial Unicode MS" w:eastAsia="Arial Unicode MS" w:hint="default"/>
-          <w:b w:val="0"/>
-          <w:bCs w:val="0"/>
-          <w:i w:val="0"/>
-          <w:iCs w:val="0"/>
+          <w:rFonts w:ascii="Arial Unicode MS" w:hAnsi="Arial Unicode MS" w:hint="default"/>
           <w:color w:val="333333"/>
           <w:sz w:val="18"/>
           <w:szCs w:val="18"/>
@@ -10044,11 +9946,7 @@
       </w:r>
       <w:r>
         <w:rPr>
-          <w:rFonts w:ascii="Arial Unicode MS" w:cs="Arial Unicode MS" w:hAnsi="Arial Unicode MS" w:eastAsia="Arial Unicode MS" w:hint="default"/>
-          <w:b w:val="0"/>
-          <w:bCs w:val="0"/>
-          <w:i w:val="0"/>
-          <w:iCs w:val="0"/>
+          <w:rFonts w:ascii="Arial Unicode MS" w:hAnsi="Arial Unicode MS" w:hint="default"/>
           <w:color w:val="333333"/>
           <w:sz w:val="18"/>
           <w:szCs w:val="18"/>
@@ -10072,11 +9970,7 @@
       </w:r>
       <w:r>
         <w:rPr>
-          <w:rFonts w:ascii="Arial Unicode MS" w:cs="Arial Unicode MS" w:hAnsi="Arial Unicode MS" w:eastAsia="Arial Unicode MS" w:hint="default"/>
-          <w:b w:val="0"/>
-          <w:bCs w:val="0"/>
-          <w:i w:val="0"/>
-          <w:iCs w:val="0"/>
+          <w:rFonts w:ascii="Arial Unicode MS" w:hAnsi="Arial Unicode MS" w:hint="default"/>
           <w:color w:val="333333"/>
           <w:sz w:val="18"/>
           <w:szCs w:val="18"/>
@@ -10100,11 +9994,7 @@
       </w:r>
       <w:r>
         <w:rPr>
-          <w:rFonts w:ascii="Arial Unicode MS" w:cs="Arial Unicode MS" w:hAnsi="Arial Unicode MS" w:eastAsia="Arial Unicode MS" w:hint="default"/>
-          <w:b w:val="0"/>
-          <w:bCs w:val="0"/>
-          <w:i w:val="0"/>
-          <w:iCs w:val="0"/>
+          <w:rFonts w:ascii="Arial Unicode MS" w:hAnsi="Arial Unicode MS" w:hint="default"/>
           <w:color w:val="333333"/>
           <w:sz w:val="18"/>
           <w:szCs w:val="18"/>
@@ -10128,11 +10018,7 @@
       </w:r>
       <w:r>
         <w:rPr>
-          <w:rFonts w:ascii="Arial Unicode MS" w:cs="Arial Unicode MS" w:hAnsi="Arial Unicode MS" w:eastAsia="Arial Unicode MS" w:hint="default"/>
-          <w:b w:val="0"/>
-          <w:bCs w:val="0"/>
-          <w:i w:val="0"/>
-          <w:iCs w:val="0"/>
+          <w:rFonts w:ascii="Arial Unicode MS" w:hAnsi="Arial Unicode MS" w:hint="default"/>
           <w:color w:val="333333"/>
           <w:sz w:val="18"/>
           <w:szCs w:val="18"/>
@@ -10156,11 +10042,7 @@
       </w:r>
       <w:r>
         <w:rPr>
-          <w:rFonts w:ascii="Arial Unicode MS" w:cs="Arial Unicode MS" w:hAnsi="Arial Unicode MS" w:eastAsia="Arial Unicode MS" w:hint="default"/>
-          <w:b w:val="0"/>
-          <w:bCs w:val="0"/>
-          <w:i w:val="0"/>
-          <w:iCs w:val="0"/>
+          <w:rFonts w:ascii="Arial Unicode MS" w:hAnsi="Arial Unicode MS" w:hint="default"/>
           <w:color w:val="333333"/>
           <w:sz w:val="18"/>
           <w:szCs w:val="18"/>
@@ -10184,11 +10066,7 @@
       </w:r>
       <w:r>
         <w:rPr>
-          <w:rFonts w:ascii="Arial Unicode MS" w:cs="Arial Unicode MS" w:hAnsi="Arial Unicode MS" w:eastAsia="Arial Unicode MS" w:hint="default"/>
-          <w:b w:val="0"/>
-          <w:bCs w:val="0"/>
-          <w:i w:val="0"/>
-          <w:iCs w:val="0"/>
+          <w:rFonts w:ascii="Arial Unicode MS" w:hAnsi="Arial Unicode MS" w:hint="default"/>
           <w:color w:val="333333"/>
           <w:sz w:val="18"/>
           <w:szCs w:val="18"/>
@@ -10212,11 +10090,7 @@
       </w:r>
       <w:r>
         <w:rPr>
-          <w:rFonts w:ascii="Arial Unicode MS" w:cs="Arial Unicode MS" w:hAnsi="Arial Unicode MS" w:eastAsia="Arial Unicode MS" w:hint="default"/>
-          <w:b w:val="0"/>
-          <w:bCs w:val="0"/>
-          <w:i w:val="0"/>
-          <w:iCs w:val="0"/>
+          <w:rFonts w:ascii="Arial Unicode MS" w:hAnsi="Arial Unicode MS" w:hint="default"/>
           <w:color w:val="333333"/>
           <w:sz w:val="18"/>
           <w:szCs w:val="18"/>
@@ -10240,11 +10114,7 @@
       </w:r>
       <w:r>
         <w:rPr>
-          <w:rFonts w:ascii="Arial Unicode MS" w:cs="Arial Unicode MS" w:hAnsi="Arial Unicode MS" w:eastAsia="Arial Unicode MS" w:hint="default"/>
-          <w:b w:val="0"/>
-          <w:bCs w:val="0"/>
-          <w:i w:val="0"/>
-          <w:iCs w:val="0"/>
+          <w:rFonts w:ascii="Arial Unicode MS" w:hAnsi="Arial Unicode MS" w:hint="default"/>
           <w:color w:val="333333"/>
           <w:sz w:val="18"/>
           <w:szCs w:val="18"/>
@@ -10268,11 +10138,7 @@
       </w:r>
       <w:r>
         <w:rPr>
-          <w:rFonts w:ascii="Arial Unicode MS" w:cs="Arial Unicode MS" w:hAnsi="Arial Unicode MS" w:eastAsia="Arial Unicode MS" w:hint="default"/>
-          <w:b w:val="0"/>
-          <w:bCs w:val="0"/>
-          <w:i w:val="0"/>
-          <w:iCs w:val="0"/>
+          <w:rFonts w:ascii="Arial Unicode MS" w:hAnsi="Arial Unicode MS" w:hint="default"/>
           <w:color w:val="333333"/>
           <w:sz w:val="18"/>
           <w:szCs w:val="18"/>
@@ -10296,11 +10162,7 @@
       </w:r>
       <w:r>
         <w:rPr>
-          <w:rFonts w:ascii="Arial Unicode MS" w:cs="Arial Unicode MS" w:hAnsi="Arial Unicode MS" w:eastAsia="Arial Unicode MS" w:hint="default"/>
-          <w:b w:val="0"/>
-          <w:bCs w:val="0"/>
-          <w:i w:val="0"/>
-          <w:iCs w:val="0"/>
+          <w:rFonts w:ascii="Arial Unicode MS" w:hAnsi="Arial Unicode MS" w:hint="default"/>
           <w:color w:val="333333"/>
           <w:sz w:val="18"/>
           <w:szCs w:val="18"/>
@@ -10336,11 +10198,7 @@
       </w:r>
       <w:r>
         <w:rPr>
-          <w:rFonts w:ascii="Arial Unicode MS" w:cs="Arial Unicode MS" w:hAnsi="Arial Unicode MS" w:eastAsia="Arial Unicode MS" w:hint="default"/>
-          <w:b w:val="0"/>
-          <w:bCs w:val="0"/>
-          <w:i w:val="0"/>
-          <w:iCs w:val="0"/>
+          <w:rFonts w:ascii="Arial Unicode MS" w:hAnsi="Arial Unicode MS" w:hint="default"/>
           <w:color w:val="333333"/>
           <w:sz w:val="18"/>
           <w:szCs w:val="18"/>
@@ -10364,11 +10222,7 @@
       </w:r>
       <w:r>
         <w:rPr>
-          <w:rFonts w:ascii="Arial Unicode MS" w:cs="Arial Unicode MS" w:hAnsi="Arial Unicode MS" w:eastAsia="Arial Unicode MS" w:hint="default"/>
-          <w:b w:val="0"/>
-          <w:bCs w:val="0"/>
-          <w:i w:val="0"/>
-          <w:iCs w:val="0"/>
+          <w:rFonts w:ascii="Arial Unicode MS" w:hAnsi="Arial Unicode MS" w:hint="default"/>
           <w:color w:val="333333"/>
           <w:sz w:val="18"/>
           <w:szCs w:val="18"/>
@@ -10392,11 +10246,7 @@
       </w:r>
       <w:r>
         <w:rPr>
-          <w:rFonts w:ascii="Arial Unicode MS" w:cs="Arial Unicode MS" w:hAnsi="Arial Unicode MS" w:eastAsia="Arial Unicode MS" w:hint="default"/>
-          <w:b w:val="0"/>
-          <w:bCs w:val="0"/>
-          <w:i w:val="0"/>
-          <w:iCs w:val="0"/>
+          <w:rFonts w:ascii="Arial Unicode MS" w:hAnsi="Arial Unicode MS" w:hint="default"/>
           <w:color w:val="333333"/>
           <w:sz w:val="18"/>
           <w:szCs w:val="18"/>
@@ -10420,11 +10270,7 @@
       </w:r>
       <w:r>
         <w:rPr>
-          <w:rFonts w:ascii="Arial Unicode MS" w:cs="Arial Unicode MS" w:hAnsi="Arial Unicode MS" w:eastAsia="Arial Unicode MS" w:hint="default"/>
-          <w:b w:val="0"/>
-          <w:bCs w:val="0"/>
-          <w:i w:val="0"/>
-          <w:iCs w:val="0"/>
+          <w:rFonts w:ascii="Arial Unicode MS" w:hAnsi="Arial Unicode MS" w:hint="default"/>
           <w:color w:val="333333"/>
           <w:sz w:val="18"/>
           <w:szCs w:val="18"/>
@@ -10448,11 +10294,7 @@
       </w:r>
       <w:r>
         <w:rPr>
-          <w:rFonts w:ascii="Arial Unicode MS" w:cs="Arial Unicode MS" w:hAnsi="Arial Unicode MS" w:eastAsia="Arial Unicode MS" w:hint="default"/>
-          <w:b w:val="0"/>
-          <w:bCs w:val="0"/>
-          <w:i w:val="0"/>
-          <w:iCs w:val="0"/>
+          <w:rFonts w:ascii="Arial Unicode MS" w:hAnsi="Arial Unicode MS" w:hint="default"/>
           <w:color w:val="333333"/>
           <w:sz w:val="18"/>
           <w:szCs w:val="18"/>
@@ -10476,11 +10318,7 @@
       </w:r>
       <w:r>
         <w:rPr>
-          <w:rFonts w:ascii="Arial Unicode MS" w:cs="Arial Unicode MS" w:hAnsi="Arial Unicode MS" w:eastAsia="Arial Unicode MS" w:hint="default"/>
-          <w:b w:val="0"/>
-          <w:bCs w:val="0"/>
-          <w:i w:val="0"/>
-          <w:iCs w:val="0"/>
+          <w:rFonts w:ascii="Arial Unicode MS" w:hAnsi="Arial Unicode MS" w:hint="default"/>
           <w:color w:val="333333"/>
           <w:sz w:val="18"/>
           <w:szCs w:val="18"/>
@@ -10504,11 +10342,7 @@
       </w:r>
       <w:r>
         <w:rPr>
-          <w:rFonts w:ascii="Arial Unicode MS" w:cs="Arial Unicode MS" w:hAnsi="Arial Unicode MS" w:eastAsia="Arial Unicode MS" w:hint="default"/>
-          <w:b w:val="0"/>
-          <w:bCs w:val="0"/>
-          <w:i w:val="0"/>
-          <w:iCs w:val="0"/>
+          <w:rFonts w:ascii="Arial Unicode MS" w:hAnsi="Arial Unicode MS" w:hint="default"/>
           <w:color w:val="333333"/>
           <w:sz w:val="18"/>
           <w:szCs w:val="18"/>
@@ -10532,11 +10366,7 @@
       </w:r>
       <w:r>
         <w:rPr>
-          <w:rFonts w:ascii="Arial Unicode MS" w:cs="Arial Unicode MS" w:hAnsi="Arial Unicode MS" w:eastAsia="Arial Unicode MS" w:hint="default"/>
-          <w:b w:val="0"/>
-          <w:bCs w:val="0"/>
-          <w:i w:val="0"/>
-          <w:iCs w:val="0"/>
+          <w:rFonts w:ascii="Arial Unicode MS" w:hAnsi="Arial Unicode MS" w:hint="default"/>
           <w:color w:val="333333"/>
           <w:sz w:val="18"/>
           <w:szCs w:val="18"/>
@@ -10560,11 +10390,7 @@
       </w:r>
       <w:r>
         <w:rPr>
-          <w:rFonts w:ascii="Arial Unicode MS" w:cs="Arial Unicode MS" w:hAnsi="Arial Unicode MS" w:eastAsia="Arial Unicode MS" w:hint="default"/>
-          <w:b w:val="0"/>
-          <w:bCs w:val="0"/>
-          <w:i w:val="0"/>
-          <w:iCs w:val="0"/>
+          <w:rFonts w:ascii="Arial Unicode MS" w:hAnsi="Arial Unicode MS" w:hint="default"/>
           <w:color w:val="333333"/>
           <w:sz w:val="18"/>
           <w:szCs w:val="18"/>
@@ -10588,11 +10414,7 @@
       </w:r>
       <w:r>
         <w:rPr>
-          <w:rFonts w:ascii="Arial Unicode MS" w:cs="Arial Unicode MS" w:hAnsi="Arial Unicode MS" w:eastAsia="Arial Unicode MS" w:hint="default"/>
-          <w:b w:val="0"/>
-          <w:bCs w:val="0"/>
-          <w:i w:val="0"/>
-          <w:iCs w:val="0"/>
+          <w:rFonts w:ascii="Arial Unicode MS" w:hAnsi="Arial Unicode MS" w:hint="default"/>
           <w:color w:val="333333"/>
           <w:sz w:val="18"/>
           <w:szCs w:val="18"/>
@@ -10616,11 +10438,7 @@
       </w:r>
       <w:r>
         <w:rPr>
-          <w:rFonts w:ascii="Arial Unicode MS" w:cs="Arial Unicode MS" w:hAnsi="Arial Unicode MS" w:eastAsia="Arial Unicode MS" w:hint="default"/>
-          <w:b w:val="0"/>
-          <w:bCs w:val="0"/>
-          <w:i w:val="0"/>
-          <w:iCs w:val="0"/>
+          <w:rFonts w:ascii="Arial Unicode MS" w:hAnsi="Arial Unicode MS" w:hint="default"/>
           <w:color w:val="333333"/>
           <w:sz w:val="18"/>
           <w:szCs w:val="18"/>
@@ -10644,11 +10462,7 @@
       </w:r>
       <w:r>
         <w:rPr>
-          <w:rFonts w:ascii="Arial Unicode MS" w:cs="Arial Unicode MS" w:hAnsi="Arial Unicode MS" w:eastAsia="Arial Unicode MS" w:hint="default"/>
-          <w:b w:val="0"/>
-          <w:bCs w:val="0"/>
-          <w:i w:val="0"/>
-          <w:iCs w:val="0"/>
+          <w:rFonts w:ascii="Arial Unicode MS" w:hAnsi="Arial Unicode MS" w:hint="default"/>
           <w:color w:val="333333"/>
           <w:sz w:val="18"/>
           <w:szCs w:val="18"/>
@@ -10672,11 +10486,7 @@
       </w:r>
       <w:r>
         <w:rPr>
-          <w:rFonts w:ascii="Arial Unicode MS" w:cs="Arial Unicode MS" w:hAnsi="Arial Unicode MS" w:eastAsia="Arial Unicode MS" w:hint="default"/>
-          <w:b w:val="0"/>
-          <w:bCs w:val="0"/>
-          <w:i w:val="0"/>
-          <w:iCs w:val="0"/>
+          <w:rFonts w:ascii="Arial Unicode MS" w:hAnsi="Arial Unicode MS" w:hint="default"/>
           <w:color w:val="333333"/>
           <w:sz w:val="18"/>
           <w:szCs w:val="18"/>
@@ -10700,11 +10510,7 @@
       </w:r>
       <w:r>
         <w:rPr>
-          <w:rFonts w:ascii="Arial Unicode MS" w:cs="Arial Unicode MS" w:hAnsi="Arial Unicode MS" w:eastAsia="Arial Unicode MS" w:hint="default"/>
-          <w:b w:val="0"/>
-          <w:bCs w:val="0"/>
-          <w:i w:val="0"/>
-          <w:iCs w:val="0"/>
+          <w:rFonts w:ascii="Arial Unicode MS" w:hAnsi="Arial Unicode MS" w:hint="default"/>
           <w:color w:val="333333"/>
           <w:sz w:val="18"/>
           <w:szCs w:val="18"/>
@@ -10728,11 +10534,7 @@
       </w:r>
       <w:r>
         <w:rPr>
-          <w:rFonts w:ascii="Arial Unicode MS" w:cs="Arial Unicode MS" w:hAnsi="Arial Unicode MS" w:eastAsia="Arial Unicode MS" w:hint="default"/>
-          <w:b w:val="0"/>
-          <w:bCs w:val="0"/>
-          <w:i w:val="0"/>
-          <w:iCs w:val="0"/>
+          <w:rFonts w:ascii="Arial Unicode MS" w:hAnsi="Arial Unicode MS" w:hint="default"/>
           <w:color w:val="333333"/>
           <w:sz w:val="18"/>
           <w:szCs w:val="18"/>
@@ -10756,11 +10558,7 @@
       </w:r>
       <w:r>
         <w:rPr>
-          <w:rFonts w:ascii="Arial Unicode MS" w:cs="Arial Unicode MS" w:hAnsi="Arial Unicode MS" w:eastAsia="Arial Unicode MS" w:hint="default"/>
-          <w:b w:val="0"/>
-          <w:bCs w:val="0"/>
-          <w:i w:val="0"/>
-          <w:iCs w:val="0"/>
+          <w:rFonts w:ascii="Arial Unicode MS" w:hAnsi="Arial Unicode MS" w:hint="default"/>
           <w:color w:val="333333"/>
           <w:sz w:val="18"/>
           <w:szCs w:val="18"/>
@@ -10784,11 +10582,7 @@
       </w:r>
       <w:r>
         <w:rPr>
-          <w:rFonts w:ascii="Arial Unicode MS" w:cs="Arial Unicode MS" w:hAnsi="Arial Unicode MS" w:eastAsia="Arial Unicode MS" w:hint="default"/>
-          <w:b w:val="0"/>
-          <w:bCs w:val="0"/>
-          <w:i w:val="0"/>
-          <w:iCs w:val="0"/>
+          <w:rFonts w:ascii="Arial Unicode MS" w:hAnsi="Arial Unicode MS" w:hint="default"/>
           <w:color w:val="333333"/>
           <w:sz w:val="18"/>
           <w:szCs w:val="18"/>
@@ -10812,11 +10606,7 @@
       </w:r>
       <w:r>
         <w:rPr>
-          <w:rFonts w:ascii="Arial Unicode MS" w:cs="Arial Unicode MS" w:hAnsi="Arial Unicode MS" w:eastAsia="Arial Unicode MS" w:hint="default"/>
-          <w:b w:val="0"/>
-          <w:bCs w:val="0"/>
-          <w:i w:val="0"/>
-          <w:iCs w:val="0"/>
+          <w:rFonts w:ascii="Arial Unicode MS" w:hAnsi="Arial Unicode MS" w:hint="default"/>
           <w:color w:val="333333"/>
           <w:sz w:val="18"/>
           <w:szCs w:val="18"/>
@@ -10840,11 +10630,7 @@
       </w:r>
       <w:r>
         <w:rPr>
-          <w:rFonts w:ascii="Arial Unicode MS" w:cs="Arial Unicode MS" w:hAnsi="Arial Unicode MS" w:eastAsia="Arial Unicode MS" w:hint="default"/>
-          <w:b w:val="0"/>
-          <w:bCs w:val="0"/>
-          <w:i w:val="0"/>
-          <w:iCs w:val="0"/>
+          <w:rFonts w:ascii="Arial Unicode MS" w:hAnsi="Arial Unicode MS" w:hint="default"/>
           <w:color w:val="333333"/>
           <w:sz w:val="18"/>
           <w:szCs w:val="18"/>
@@ -10868,11 +10654,7 @@
       </w:r>
       <w:r>
         <w:rPr>
-          <w:rFonts w:ascii="Arial Unicode MS" w:cs="Arial Unicode MS" w:hAnsi="Arial Unicode MS" w:eastAsia="Arial Unicode MS" w:hint="default"/>
-          <w:b w:val="0"/>
-          <w:bCs w:val="0"/>
-          <w:i w:val="0"/>
-          <w:iCs w:val="0"/>
+          <w:rFonts w:ascii="Arial Unicode MS" w:hAnsi="Arial Unicode MS" w:hint="default"/>
           <w:color w:val="333333"/>
           <w:sz w:val="18"/>
           <w:szCs w:val="18"/>
@@ -10896,11 +10678,7 @@
       </w:r>
       <w:r>
         <w:rPr>
-          <w:rFonts w:ascii="Arial Unicode MS" w:cs="Arial Unicode MS" w:hAnsi="Arial Unicode MS" w:eastAsia="Arial Unicode MS" w:hint="default"/>
-          <w:b w:val="0"/>
-          <w:bCs w:val="0"/>
-          <w:i w:val="0"/>
-          <w:iCs w:val="0"/>
+          <w:rFonts w:ascii="Arial Unicode MS" w:hAnsi="Arial Unicode MS" w:hint="default"/>
           <w:color w:val="333333"/>
           <w:sz w:val="18"/>
           <w:szCs w:val="18"/>
@@ -10924,11 +10702,7 @@
       </w:r>
       <w:r>
         <w:rPr>
-          <w:rFonts w:ascii="Arial Unicode MS" w:cs="Arial Unicode MS" w:hAnsi="Arial Unicode MS" w:eastAsia="Arial Unicode MS" w:hint="default"/>
-          <w:b w:val="0"/>
-          <w:bCs w:val="0"/>
-          <w:i w:val="0"/>
-          <w:iCs w:val="0"/>
+          <w:rFonts w:ascii="Arial Unicode MS" w:hAnsi="Arial Unicode MS" w:hint="default"/>
           <w:color w:val="333333"/>
           <w:sz w:val="18"/>
           <w:szCs w:val="18"/>
@@ -10952,11 +10726,7 @@
       </w:r>
       <w:r>
         <w:rPr>
-          <w:rFonts w:ascii="Arial Unicode MS" w:cs="Arial Unicode MS" w:hAnsi="Arial Unicode MS" w:eastAsia="Arial Unicode MS" w:hint="default"/>
-          <w:b w:val="0"/>
-          <w:bCs w:val="0"/>
-          <w:i w:val="0"/>
-          <w:iCs w:val="0"/>
+          <w:rFonts w:ascii="Arial Unicode MS" w:hAnsi="Arial Unicode MS" w:hint="default"/>
           <w:color w:val="333333"/>
           <w:sz w:val="18"/>
           <w:szCs w:val="18"/>
@@ -10980,11 +10750,7 @@
       </w:r>
       <w:r>
         <w:rPr>
-          <w:rFonts w:ascii="Arial Unicode MS" w:cs="Arial Unicode MS" w:hAnsi="Arial Unicode MS" w:eastAsia="Arial Unicode MS" w:hint="default"/>
-          <w:b w:val="0"/>
-          <w:bCs w:val="0"/>
-          <w:i w:val="0"/>
-          <w:iCs w:val="0"/>
+          <w:rFonts w:ascii="Arial Unicode MS" w:hAnsi="Arial Unicode MS" w:hint="default"/>
           <w:color w:val="333333"/>
           <w:sz w:val="18"/>
           <w:szCs w:val="18"/>
@@ -11008,11 +10774,7 @@
       </w:r>
       <w:r>
         <w:rPr>
-          <w:rFonts w:ascii="Arial Unicode MS" w:cs="Arial Unicode MS" w:hAnsi="Arial Unicode MS" w:eastAsia="Arial Unicode MS" w:hint="default"/>
-          <w:b w:val="0"/>
-          <w:bCs w:val="0"/>
-          <w:i w:val="0"/>
-          <w:iCs w:val="0"/>
+          <w:rFonts w:ascii="Arial Unicode MS" w:hAnsi="Arial Unicode MS" w:hint="default"/>
           <w:color w:val="333333"/>
           <w:sz w:val="18"/>
           <w:szCs w:val="18"/>
@@ -11036,11 +10798,7 @@
       </w:r>
       <w:r>
         <w:rPr>
-          <w:rFonts w:ascii="Arial Unicode MS" w:cs="Arial Unicode MS" w:hAnsi="Arial Unicode MS" w:eastAsia="Arial Unicode MS" w:hint="default"/>
-          <w:b w:val="0"/>
-          <w:bCs w:val="0"/>
-          <w:i w:val="0"/>
-          <w:iCs w:val="0"/>
+          <w:rFonts w:ascii="Arial Unicode MS" w:hAnsi="Arial Unicode MS" w:hint="default"/>
           <w:color w:val="333333"/>
           <w:sz w:val="18"/>
           <w:szCs w:val="18"/>
@@ -11064,11 +10822,7 @@
       </w:r>
       <w:r>
         <w:rPr>
-          <w:rFonts w:ascii="Arial Unicode MS" w:cs="Arial Unicode MS" w:hAnsi="Arial Unicode MS" w:eastAsia="Arial Unicode MS" w:hint="default"/>
-          <w:b w:val="0"/>
-          <w:bCs w:val="0"/>
-          <w:i w:val="0"/>
-          <w:iCs w:val="0"/>
+          <w:rFonts w:ascii="Arial Unicode MS" w:hAnsi="Arial Unicode MS" w:hint="default"/>
           <w:color w:val="333333"/>
           <w:sz w:val="18"/>
           <w:szCs w:val="18"/>
@@ -11092,11 +10846,7 @@
       </w:r>
       <w:r>
         <w:rPr>
-          <w:rFonts w:ascii="Arial Unicode MS" w:cs="Arial Unicode MS" w:hAnsi="Arial Unicode MS" w:eastAsia="Arial Unicode MS" w:hint="default"/>
-          <w:b w:val="0"/>
-          <w:bCs w:val="0"/>
-          <w:i w:val="0"/>
-          <w:iCs w:val="0"/>
+          <w:rFonts w:ascii="Arial Unicode MS" w:hAnsi="Arial Unicode MS" w:hint="default"/>
           <w:color w:val="333333"/>
           <w:sz w:val="18"/>
           <w:szCs w:val="18"/>
@@ -11120,11 +10870,7 @@
       </w:r>
       <w:r>
         <w:rPr>
-          <w:rFonts w:ascii="Arial Unicode MS" w:cs="Arial Unicode MS" w:hAnsi="Arial Unicode MS" w:eastAsia="Arial Unicode MS" w:hint="default"/>
-          <w:b w:val="0"/>
-          <w:bCs w:val="0"/>
-          <w:i w:val="0"/>
-          <w:iCs w:val="0"/>
+          <w:rFonts w:ascii="Arial Unicode MS" w:hAnsi="Arial Unicode MS" w:hint="default"/>
           <w:color w:val="333333"/>
           <w:sz w:val="18"/>
           <w:szCs w:val="18"/>
@@ -11172,11 +10918,7 @@
       </w:r>
       <w:r>
         <w:rPr>
-          <w:rFonts w:ascii="Arial Unicode MS" w:cs="Arial Unicode MS" w:hAnsi="Arial Unicode MS" w:eastAsia="Arial Unicode MS" w:hint="default"/>
-          <w:b w:val="0"/>
-          <w:bCs w:val="0"/>
-          <w:i w:val="0"/>
-          <w:iCs w:val="0"/>
+          <w:rFonts w:ascii="Arial Unicode MS" w:hAnsi="Arial Unicode MS" w:hint="default"/>
           <w:color w:val="333333"/>
           <w:sz w:val="18"/>
           <w:szCs w:val="18"/>
@@ -11195,6 +10937,7 @@
           <w:rFonts w:ascii="Cambria" w:cs="Cambria" w:hAnsi="Cambria" w:eastAsia="Cambria"/>
           <w:sz w:val="18"/>
           <w:szCs w:val="18"/>
+          <w:lang w:val="ru-RU"/>
         </w:rPr>
       </w:pPr>
     </w:p>
@@ -11440,6 +11183,7 @@
           <w:rFonts w:ascii="Cambria" w:cs="Cambria" w:hAnsi="Cambria" w:eastAsia="Cambria"/>
           <w:sz w:val="18"/>
           <w:szCs w:val="18"/>
+          <w:lang w:val="ru-RU"/>
         </w:rPr>
       </w:pPr>
     </w:p>
@@ -11487,6 +11231,7 @@
           <w:rFonts w:ascii="Book Antiqua" w:cs="Book Antiqua" w:hAnsi="Book Antiqua" w:eastAsia="Book Antiqua"/>
           <w:sz w:val="22"/>
           <w:szCs w:val="22"/>
+          <w:lang w:val="ru-RU"/>
         </w:rPr>
       </w:pPr>
     </w:p>
@@ -11703,6 +11448,7 @@
           <w:bCs w:val="1"/>
           <w:sz w:val="18"/>
           <w:szCs w:val="18"/>
+          <w:lang w:val="ru-RU"/>
         </w:rPr>
       </w:pPr>
     </w:p>
@@ -12218,6 +11964,7 @@
           <w:rFonts w:ascii="Cambria" w:cs="Cambria" w:hAnsi="Cambria" w:eastAsia="Cambria"/>
           <w:sz w:val="18"/>
           <w:szCs w:val="18"/>
+          <w:lang w:val="ru-RU"/>
         </w:rPr>
       </w:pPr>
     </w:p>
@@ -12476,6 +12223,7 @@
           <w:bCs w:val="1"/>
           <w:sz w:val="18"/>
           <w:szCs w:val="18"/>
+          <w:lang w:val="ru-RU"/>
         </w:rPr>
       </w:pPr>
     </w:p>
@@ -12991,6 +12739,7 @@
           <w:rFonts w:ascii="Cambria" w:cs="Cambria" w:hAnsi="Cambria" w:eastAsia="Cambria"/>
           <w:sz w:val="18"/>
           <w:szCs w:val="18"/>
+          <w:lang w:val="ru-RU"/>
         </w:rPr>
       </w:pPr>
     </w:p>
@@ -13261,6 +13010,7 @@
           <w:bCs w:val="1"/>
           <w:sz w:val="18"/>
           <w:szCs w:val="18"/>
+          <w:lang w:val="ru-RU"/>
         </w:rPr>
       </w:pPr>
     </w:p>
@@ -13776,6 +13526,7 @@
           <w:rFonts w:ascii="Cambria" w:cs="Cambria" w:hAnsi="Cambria" w:eastAsia="Cambria"/>
           <w:sz w:val="18"/>
           <w:szCs w:val="18"/>
+          <w:lang w:val="ru-RU"/>
         </w:rPr>
       </w:pPr>
     </w:p>
@@ -14036,6 +13787,7 @@
           <w:bCs w:val="1"/>
           <w:sz w:val="18"/>
           <w:szCs w:val="18"/>
+          <w:lang w:val="ru-RU"/>
         </w:rPr>
       </w:pPr>
     </w:p>
@@ -14628,6 +14380,7 @@
           <w:rFonts w:ascii="Cambria" w:cs="Cambria" w:hAnsi="Cambria" w:eastAsia="Cambria"/>
           <w:sz w:val="18"/>
           <w:szCs w:val="18"/>
+          <w:lang w:val="ru-RU"/>
         </w:rPr>
       </w:pPr>
     </w:p>
@@ -15143,6 +14896,7 @@
           <w:rFonts w:ascii="Cambria" w:cs="Cambria" w:hAnsi="Cambria" w:eastAsia="Cambria"/>
           <w:sz w:val="18"/>
           <w:szCs w:val="18"/>
+          <w:lang w:val="ru-RU"/>
         </w:rPr>
       </w:pPr>
     </w:p>
@@ -15191,6 +14945,7 @@
           <w:rFonts w:ascii="Cambria" w:cs="Cambria" w:hAnsi="Cambria" w:eastAsia="Cambria"/>
           <w:sz w:val="18"/>
           <w:szCs w:val="18"/>
+          <w:lang w:val="ru-RU"/>
         </w:rPr>
       </w:pPr>
     </w:p>
@@ -15203,6 +14958,7 @@
           <w:rFonts w:ascii="Cambria" w:cs="Cambria" w:hAnsi="Cambria" w:eastAsia="Cambria"/>
           <w:sz w:val="18"/>
           <w:szCs w:val="18"/>
+          <w:lang w:val="ru-RU"/>
         </w:rPr>
       </w:pPr>
     </w:p>
@@ -15419,6 +15175,7 @@
           <w:bCs w:val="1"/>
           <w:sz w:val="18"/>
           <w:szCs w:val="18"/>
+          <w:lang w:val="ru-RU"/>
         </w:rPr>
       </w:pPr>
     </w:p>
@@ -15434,6 +15191,7 @@
           <w:bCs w:val="1"/>
           <w:sz w:val="18"/>
           <w:szCs w:val="18"/>
+          <w:lang w:val="ru-RU"/>
         </w:rPr>
       </w:pPr>
     </w:p>
@@ -15449,6 +15207,7 @@
           <w:bCs w:val="1"/>
           <w:sz w:val="18"/>
           <w:szCs w:val="18"/>
+          <w:lang w:val="ru-RU"/>
         </w:rPr>
       </w:pPr>
     </w:p>
@@ -15859,11 +15618,7 @@
       </w:r>
       <w:r>
         <w:rPr>
-          <w:rFonts w:ascii="Arial Unicode MS" w:cs="Arial Unicode MS" w:hAnsi="Arial Unicode MS" w:eastAsia="Arial Unicode MS" w:hint="default"/>
-          <w:b w:val="0"/>
-          <w:bCs w:val="0"/>
-          <w:i w:val="0"/>
-          <w:iCs w:val="0"/>
+          <w:rFonts w:ascii="Arial Unicode MS" w:hAnsi="Arial Unicode MS" w:hint="default"/>
           <w:color w:val="333333"/>
           <w:sz w:val="18"/>
           <w:szCs w:val="18"/>
@@ -15887,11 +15642,7 @@
       </w:r>
       <w:r>
         <w:rPr>
-          <w:rFonts w:ascii="Arial Unicode MS" w:cs="Arial Unicode MS" w:hAnsi="Arial Unicode MS" w:eastAsia="Arial Unicode MS" w:hint="default"/>
-          <w:b w:val="0"/>
-          <w:bCs w:val="0"/>
-          <w:i w:val="0"/>
-          <w:iCs w:val="0"/>
+          <w:rFonts w:ascii="Arial Unicode MS" w:hAnsi="Arial Unicode MS" w:hint="default"/>
           <w:color w:val="333333"/>
           <w:sz w:val="18"/>
           <w:szCs w:val="18"/>
@@ -15915,11 +15666,7 @@
       </w:r>
       <w:r>
         <w:rPr>
-          <w:rFonts w:ascii="Arial Unicode MS" w:cs="Arial Unicode MS" w:hAnsi="Arial Unicode MS" w:eastAsia="Arial Unicode MS" w:hint="default"/>
-          <w:b w:val="0"/>
-          <w:bCs w:val="0"/>
-          <w:i w:val="0"/>
-          <w:iCs w:val="0"/>
+          <w:rFonts w:ascii="Arial Unicode MS" w:hAnsi="Arial Unicode MS" w:hint="default"/>
           <w:color w:val="333333"/>
           <w:sz w:val="18"/>
           <w:szCs w:val="18"/>
@@ -15943,11 +15690,7 @@
       </w:r>
       <w:r>
         <w:rPr>
-          <w:rFonts w:ascii="Arial Unicode MS" w:cs="Arial Unicode MS" w:hAnsi="Arial Unicode MS" w:eastAsia="Arial Unicode MS" w:hint="default"/>
-          <w:b w:val="0"/>
-          <w:bCs w:val="0"/>
-          <w:i w:val="0"/>
-          <w:iCs w:val="0"/>
+          <w:rFonts w:ascii="Arial Unicode MS" w:hAnsi="Arial Unicode MS" w:hint="default"/>
           <w:color w:val="333333"/>
           <w:sz w:val="18"/>
           <w:szCs w:val="18"/>
@@ -15971,11 +15714,7 @@
       </w:r>
       <w:r>
         <w:rPr>
-          <w:rFonts w:ascii="Arial Unicode MS" w:cs="Arial Unicode MS" w:hAnsi="Arial Unicode MS" w:eastAsia="Arial Unicode MS" w:hint="default"/>
-          <w:b w:val="0"/>
-          <w:bCs w:val="0"/>
-          <w:i w:val="0"/>
-          <w:iCs w:val="0"/>
+          <w:rFonts w:ascii="Arial Unicode MS" w:hAnsi="Arial Unicode MS" w:hint="default"/>
           <w:color w:val="333333"/>
           <w:sz w:val="18"/>
           <w:szCs w:val="18"/>
@@ -15999,11 +15738,7 @@
       </w:r>
       <w:r>
         <w:rPr>
-          <w:rFonts w:ascii="Arial Unicode MS" w:cs="Arial Unicode MS" w:hAnsi="Arial Unicode MS" w:eastAsia="Arial Unicode MS" w:hint="default"/>
-          <w:b w:val="0"/>
-          <w:bCs w:val="0"/>
-          <w:i w:val="0"/>
-          <w:iCs w:val="0"/>
+          <w:rFonts w:ascii="Arial Unicode MS" w:hAnsi="Arial Unicode MS" w:hint="default"/>
           <w:color w:val="333333"/>
           <w:sz w:val="18"/>
           <w:szCs w:val="18"/>
@@ -16027,11 +15762,7 @@
       </w:r>
       <w:r>
         <w:rPr>
-          <w:rFonts w:ascii="Arial Unicode MS" w:cs="Arial Unicode MS" w:hAnsi="Arial Unicode MS" w:eastAsia="Arial Unicode MS" w:hint="default"/>
-          <w:b w:val="0"/>
-          <w:bCs w:val="0"/>
-          <w:i w:val="0"/>
-          <w:iCs w:val="0"/>
+          <w:rFonts w:ascii="Arial Unicode MS" w:hAnsi="Arial Unicode MS" w:hint="default"/>
           <w:color w:val="333333"/>
           <w:sz w:val="18"/>
           <w:szCs w:val="18"/>
@@ -16055,11 +15786,7 @@
       </w:r>
       <w:r>
         <w:rPr>
-          <w:rFonts w:ascii="Arial Unicode MS" w:cs="Arial Unicode MS" w:hAnsi="Arial Unicode MS" w:eastAsia="Arial Unicode MS" w:hint="default"/>
-          <w:b w:val="0"/>
-          <w:bCs w:val="0"/>
-          <w:i w:val="0"/>
-          <w:iCs w:val="0"/>
+          <w:rFonts w:ascii="Arial Unicode MS" w:hAnsi="Arial Unicode MS" w:hint="default"/>
           <w:color w:val="333333"/>
           <w:sz w:val="18"/>
           <w:szCs w:val="18"/>
@@ -16083,11 +15810,7 @@
       </w:r>
       <w:r>
         <w:rPr>
-          <w:rFonts w:ascii="Arial Unicode MS" w:cs="Arial Unicode MS" w:hAnsi="Arial Unicode MS" w:eastAsia="Arial Unicode MS" w:hint="default"/>
-          <w:b w:val="0"/>
-          <w:bCs w:val="0"/>
-          <w:i w:val="0"/>
-          <w:iCs w:val="0"/>
+          <w:rFonts w:ascii="Arial Unicode MS" w:hAnsi="Arial Unicode MS" w:hint="default"/>
           <w:color w:val="333333"/>
           <w:sz w:val="18"/>
           <w:szCs w:val="18"/>
@@ -16111,11 +15834,7 @@
       </w:r>
       <w:r>
         <w:rPr>
-          <w:rFonts w:ascii="Arial Unicode MS" w:cs="Arial Unicode MS" w:hAnsi="Arial Unicode MS" w:eastAsia="Arial Unicode MS" w:hint="default"/>
-          <w:b w:val="0"/>
-          <w:bCs w:val="0"/>
-          <w:i w:val="0"/>
-          <w:iCs w:val="0"/>
+          <w:rFonts w:ascii="Arial Unicode MS" w:hAnsi="Arial Unicode MS" w:hint="default"/>
           <w:color w:val="333333"/>
           <w:sz w:val="18"/>
           <w:szCs w:val="18"/>
@@ -16139,11 +15858,7 @@
       </w:r>
       <w:r>
         <w:rPr>
-          <w:rFonts w:ascii="Arial Unicode MS" w:cs="Arial Unicode MS" w:hAnsi="Arial Unicode MS" w:eastAsia="Arial Unicode MS" w:hint="default"/>
-          <w:b w:val="0"/>
-          <w:bCs w:val="0"/>
-          <w:i w:val="0"/>
-          <w:iCs w:val="0"/>
+          <w:rFonts w:ascii="Arial Unicode MS" w:hAnsi="Arial Unicode MS" w:hint="default"/>
           <w:color w:val="333333"/>
           <w:sz w:val="18"/>
           <w:szCs w:val="18"/>
@@ -16167,11 +15882,7 @@
       </w:r>
       <w:r>
         <w:rPr>
-          <w:rFonts w:ascii="Arial Unicode MS" w:cs="Arial Unicode MS" w:hAnsi="Arial Unicode MS" w:eastAsia="Arial Unicode MS" w:hint="default"/>
-          <w:b w:val="0"/>
-          <w:bCs w:val="0"/>
-          <w:i w:val="0"/>
-          <w:iCs w:val="0"/>
+          <w:rFonts w:ascii="Arial Unicode MS" w:hAnsi="Arial Unicode MS" w:hint="default"/>
           <w:color w:val="333333"/>
           <w:sz w:val="18"/>
           <w:szCs w:val="18"/>
@@ -16195,11 +15906,7 @@
       </w:r>
       <w:r>
         <w:rPr>
-          <w:rFonts w:ascii="Arial Unicode MS" w:cs="Arial Unicode MS" w:hAnsi="Arial Unicode MS" w:eastAsia="Arial Unicode MS" w:hint="default"/>
-          <w:b w:val="0"/>
-          <w:bCs w:val="0"/>
-          <w:i w:val="0"/>
-          <w:iCs w:val="0"/>
+          <w:rFonts w:ascii="Arial Unicode MS" w:hAnsi="Arial Unicode MS" w:hint="default"/>
           <w:color w:val="333333"/>
           <w:sz w:val="18"/>
           <w:szCs w:val="18"/>
@@ -16223,11 +15930,7 @@
       </w:r>
       <w:r>
         <w:rPr>
-          <w:rFonts w:ascii="Arial Unicode MS" w:cs="Arial Unicode MS" w:hAnsi="Arial Unicode MS" w:eastAsia="Arial Unicode MS" w:hint="default"/>
-          <w:b w:val="0"/>
-          <w:bCs w:val="0"/>
-          <w:i w:val="0"/>
-          <w:iCs w:val="0"/>
+          <w:rFonts w:ascii="Arial Unicode MS" w:hAnsi="Arial Unicode MS" w:hint="default"/>
           <w:color w:val="333333"/>
           <w:sz w:val="18"/>
           <w:szCs w:val="18"/>
@@ -16251,11 +15954,7 @@
       </w:r>
       <w:r>
         <w:rPr>
-          <w:rFonts w:ascii="Arial Unicode MS" w:cs="Arial Unicode MS" w:hAnsi="Arial Unicode MS" w:eastAsia="Arial Unicode MS" w:hint="default"/>
-          <w:b w:val="0"/>
-          <w:bCs w:val="0"/>
-          <w:i w:val="0"/>
-          <w:iCs w:val="0"/>
+          <w:rFonts w:ascii="Arial Unicode MS" w:hAnsi="Arial Unicode MS" w:hint="default"/>
           <w:color w:val="333333"/>
           <w:sz w:val="18"/>
           <w:szCs w:val="18"/>
@@ -16279,11 +15978,7 @@
       </w:r>
       <w:r>
         <w:rPr>
-          <w:rFonts w:ascii="Arial Unicode MS" w:cs="Arial Unicode MS" w:hAnsi="Arial Unicode MS" w:eastAsia="Arial Unicode MS" w:hint="default"/>
-          <w:b w:val="0"/>
-          <w:bCs w:val="0"/>
-          <w:i w:val="0"/>
-          <w:iCs w:val="0"/>
+          <w:rFonts w:ascii="Arial Unicode MS" w:hAnsi="Arial Unicode MS" w:hint="default"/>
           <w:color w:val="333333"/>
           <w:sz w:val="18"/>
           <w:szCs w:val="18"/>
@@ -16307,11 +16002,7 @@
       </w:r>
       <w:r>
         <w:rPr>
-          <w:rFonts w:ascii="Arial Unicode MS" w:cs="Arial Unicode MS" w:hAnsi="Arial Unicode MS" w:eastAsia="Arial Unicode MS" w:hint="default"/>
-          <w:b w:val="0"/>
-          <w:bCs w:val="0"/>
-          <w:i w:val="0"/>
-          <w:iCs w:val="0"/>
+          <w:rFonts w:ascii="Arial Unicode MS" w:hAnsi="Arial Unicode MS" w:hint="default"/>
           <w:color w:val="333333"/>
           <w:sz w:val="18"/>
           <w:szCs w:val="18"/>
@@ -16335,11 +16026,7 @@
       </w:r>
       <w:r>
         <w:rPr>
-          <w:rFonts w:ascii="Arial Unicode MS" w:cs="Arial Unicode MS" w:hAnsi="Arial Unicode MS" w:eastAsia="Arial Unicode MS" w:hint="default"/>
-          <w:b w:val="0"/>
-          <w:bCs w:val="0"/>
-          <w:i w:val="0"/>
-          <w:iCs w:val="0"/>
+          <w:rFonts w:ascii="Arial Unicode MS" w:hAnsi="Arial Unicode MS" w:hint="default"/>
           <w:color w:val="333333"/>
           <w:sz w:val="18"/>
           <w:szCs w:val="18"/>
@@ -16363,11 +16050,7 @@
       </w:r>
       <w:r>
         <w:rPr>
-          <w:rFonts w:ascii="Arial Unicode MS" w:cs="Arial Unicode MS" w:hAnsi="Arial Unicode MS" w:eastAsia="Arial Unicode MS" w:hint="default"/>
-          <w:b w:val="0"/>
-          <w:bCs w:val="0"/>
-          <w:i w:val="0"/>
-          <w:iCs w:val="0"/>
+          <w:rFonts w:ascii="Arial Unicode MS" w:hAnsi="Arial Unicode MS" w:hint="default"/>
           <w:color w:val="333333"/>
           <w:sz w:val="18"/>
           <w:szCs w:val="18"/>
@@ -16391,11 +16074,7 @@
       </w:r>
       <w:r>
         <w:rPr>
-          <w:rFonts w:ascii="Arial Unicode MS" w:cs="Arial Unicode MS" w:hAnsi="Arial Unicode MS" w:eastAsia="Arial Unicode MS" w:hint="default"/>
-          <w:b w:val="0"/>
-          <w:bCs w:val="0"/>
-          <w:i w:val="0"/>
-          <w:iCs w:val="0"/>
+          <w:rFonts w:ascii="Arial Unicode MS" w:hAnsi="Arial Unicode MS" w:hint="default"/>
           <w:color w:val="333333"/>
           <w:sz w:val="18"/>
           <w:szCs w:val="18"/>
@@ -16419,11 +16098,7 @@
       </w:r>
       <w:r>
         <w:rPr>
-          <w:rFonts w:ascii="Arial Unicode MS" w:cs="Arial Unicode MS" w:hAnsi="Arial Unicode MS" w:eastAsia="Arial Unicode MS" w:hint="default"/>
-          <w:b w:val="0"/>
-          <w:bCs w:val="0"/>
-          <w:i w:val="0"/>
-          <w:iCs w:val="0"/>
+          <w:rFonts w:ascii="Arial Unicode MS" w:hAnsi="Arial Unicode MS" w:hint="default"/>
           <w:color w:val="333333"/>
           <w:sz w:val="18"/>
           <w:szCs w:val="18"/>
@@ -16447,11 +16122,7 @@
       </w:r>
       <w:r>
         <w:rPr>
-          <w:rFonts w:ascii="Arial Unicode MS" w:cs="Arial Unicode MS" w:hAnsi="Arial Unicode MS" w:eastAsia="Arial Unicode MS" w:hint="default"/>
-          <w:b w:val="0"/>
-          <w:bCs w:val="0"/>
-          <w:i w:val="0"/>
-          <w:iCs w:val="0"/>
+          <w:rFonts w:ascii="Arial Unicode MS" w:hAnsi="Arial Unicode MS" w:hint="default"/>
           <w:color w:val="333333"/>
           <w:sz w:val="18"/>
           <w:szCs w:val="18"/>
@@ -16475,11 +16146,7 @@
       </w:r>
       <w:r>
         <w:rPr>
-          <w:rFonts w:ascii="Arial Unicode MS" w:cs="Arial Unicode MS" w:hAnsi="Arial Unicode MS" w:eastAsia="Arial Unicode MS" w:hint="default"/>
-          <w:b w:val="0"/>
-          <w:bCs w:val="0"/>
-          <w:i w:val="0"/>
-          <w:iCs w:val="0"/>
+          <w:rFonts w:ascii="Arial Unicode MS" w:hAnsi="Arial Unicode MS" w:hint="default"/>
           <w:color w:val="333333"/>
           <w:sz w:val="18"/>
           <w:szCs w:val="18"/>
@@ -16503,11 +16170,7 @@
       </w:r>
       <w:r>
         <w:rPr>
-          <w:rFonts w:ascii="Arial Unicode MS" w:cs="Arial Unicode MS" w:hAnsi="Arial Unicode MS" w:eastAsia="Arial Unicode MS" w:hint="default"/>
-          <w:b w:val="0"/>
-          <w:bCs w:val="0"/>
-          <w:i w:val="0"/>
-          <w:iCs w:val="0"/>
+          <w:rFonts w:ascii="Arial Unicode MS" w:hAnsi="Arial Unicode MS" w:hint="default"/>
           <w:color w:val="333333"/>
           <w:sz w:val="18"/>
           <w:szCs w:val="18"/>
@@ -16531,11 +16194,7 @@
       </w:r>
       <w:r>
         <w:rPr>
-          <w:rFonts w:ascii="Arial Unicode MS" w:cs="Arial Unicode MS" w:hAnsi="Arial Unicode MS" w:eastAsia="Arial Unicode MS" w:hint="default"/>
-          <w:b w:val="0"/>
-          <w:bCs w:val="0"/>
-          <w:i w:val="0"/>
-          <w:iCs w:val="0"/>
+          <w:rFonts w:ascii="Arial Unicode MS" w:hAnsi="Arial Unicode MS" w:hint="default"/>
           <w:color w:val="333333"/>
           <w:sz w:val="18"/>
           <w:szCs w:val="18"/>
@@ -16583,11 +16242,7 @@
       </w:r>
       <w:r>
         <w:rPr>
-          <w:rFonts w:ascii="Arial Unicode MS" w:cs="Arial Unicode MS" w:hAnsi="Arial Unicode MS" w:eastAsia="Arial Unicode MS" w:hint="default"/>
-          <w:b w:val="0"/>
-          <w:bCs w:val="0"/>
-          <w:i w:val="0"/>
-          <w:iCs w:val="0"/>
+          <w:rFonts w:ascii="Arial Unicode MS" w:hAnsi="Arial Unicode MS" w:hint="default"/>
           <w:color w:val="333333"/>
           <w:sz w:val="18"/>
           <w:szCs w:val="18"/>
@@ -17020,6 +16675,7 @@
           <w:rFonts w:ascii="Cambria" w:cs="Cambria" w:hAnsi="Cambria" w:eastAsia="Cambria"/>
           <w:sz w:val="18"/>
           <w:szCs w:val="18"/>
+          <w:lang w:val="ru-RU"/>
         </w:rPr>
       </w:pPr>
     </w:p>
@@ -17032,6 +16688,7 @@
           <w:sz w:val="18"/>
           <w:szCs w:val="18"/>
           <w:shd w:val="clear" w:color="auto" w:fill="ffffff"/>
+          <w:lang w:val="ru-RU"/>
         </w:rPr>
       </w:pPr>
     </w:p>
@@ -17044,6 +16701,7 @@
           <w:sz w:val="18"/>
           <w:szCs w:val="18"/>
           <w:shd w:val="clear" w:color="auto" w:fill="ffffff"/>
+          <w:lang w:val="ru-RU"/>
         </w:rPr>
       </w:pPr>
     </w:p>
@@ -17323,6 +16981,7 @@
           <w:bCs w:val="1"/>
           <w:sz w:val="18"/>
           <w:szCs w:val="18"/>
+          <w:lang w:val="ru-RU"/>
         </w:rPr>
       </w:pPr>
     </w:p>
@@ -17918,6 +17577,7 @@
           <w:rFonts w:ascii="Cambria" w:cs="Cambria" w:hAnsi="Cambria" w:eastAsia="Cambria"/>
           <w:sz w:val="18"/>
           <w:szCs w:val="18"/>
+          <w:lang w:val="ru-RU"/>
         </w:rPr>
       </w:pPr>
     </w:p>
@@ -18170,6 +17830,7 @@
           <w:bCs w:val="1"/>
           <w:sz w:val="18"/>
           <w:szCs w:val="18"/>
+          <w:lang w:val="ru-RU"/>
         </w:rPr>
       </w:pPr>
     </w:p>
@@ -18745,6 +18406,7 @@
           <w:rFonts w:ascii="Cambria" w:cs="Cambria" w:hAnsi="Cambria" w:eastAsia="Cambria"/>
           <w:sz w:val="18"/>
           <w:szCs w:val="18"/>
+          <w:lang w:val="ru-RU"/>
         </w:rPr>
       </w:pPr>
     </w:p>
@@ -18997,6 +18659,7 @@
           <w:bCs w:val="1"/>
           <w:sz w:val="18"/>
           <w:szCs w:val="18"/>
+          <w:lang w:val="ru-RU"/>
         </w:rPr>
       </w:pPr>
     </w:p>
@@ -19364,6 +19027,7 @@
           <w:sz w:val="18"/>
           <w:szCs w:val="18"/>
           <w:shd w:val="clear" w:color="auto" w:fill="ffffff"/>
+          <w:lang w:val="ru-RU"/>
         </w:rPr>
       </w:pPr>
     </w:p>
@@ -19380,6 +19044,7 @@
           <w:sz w:val="18"/>
           <w:szCs w:val="18"/>
           <w:shd w:val="clear" w:color="auto" w:fill="ffffff"/>
+          <w:lang w:val="ru-RU"/>
         </w:rPr>
       </w:pPr>
     </w:p>
@@ -19587,6 +19252,7 @@
           <w:rFonts w:ascii="Cambria" w:cs="Cambria" w:hAnsi="Cambria" w:eastAsia="Cambria"/>
           <w:sz w:val="18"/>
           <w:szCs w:val="18"/>
+          <w:lang w:val="ru-RU"/>
         </w:rPr>
       </w:pPr>
     </w:p>
@@ -19858,6 +19524,7 @@
           <w:bCs w:val="1"/>
           <w:sz w:val="18"/>
           <w:szCs w:val="18"/>
+          <w:lang w:val="ru-RU"/>
         </w:rPr>
       </w:pPr>
     </w:p>
@@ -20413,6 +20080,7 @@
           <w:rFonts w:ascii="Cambria" w:cs="Cambria" w:hAnsi="Cambria" w:eastAsia="Cambria"/>
           <w:sz w:val="18"/>
           <w:szCs w:val="18"/>
+          <w:lang w:val="ru-RU"/>
         </w:rPr>
       </w:pPr>
     </w:p>
@@ -20662,6 +20330,7 @@
           <w:rFonts w:ascii="Cambria" w:cs="Cambria" w:hAnsi="Cambria" w:eastAsia="Cambria"/>
           <w:sz w:val="18"/>
           <w:szCs w:val="18"/>
+          <w:lang w:val="ru-RU"/>
         </w:rPr>
       </w:pPr>
     </w:p>
@@ -20974,6 +20643,7 @@
           <w:rFonts w:ascii="Cambria" w:cs="Cambria" w:hAnsi="Cambria" w:eastAsia="Cambria"/>
           <w:sz w:val="18"/>
           <w:szCs w:val="18"/>
+          <w:lang w:val="ru-RU"/>
         </w:rPr>
       </w:pPr>
     </w:p>
@@ -20984,6 +20654,7 @@
           <w:rFonts w:ascii="Cambria" w:cs="Cambria" w:hAnsi="Cambria" w:eastAsia="Cambria"/>
           <w:sz w:val="18"/>
           <w:szCs w:val="18"/>
+          <w:lang w:val="ru-RU"/>
         </w:rPr>
       </w:pPr>
     </w:p>
@@ -21176,6 +20847,7 @@
           <w:rFonts w:ascii="Cambria" w:cs="Cambria" w:hAnsi="Cambria" w:eastAsia="Cambria"/>
           <w:sz w:val="18"/>
           <w:szCs w:val="18"/>
+          <w:lang w:val="ru-RU"/>
         </w:rPr>
       </w:pPr>
     </w:p>
@@ -21186,6 +20858,7 @@
           <w:rFonts w:ascii="Cambria" w:cs="Cambria" w:hAnsi="Cambria" w:eastAsia="Cambria"/>
           <w:sz w:val="18"/>
           <w:szCs w:val="18"/>
+          <w:lang w:val="ru-RU"/>
         </w:rPr>
       </w:pPr>
     </w:p>
@@ -21251,6 +20924,7 @@
           <w:rFonts w:ascii="Cambria" w:cs="Cambria" w:hAnsi="Cambria" w:eastAsia="Cambria"/>
           <w:sz w:val="18"/>
           <w:szCs w:val="18"/>
+          <w:lang w:val="ru-RU"/>
         </w:rPr>
       </w:pPr>
     </w:p>
@@ -21464,6 +21138,7 @@
           <w:rFonts w:ascii="Cambria" w:cs="Cambria" w:hAnsi="Cambria" w:eastAsia="Cambria"/>
           <w:sz w:val="18"/>
           <w:szCs w:val="18"/>
+          <w:lang w:val="ru-RU"/>
         </w:rPr>
       </w:pPr>
     </w:p>
@@ -24011,6 +23686,7 @@
           <w:bCs w:val="1"/>
           <w:sz w:val="18"/>
           <w:szCs w:val="18"/>
+          <w:lang w:val="ru-RU"/>
         </w:rPr>
       </w:pPr>
     </w:p>
@@ -24350,10 +24026,19 @@
           <w:sz w:val="18"/>
           <w:szCs w:val="18"/>
           <w:shd w:val="clear" w:color="auto" w:fill="ffffff"/>
-          <w:rtl w:val="0"/>
         </w:rPr>
         <w:tab/>
         <w:tab/>
+      </w:r>
+      <w:r>
+        <w:rPr>
+          <w:rFonts w:ascii="Cambria" w:hAnsi="Cambria" w:hint="default"/>
+          <w:sz w:val="18"/>
+          <w:szCs w:val="18"/>
+          <w:shd w:val="clear" w:color="auto" w:fill="ffffff"/>
+          <w:rtl w:val="0"/>
+          <w:lang w:val="ru-RU"/>
+        </w:rPr>
         <w:t xml:space="preserve">общая площадь зданий                                     </w:t>
       </w:r>
       <w:r>
@@ -24401,10 +24086,19 @@
           <w:sz w:val="18"/>
           <w:szCs w:val="18"/>
           <w:shd w:val="clear" w:color="auto" w:fill="ffffff"/>
-          <w:rtl w:val="0"/>
         </w:rPr>
         <w:tab/>
         <w:tab/>
+      </w:r>
+      <w:r>
+        <w:rPr>
+          <w:rFonts w:ascii="Cambria" w:hAnsi="Cambria" w:hint="default"/>
+          <w:sz w:val="18"/>
+          <w:szCs w:val="18"/>
+          <w:shd w:val="clear" w:color="auto" w:fill="ffffff"/>
+          <w:rtl w:val="0"/>
+          <w:lang w:val="ru-RU"/>
+        </w:rPr>
         <w:t xml:space="preserve">строительный объем                                          </w:t>
       </w:r>
       <w:r>
@@ -24452,10 +24146,19 @@
           <w:sz w:val="18"/>
           <w:szCs w:val="18"/>
           <w:shd w:val="clear" w:color="auto" w:fill="ffffff"/>
-          <w:rtl w:val="0"/>
         </w:rPr>
         <w:tab/>
         <w:tab/>
+      </w:r>
+      <w:r>
+        <w:rPr>
+          <w:rFonts w:ascii="Cambria" w:hAnsi="Cambria" w:hint="default"/>
+          <w:sz w:val="18"/>
+          <w:szCs w:val="18"/>
+          <w:shd w:val="clear" w:color="auto" w:fill="ffffff"/>
+          <w:rtl w:val="0"/>
+          <w:lang w:val="ru-RU"/>
+        </w:rPr>
         <w:t xml:space="preserve">количество внеквартирных холодных кладовых </w:t>
       </w:r>
       <w:r>
@@ -24547,10 +24250,19 @@
           <w:sz w:val="18"/>
           <w:szCs w:val="18"/>
           <w:shd w:val="clear" w:color="auto" w:fill="ffffff"/>
-          <w:rtl w:val="0"/>
         </w:rPr>
         <w:tab/>
         <w:tab/>
+      </w:r>
+      <w:r>
+        <w:rPr>
+          <w:rFonts w:ascii="Cambria" w:hAnsi="Cambria" w:hint="default"/>
+          <w:sz w:val="18"/>
+          <w:szCs w:val="18"/>
+          <w:shd w:val="clear" w:color="auto" w:fill="ffffff"/>
+          <w:rtl w:val="0"/>
+          <w:lang w:val="ru-RU"/>
+        </w:rPr>
         <w:t xml:space="preserve">Общая площадь внеквартирных холодных кладовых – </w:t>
       </w:r>
       <w:r>
@@ -24618,6 +24330,7 @@
           <w:sz w:val="18"/>
           <w:szCs w:val="18"/>
           <w:shd w:val="clear" w:color="auto" w:fill="ffffff"/>
+          <w:lang w:val="ru-RU"/>
         </w:rPr>
       </w:pPr>
     </w:p>
@@ -24803,10 +24516,19 @@
           <w:sz w:val="18"/>
           <w:szCs w:val="18"/>
           <w:shd w:val="clear" w:color="auto" w:fill="ffffff"/>
-          <w:rtl w:val="0"/>
         </w:rPr>
         <w:tab/>
         <w:tab/>
+      </w:r>
+      <w:r>
+        <w:rPr>
+          <w:rFonts w:ascii="Cambria" w:hAnsi="Cambria" w:hint="default"/>
+          <w:sz w:val="18"/>
+          <w:szCs w:val="18"/>
+          <w:shd w:val="clear" w:color="auto" w:fill="ffffff"/>
+          <w:rtl w:val="0"/>
+          <w:lang w:val="ru-RU"/>
+        </w:rPr>
         <w:t xml:space="preserve">общая площадь зданий                                     </w:t>
       </w:r>
       <w:r>
@@ -24854,10 +24576,19 @@
           <w:sz w:val="18"/>
           <w:szCs w:val="18"/>
           <w:shd w:val="clear" w:color="auto" w:fill="ffffff"/>
-          <w:rtl w:val="0"/>
         </w:rPr>
         <w:tab/>
         <w:tab/>
+      </w:r>
+      <w:r>
+        <w:rPr>
+          <w:rFonts w:ascii="Cambria" w:hAnsi="Cambria" w:hint="default"/>
+          <w:sz w:val="18"/>
+          <w:szCs w:val="18"/>
+          <w:shd w:val="clear" w:color="auto" w:fill="ffffff"/>
+          <w:rtl w:val="0"/>
+          <w:lang w:val="ru-RU"/>
+        </w:rPr>
         <w:t xml:space="preserve">строительный объем                                          </w:t>
       </w:r>
       <w:r>
@@ -25000,10 +24731,19 @@
           <w:sz w:val="18"/>
           <w:szCs w:val="18"/>
           <w:shd w:val="clear" w:color="auto" w:fill="ffffff"/>
-          <w:rtl w:val="0"/>
         </w:rPr>
         <w:tab/>
         <w:tab/>
+      </w:r>
+      <w:r>
+        <w:rPr>
+          <w:rFonts w:ascii="Cambria" w:hAnsi="Cambria" w:hint="default"/>
+          <w:sz w:val="18"/>
+          <w:szCs w:val="18"/>
+          <w:shd w:val="clear" w:color="auto" w:fill="ffffff"/>
+          <w:rtl w:val="0"/>
+          <w:lang w:val="ru-RU"/>
+        </w:rPr>
         <w:t xml:space="preserve">Общая площадь внеквартирных холодных кладовых – </w:t>
       </w:r>
       <w:r>
@@ -25071,6 +24811,7 @@
           <w:sz w:val="18"/>
           <w:szCs w:val="18"/>
           <w:shd w:val="clear" w:color="auto" w:fill="ffffff"/>
+          <w:lang w:val="ru-RU"/>
         </w:rPr>
       </w:pPr>
     </w:p>
@@ -25118,6 +24859,7 @@
           <w:rFonts w:ascii="Cambria" w:cs="Cambria" w:hAnsi="Cambria" w:eastAsia="Cambria"/>
           <w:sz w:val="18"/>
           <w:szCs w:val="18"/>
+          <w:lang w:val="ru-RU"/>
         </w:rPr>
       </w:pPr>
     </w:p>
@@ -25139,6 +24881,7 @@
           <w:rFonts w:ascii="Cambria" w:cs="Cambria" w:hAnsi="Cambria" w:eastAsia="Cambria"/>
           <w:sz w:val="18"/>
           <w:szCs w:val="18"/>
+          <w:lang w:val="ru-RU"/>
         </w:rPr>
       </w:pPr>
     </w:p>
@@ -25150,6 +24893,7 @@
           <w:rFonts w:ascii="Cambria" w:cs="Cambria" w:hAnsi="Cambria" w:eastAsia="Cambria"/>
           <w:sz w:val="18"/>
           <w:szCs w:val="18"/>
+          <w:lang w:val="ru-RU"/>
         </w:rPr>
       </w:pPr>
     </w:p>
@@ -25363,6 +25107,7 @@
           <w:rFonts w:ascii="Cambria" w:cs="Cambria" w:hAnsi="Cambria" w:eastAsia="Cambria"/>
           <w:sz w:val="18"/>
           <w:szCs w:val="18"/>
+          <w:lang w:val="ru-RU"/>
         </w:rPr>
       </w:pPr>
     </w:p>
@@ -25373,6 +25118,7 @@
           <w:rFonts w:ascii="Cambria" w:cs="Cambria" w:hAnsi="Cambria" w:eastAsia="Cambria"/>
           <w:sz w:val="18"/>
           <w:szCs w:val="18"/>
+          <w:lang w:val="ru-RU"/>
         </w:rPr>
       </w:pPr>
     </w:p>
@@ -25903,6 +25649,7 @@
           <w:rFonts w:ascii="Cambria" w:cs="Cambria" w:hAnsi="Cambria" w:eastAsia="Cambria"/>
           <w:sz w:val="18"/>
           <w:szCs w:val="18"/>
+          <w:lang w:val="ru-RU"/>
         </w:rPr>
       </w:pPr>
     </w:p>
@@ -25913,6 +25660,7 @@
           <w:rFonts w:ascii="Cambria" w:cs="Cambria" w:hAnsi="Cambria" w:eastAsia="Cambria"/>
           <w:sz w:val="18"/>
           <w:szCs w:val="18"/>
+          <w:lang w:val="ru-RU"/>
         </w:rPr>
       </w:pPr>
     </w:p>
@@ -25924,6 +25672,7 @@
           <w:rFonts w:ascii="Cambria" w:cs="Cambria" w:hAnsi="Cambria" w:eastAsia="Cambria"/>
           <w:sz w:val="18"/>
           <w:szCs w:val="18"/>
+          <w:lang w:val="ru-RU"/>
         </w:rPr>
       </w:pPr>
       <w:r>
@@ -25965,6 +25714,7 @@
           <w:rFonts w:ascii="Cambria" w:cs="Cambria" w:hAnsi="Cambria" w:eastAsia="Cambria"/>
           <w:sz w:val="18"/>
           <w:szCs w:val="18"/>
+          <w:lang w:val="ru-RU"/>
         </w:rPr>
       </w:pPr>
     </w:p>
@@ -25986,7 +25736,7 @@
           <w:tab w:val="left" w:pos="8496"/>
           <w:tab w:val="left" w:pos="9204"/>
           <w:tab w:val="left" w:pos="9912"/>
-          <w:tab w:val="left" w:pos="10620"/>
+          <w:tab w:val="left" w:pos="10125"/>
         </w:tabs>
         <w:suppressAutoHyphens w:val="0"/>
         <w:jc w:val="center"/>
@@ -25996,6 +25746,7 @@
           <w:bCs w:val="1"/>
           <w:sz w:val="18"/>
           <w:szCs w:val="18"/>
+          <w:lang w:val="ru-RU"/>
         </w:rPr>
       </w:pPr>
       <w:r>
@@ -26029,7 +25780,7 @@
           <w:tab w:val="left" w:pos="8496"/>
           <w:tab w:val="left" w:pos="9204"/>
           <w:tab w:val="left" w:pos="9912"/>
-          <w:tab w:val="left" w:pos="10620"/>
+          <w:tab w:val="left" w:pos="10125"/>
         </w:tabs>
         <w:suppressAutoHyphens w:val="0"/>
         <w:jc w:val="center"/>
@@ -26039,6 +25790,7 @@
           <w:bCs w:val="1"/>
           <w:sz w:val="18"/>
           <w:szCs w:val="18"/>
+          <w:lang w:val="ru-RU"/>
         </w:rPr>
       </w:pPr>
       <w:r>
@@ -26072,7 +25824,7 @@
           <w:tab w:val="left" w:pos="8496"/>
           <w:tab w:val="left" w:pos="9204"/>
           <w:tab w:val="left" w:pos="9912"/>
-          <w:tab w:val="left" w:pos="10620"/>
+          <w:tab w:val="left" w:pos="10125"/>
         </w:tabs>
         <w:suppressAutoHyphens w:val="0"/>
         <w:jc w:val="center"/>
@@ -26080,6 +25832,7 @@
           <w:rFonts w:ascii="Cambria" w:cs="Cambria" w:hAnsi="Cambria" w:eastAsia="Cambria"/>
           <w:sz w:val="18"/>
           <w:szCs w:val="18"/>
+          <w:lang w:val="ru-RU"/>
         </w:rPr>
       </w:pPr>
       <w:r>
@@ -26261,7 +26014,7 @@
           <w:tab w:val="left" w:pos="8496"/>
           <w:tab w:val="left" w:pos="9204"/>
           <w:tab w:val="left" w:pos="9912"/>
-          <w:tab w:val="left" w:pos="10620"/>
+          <w:tab w:val="left" w:pos="10125"/>
         </w:tabs>
         <w:suppressAutoHyphens w:val="0"/>
         <w:jc w:val="center"/>
@@ -26269,6 +26022,7 @@
           <w:rFonts w:ascii="Cambria" w:cs="Cambria" w:hAnsi="Cambria" w:eastAsia="Cambria"/>
           <w:sz w:val="18"/>
           <w:szCs w:val="18"/>
+          <w:lang w:val="ru-RU"/>
         </w:rPr>
       </w:pPr>
     </w:p>
@@ -26290,13 +26044,14 @@
           <w:tab w:val="left" w:pos="8496"/>
           <w:tab w:val="left" w:pos="9204"/>
           <w:tab w:val="left" w:pos="9912"/>
-          <w:tab w:val="left" w:pos="10620"/>
+          <w:tab w:val="left" w:pos="10125"/>
         </w:tabs>
         <w:suppressAutoHyphens w:val="0"/>
         <w:rPr>
           <w:rFonts w:ascii="Cambria" w:cs="Cambria" w:hAnsi="Cambria" w:eastAsia="Cambria"/>
           <w:sz w:val="18"/>
           <w:szCs w:val="18"/>
+          <w:lang w:val="ru-RU"/>
         </w:rPr>
       </w:pPr>
     </w:p>
@@ -26318,7 +26073,7 @@
           <w:tab w:val="left" w:pos="8496"/>
           <w:tab w:val="left" w:pos="9204"/>
           <w:tab w:val="left" w:pos="9912"/>
-          <w:tab w:val="left" w:pos="10620"/>
+          <w:tab w:val="left" w:pos="10125"/>
         </w:tabs>
         <w:suppressAutoHyphens w:val="0"/>
         <w:rPr>
@@ -26327,6 +26082,7 @@
           <w:iCs w:val="1"/>
           <w:sz w:val="18"/>
           <w:szCs w:val="18"/>
+          <w:lang w:val="ru-RU"/>
         </w:rPr>
       </w:pPr>
       <w:r>
@@ -26498,13 +26254,14 @@
           <w:tab w:val="left" w:pos="8496"/>
           <w:tab w:val="left" w:pos="9204"/>
           <w:tab w:val="left" w:pos="9912"/>
-          <w:tab w:val="left" w:pos="10620"/>
+          <w:tab w:val="left" w:pos="10125"/>
         </w:tabs>
         <w:suppressAutoHyphens w:val="0"/>
         <w:rPr>
           <w:rFonts w:ascii="Cambria" w:cs="Cambria" w:hAnsi="Cambria" w:eastAsia="Cambria"/>
           <w:sz w:val="18"/>
           <w:szCs w:val="18"/>
+          <w:lang w:val="ru-RU"/>
         </w:rPr>
       </w:pPr>
       <w:r>
@@ -26566,13 +26323,14 @@
           <w:tab w:val="left" w:pos="8496"/>
           <w:tab w:val="left" w:pos="9204"/>
           <w:tab w:val="left" w:pos="9912"/>
-          <w:tab w:val="left" w:pos="10620"/>
+          <w:tab w:val="left" w:pos="10125"/>
         </w:tabs>
         <w:suppressAutoHyphens w:val="0"/>
         <w:rPr>
           <w:rFonts w:ascii="Cambria" w:cs="Cambria" w:hAnsi="Cambria" w:eastAsia="Cambria"/>
           <w:sz w:val="18"/>
           <w:szCs w:val="18"/>
+          <w:lang w:val="ru-RU"/>
         </w:rPr>
       </w:pPr>
       <w:r>
@@ -26664,13 +26422,14 @@
           <w:tab w:val="left" w:pos="8496"/>
           <w:tab w:val="left" w:pos="9204"/>
           <w:tab w:val="left" w:pos="9912"/>
-          <w:tab w:val="left" w:pos="10620"/>
+          <w:tab w:val="left" w:pos="10125"/>
         </w:tabs>
         <w:suppressAutoHyphens w:val="0"/>
         <w:rPr>
           <w:rFonts w:ascii="Cambria" w:cs="Cambria" w:hAnsi="Cambria" w:eastAsia="Cambria"/>
           <w:sz w:val="18"/>
           <w:szCs w:val="18"/>
+          <w:lang w:val="ru-RU"/>
         </w:rPr>
       </w:pPr>
       <w:r>
@@ -26742,13 +26501,14 @@
           <w:tab w:val="left" w:pos="8496"/>
           <w:tab w:val="left" w:pos="9204"/>
           <w:tab w:val="left" w:pos="9912"/>
-          <w:tab w:val="left" w:pos="10620"/>
+          <w:tab w:val="left" w:pos="10125"/>
         </w:tabs>
         <w:suppressAutoHyphens w:val="0"/>
         <w:rPr>
           <w:rFonts w:ascii="Cambria" w:cs="Cambria" w:hAnsi="Cambria" w:eastAsia="Cambria"/>
           <w:sz w:val="18"/>
           <w:szCs w:val="18"/>
+          <w:lang w:val="ru-RU"/>
         </w:rPr>
       </w:pPr>
       <w:r>
@@ -26820,13 +26580,14 @@
           <w:tab w:val="left" w:pos="8496"/>
           <w:tab w:val="left" w:pos="9204"/>
           <w:tab w:val="left" w:pos="9912"/>
-          <w:tab w:val="left" w:pos="10620"/>
+          <w:tab w:val="left" w:pos="10125"/>
         </w:tabs>
         <w:suppressAutoHyphens w:val="0"/>
         <w:rPr>
           <w:rFonts w:ascii="Cambria" w:cs="Cambria" w:hAnsi="Cambria" w:eastAsia="Cambria"/>
           <w:sz w:val="18"/>
           <w:szCs w:val="18"/>
+          <w:lang w:val="ru-RU"/>
         </w:rPr>
       </w:pPr>
       <w:r>
@@ -26978,13 +26739,14 @@
           <w:tab w:val="left" w:pos="8496"/>
           <w:tab w:val="left" w:pos="9204"/>
           <w:tab w:val="left" w:pos="9912"/>
-          <w:tab w:val="left" w:pos="10620"/>
+          <w:tab w:val="left" w:pos="10125"/>
         </w:tabs>
         <w:suppressAutoHyphens w:val="0"/>
         <w:rPr>
           <w:rFonts w:ascii="Cambria" w:cs="Cambria" w:hAnsi="Cambria" w:eastAsia="Cambria"/>
           <w:sz w:val="18"/>
           <w:szCs w:val="18"/>
+          <w:lang w:val="ru-RU"/>
         </w:rPr>
       </w:pPr>
     </w:p>
@@ -27006,13 +26768,14 @@
           <w:tab w:val="left" w:pos="8496"/>
           <w:tab w:val="left" w:pos="9204"/>
           <w:tab w:val="left" w:pos="9912"/>
-          <w:tab w:val="left" w:pos="10620"/>
+          <w:tab w:val="left" w:pos="10125"/>
         </w:tabs>
         <w:suppressAutoHyphens w:val="0"/>
         <w:rPr>
           <w:rFonts w:ascii="Cambria" w:cs="Cambria" w:hAnsi="Cambria" w:eastAsia="Cambria"/>
           <w:sz w:val="18"/>
           <w:szCs w:val="18"/>
+          <w:lang w:val="ru-RU"/>
         </w:rPr>
       </w:pPr>
     </w:p>
@@ -27034,9 +26797,15 @@
           <w:tab w:val="left" w:pos="8496"/>
           <w:tab w:val="left" w:pos="9204"/>
           <w:tab w:val="left" w:pos="9912"/>
-          <w:tab w:val="left" w:pos="10620"/>
+          <w:tab w:val="left" w:pos="10125"/>
         </w:tabs>
         <w:suppressAutoHyphens w:val="0"/>
+        <w:rPr>
+          <w:rFonts w:ascii="Cambria" w:cs="Cambria" w:hAnsi="Cambria" w:eastAsia="Cambria"/>
+          <w:sz w:val="18"/>
+          <w:szCs w:val="18"/>
+          <w:lang w:val="ru-RU"/>
+        </w:rPr>
       </w:pPr>
       <w:r>
         <w:rPr>
@@ -27047,6 +26816,1146 @@
           <w:lang w:val="ru-RU"/>
         </w:rPr>
         <w:t>28.02.2017</w:t>
+      </w:r>
+      <w:r>
+        <w:rPr>
+          <w:rFonts w:ascii="Cambria" w:hAnsi="Cambria" w:hint="default"/>
+          <w:sz w:val="18"/>
+          <w:szCs w:val="18"/>
+          <w:rtl w:val="0"/>
+          <w:lang w:val="ru-RU"/>
+        </w:rPr>
+        <w:t>г</w:t>
+      </w:r>
+      <w:r>
+        <w:rPr>
+          <w:rFonts w:ascii="Cambria" w:hAnsi="Cambria"/>
+          <w:sz w:val="18"/>
+          <w:szCs w:val="18"/>
+          <w:rtl w:val="0"/>
+          <w:lang w:val="ru-RU"/>
+        </w:rPr>
+        <w:t>.</w:t>
+      </w:r>
+    </w:p>
+    <w:p>
+      <w:pPr>
+        <w:pStyle w:val="No Spacing"/>
+        <w:tabs>
+          <w:tab w:val="left" w:pos="708"/>
+          <w:tab w:val="left" w:pos="1416"/>
+          <w:tab w:val="left" w:pos="2124"/>
+          <w:tab w:val="left" w:pos="2832"/>
+          <w:tab w:val="left" w:pos="3540"/>
+          <w:tab w:val="left" w:pos="4248"/>
+          <w:tab w:val="left" w:pos="4956"/>
+          <w:tab w:val="left" w:pos="5664"/>
+          <w:tab w:val="left" w:pos="6372"/>
+          <w:tab w:val="left" w:pos="7080"/>
+          <w:tab w:val="left" w:pos="7788"/>
+          <w:tab w:val="left" w:pos="8496"/>
+          <w:tab w:val="left" w:pos="9204"/>
+          <w:tab w:val="left" w:pos="9912"/>
+          <w:tab w:val="left" w:pos="10125"/>
+        </w:tabs>
+        <w:suppressAutoHyphens w:val="0"/>
+        <w:rPr>
+          <w:rFonts w:ascii="Cambria" w:cs="Cambria" w:hAnsi="Cambria" w:eastAsia="Cambria"/>
+          <w:sz w:val="18"/>
+          <w:szCs w:val="18"/>
+          <w:lang w:val="ru-RU"/>
+        </w:rPr>
+      </w:pPr>
+    </w:p>
+    <w:p>
+      <w:pPr>
+        <w:pStyle w:val="No Spacing"/>
+        <w:tabs>
+          <w:tab w:val="left" w:pos="708"/>
+          <w:tab w:val="left" w:pos="1416"/>
+          <w:tab w:val="left" w:pos="2124"/>
+          <w:tab w:val="left" w:pos="2832"/>
+          <w:tab w:val="left" w:pos="3540"/>
+          <w:tab w:val="left" w:pos="4248"/>
+          <w:tab w:val="left" w:pos="4956"/>
+          <w:tab w:val="left" w:pos="5664"/>
+          <w:tab w:val="left" w:pos="6372"/>
+          <w:tab w:val="left" w:pos="7080"/>
+          <w:tab w:val="left" w:pos="7788"/>
+          <w:tab w:val="left" w:pos="8496"/>
+          <w:tab w:val="left" w:pos="9204"/>
+          <w:tab w:val="left" w:pos="9912"/>
+          <w:tab w:val="left" w:pos="10125"/>
+        </w:tabs>
+        <w:suppressAutoHyphens w:val="0"/>
+        <w:jc w:val="center"/>
+        <w:rPr>
+          <w:rFonts w:ascii="Cambria" w:cs="Cambria" w:hAnsi="Cambria" w:eastAsia="Cambria"/>
+          <w:b w:val="1"/>
+          <w:bCs w:val="1"/>
+          <w:sz w:val="18"/>
+          <w:szCs w:val="18"/>
+        </w:rPr>
+      </w:pPr>
+      <w:r>
+        <w:rPr>
+          <w:rFonts w:ascii="Cambria" w:hAnsi="Cambria" w:hint="default"/>
+          <w:b w:val="1"/>
+          <w:bCs w:val="1"/>
+          <w:sz w:val="18"/>
+          <w:szCs w:val="18"/>
+          <w:rtl w:val="0"/>
+          <w:lang w:val="ru-RU"/>
+        </w:rPr>
+        <w:t>ИЗМЕНЕНИЯ в ПРОЕКТНУЮ ДЕКЛАРАЦИЮ</w:t>
+      </w:r>
+    </w:p>
+    <w:p>
+      <w:pPr>
+        <w:pStyle w:val="No Spacing"/>
+        <w:tabs>
+          <w:tab w:val="left" w:pos="708"/>
+          <w:tab w:val="left" w:pos="1416"/>
+          <w:tab w:val="left" w:pos="2124"/>
+          <w:tab w:val="left" w:pos="2832"/>
+          <w:tab w:val="left" w:pos="3540"/>
+          <w:tab w:val="left" w:pos="4248"/>
+          <w:tab w:val="left" w:pos="4956"/>
+          <w:tab w:val="left" w:pos="5664"/>
+          <w:tab w:val="left" w:pos="6372"/>
+          <w:tab w:val="left" w:pos="7080"/>
+          <w:tab w:val="left" w:pos="7788"/>
+          <w:tab w:val="left" w:pos="8496"/>
+          <w:tab w:val="left" w:pos="9204"/>
+          <w:tab w:val="left" w:pos="9912"/>
+          <w:tab w:val="left" w:pos="10125"/>
+        </w:tabs>
+        <w:suppressAutoHyphens w:val="0"/>
+        <w:jc w:val="center"/>
+        <w:rPr>
+          <w:rFonts w:ascii="Cambria" w:cs="Cambria" w:hAnsi="Cambria" w:eastAsia="Cambria"/>
+          <w:b w:val="1"/>
+          <w:bCs w:val="1"/>
+          <w:sz w:val="18"/>
+          <w:szCs w:val="18"/>
+        </w:rPr>
+      </w:pPr>
+      <w:r>
+        <w:rPr>
+          <w:rFonts w:ascii="Cambria" w:hAnsi="Cambria" w:hint="default"/>
+          <w:b w:val="1"/>
+          <w:bCs w:val="1"/>
+          <w:sz w:val="18"/>
+          <w:szCs w:val="18"/>
+          <w:rtl w:val="0"/>
+          <w:lang w:val="ru-RU"/>
+        </w:rPr>
+        <w:t>ООО «РОМАНОВО»</w:t>
+      </w:r>
+    </w:p>
+    <w:p>
+      <w:pPr>
+        <w:pStyle w:val="No Spacing"/>
+        <w:tabs>
+          <w:tab w:val="left" w:pos="708"/>
+          <w:tab w:val="left" w:pos="1416"/>
+          <w:tab w:val="left" w:pos="2124"/>
+          <w:tab w:val="left" w:pos="2832"/>
+          <w:tab w:val="left" w:pos="3540"/>
+          <w:tab w:val="left" w:pos="4248"/>
+          <w:tab w:val="left" w:pos="4956"/>
+          <w:tab w:val="left" w:pos="5664"/>
+          <w:tab w:val="left" w:pos="6372"/>
+          <w:tab w:val="left" w:pos="7080"/>
+          <w:tab w:val="left" w:pos="7788"/>
+          <w:tab w:val="left" w:pos="8496"/>
+          <w:tab w:val="left" w:pos="9204"/>
+          <w:tab w:val="left" w:pos="9912"/>
+          <w:tab w:val="left" w:pos="10125"/>
+        </w:tabs>
+        <w:suppressAutoHyphens w:val="0"/>
+        <w:jc w:val="center"/>
+        <w:rPr>
+          <w:rFonts w:ascii="Cambria" w:cs="Cambria" w:hAnsi="Cambria" w:eastAsia="Cambria"/>
+          <w:sz w:val="18"/>
+          <w:szCs w:val="18"/>
+          <w:lang w:val="ru-RU"/>
+        </w:rPr>
+      </w:pPr>
+      <w:r>
+        <w:rPr>
+          <w:rFonts w:ascii="Cambria" w:hAnsi="Cambria" w:hint="default"/>
+          <w:sz w:val="18"/>
+          <w:szCs w:val="18"/>
+          <w:rtl w:val="0"/>
+          <w:lang w:val="ru-RU"/>
+        </w:rPr>
+        <w:t>по строительству многоквартирных жилых домов по адресу</w:t>
+      </w:r>
+      <w:r>
+        <w:rPr>
+          <w:rFonts w:ascii="Cambria" w:hAnsi="Cambria"/>
+          <w:sz w:val="18"/>
+          <w:szCs w:val="18"/>
+          <w:rtl w:val="0"/>
+          <w:lang w:val="ru-RU"/>
+        </w:rPr>
+        <w:t xml:space="preserve">: </w:t>
+      </w:r>
+      <w:r>
+        <w:rPr>
+          <w:rFonts w:ascii="Cambria" w:hAnsi="Cambria" w:hint="default"/>
+          <w:sz w:val="18"/>
+          <w:szCs w:val="18"/>
+          <w:rtl w:val="0"/>
+          <w:lang w:val="ru-RU"/>
+        </w:rPr>
+        <w:t>Калининградская область</w:t>
+      </w:r>
+      <w:r>
+        <w:rPr>
+          <w:rFonts w:ascii="Cambria" w:hAnsi="Cambria"/>
+          <w:sz w:val="18"/>
+          <w:szCs w:val="18"/>
+          <w:rtl w:val="0"/>
+          <w:lang w:val="ru-RU"/>
+        </w:rPr>
+        <w:t xml:space="preserve">, </w:t>
+      </w:r>
+      <w:r>
+        <w:rPr>
+          <w:rFonts w:ascii="Cambria" w:hAnsi="Cambria" w:hint="default"/>
+          <w:sz w:val="18"/>
+          <w:szCs w:val="18"/>
+          <w:rtl w:val="0"/>
+          <w:lang w:val="ru-RU"/>
+        </w:rPr>
+        <w:t>Гурьевский район</w:t>
+      </w:r>
+      <w:r>
+        <w:rPr>
+          <w:rFonts w:ascii="Cambria" w:hAnsi="Cambria"/>
+          <w:sz w:val="18"/>
+          <w:szCs w:val="18"/>
+          <w:rtl w:val="0"/>
+          <w:lang w:val="ru-RU"/>
+        </w:rPr>
+        <w:t xml:space="preserve">, </w:t>
+      </w:r>
+      <w:r>
+        <w:rPr>
+          <w:rFonts w:ascii="Cambria" w:hAnsi="Cambria" w:hint="default"/>
+          <w:sz w:val="18"/>
+          <w:szCs w:val="18"/>
+          <w:rtl w:val="0"/>
+          <w:lang w:val="ru-RU"/>
+        </w:rPr>
+        <w:t>пос</w:t>
+      </w:r>
+      <w:r>
+        <w:rPr>
+          <w:rFonts w:ascii="Cambria" w:hAnsi="Cambria"/>
+          <w:sz w:val="18"/>
+          <w:szCs w:val="18"/>
+          <w:rtl w:val="0"/>
+          <w:lang w:val="ru-RU"/>
+        </w:rPr>
+        <w:t xml:space="preserve">. </w:t>
+      </w:r>
+      <w:r>
+        <w:rPr>
+          <w:rFonts w:ascii="Cambria" w:hAnsi="Cambria" w:hint="default"/>
+          <w:sz w:val="18"/>
+          <w:szCs w:val="18"/>
+          <w:rtl w:val="0"/>
+          <w:lang w:val="ru-RU"/>
+        </w:rPr>
+        <w:t>Большое Исакова</w:t>
+      </w:r>
+      <w:r>
+        <w:rPr>
+          <w:rFonts w:ascii="Cambria" w:hAnsi="Cambria"/>
+          <w:sz w:val="18"/>
+          <w:szCs w:val="18"/>
+          <w:rtl w:val="0"/>
+          <w:lang w:val="ru-RU"/>
+        </w:rPr>
+        <w:t xml:space="preserve">, </w:t>
+      </w:r>
+      <w:r>
+        <w:rPr>
+          <w:rFonts w:ascii="Cambria" w:hAnsi="Cambria" w:hint="default"/>
+          <w:sz w:val="18"/>
+          <w:szCs w:val="18"/>
+          <w:rtl w:val="0"/>
+          <w:lang w:val="ru-RU"/>
+        </w:rPr>
+        <w:t>ул</w:t>
+      </w:r>
+      <w:r>
+        <w:rPr>
+          <w:rFonts w:ascii="Cambria" w:hAnsi="Cambria"/>
+          <w:sz w:val="18"/>
+          <w:szCs w:val="18"/>
+          <w:rtl w:val="0"/>
+          <w:lang w:val="ru-RU"/>
+        </w:rPr>
+        <w:t xml:space="preserve">. </w:t>
+      </w:r>
+      <w:r>
+        <w:rPr>
+          <w:rFonts w:ascii="Cambria" w:hAnsi="Cambria" w:hint="default"/>
+          <w:sz w:val="18"/>
+          <w:szCs w:val="18"/>
+          <w:rtl w:val="0"/>
+          <w:lang w:val="ru-RU"/>
+        </w:rPr>
+        <w:t>Октябрьская</w:t>
+      </w:r>
+      <w:r>
+        <w:rPr>
+          <w:rFonts w:ascii="Cambria" w:hAnsi="Cambria"/>
+          <w:sz w:val="18"/>
+          <w:szCs w:val="18"/>
+          <w:rtl w:val="0"/>
+          <w:lang w:val="ru-RU"/>
+        </w:rPr>
+        <w:t xml:space="preserve">, 2 </w:t>
+      </w:r>
+      <w:r>
+        <w:rPr>
+          <w:rFonts w:ascii="Cambria" w:hAnsi="Cambria" w:hint="default"/>
+          <w:sz w:val="18"/>
+          <w:szCs w:val="18"/>
+          <w:rtl w:val="0"/>
+          <w:lang w:val="ru-RU"/>
+        </w:rPr>
+        <w:t>А</w:t>
+      </w:r>
+      <w:r>
+        <w:rPr>
+          <w:rFonts w:ascii="Cambria" w:hAnsi="Cambria"/>
+          <w:sz w:val="18"/>
+          <w:szCs w:val="18"/>
+          <w:rtl w:val="0"/>
+          <w:lang w:val="ru-RU"/>
+        </w:rPr>
+        <w:t>.</w:t>
+      </w:r>
+    </w:p>
+    <w:p>
+      <w:pPr>
+        <w:pStyle w:val="No Spacing"/>
+        <w:tabs>
+          <w:tab w:val="left" w:pos="708"/>
+          <w:tab w:val="left" w:pos="1416"/>
+          <w:tab w:val="left" w:pos="2124"/>
+          <w:tab w:val="left" w:pos="2832"/>
+          <w:tab w:val="left" w:pos="3540"/>
+          <w:tab w:val="left" w:pos="4248"/>
+          <w:tab w:val="left" w:pos="4956"/>
+          <w:tab w:val="left" w:pos="5664"/>
+          <w:tab w:val="left" w:pos="6372"/>
+          <w:tab w:val="left" w:pos="7080"/>
+          <w:tab w:val="left" w:pos="7788"/>
+          <w:tab w:val="left" w:pos="8496"/>
+          <w:tab w:val="left" w:pos="9204"/>
+          <w:tab w:val="left" w:pos="9912"/>
+          <w:tab w:val="left" w:pos="10125"/>
+        </w:tabs>
+        <w:suppressAutoHyphens w:val="0"/>
+        <w:rPr>
+          <w:rFonts w:ascii="Cambria" w:cs="Cambria" w:hAnsi="Cambria" w:eastAsia="Cambria"/>
+          <w:sz w:val="18"/>
+          <w:szCs w:val="18"/>
+          <w:lang w:val="ru-RU"/>
+        </w:rPr>
+      </w:pPr>
+    </w:p>
+    <w:p>
+      <w:pPr>
+        <w:pStyle w:val="No Spacing"/>
+        <w:tabs>
+          <w:tab w:val="left" w:pos="708"/>
+          <w:tab w:val="left" w:pos="1416"/>
+          <w:tab w:val="left" w:pos="2124"/>
+          <w:tab w:val="left" w:pos="2832"/>
+          <w:tab w:val="left" w:pos="3540"/>
+          <w:tab w:val="left" w:pos="4248"/>
+          <w:tab w:val="left" w:pos="4956"/>
+          <w:tab w:val="left" w:pos="5664"/>
+          <w:tab w:val="left" w:pos="6372"/>
+          <w:tab w:val="left" w:pos="7080"/>
+          <w:tab w:val="left" w:pos="7788"/>
+          <w:tab w:val="left" w:pos="8496"/>
+          <w:tab w:val="left" w:pos="9204"/>
+          <w:tab w:val="left" w:pos="9912"/>
+          <w:tab w:val="left" w:pos="10125"/>
+        </w:tabs>
+        <w:suppressAutoHyphens w:val="0"/>
+        <w:rPr>
+          <w:rFonts w:ascii="Cambria" w:cs="Cambria" w:hAnsi="Cambria" w:eastAsia="Cambria"/>
+          <w:sz w:val="18"/>
+          <w:szCs w:val="18"/>
+          <w:lang w:val="ru-RU"/>
+        </w:rPr>
+      </w:pPr>
+    </w:p>
+    <w:p>
+      <w:pPr>
+        <w:pStyle w:val="No Spacing"/>
+        <w:tabs>
+          <w:tab w:val="left" w:pos="708"/>
+          <w:tab w:val="left" w:pos="1416"/>
+          <w:tab w:val="left" w:pos="2124"/>
+          <w:tab w:val="left" w:pos="2832"/>
+          <w:tab w:val="left" w:pos="3540"/>
+          <w:tab w:val="left" w:pos="4248"/>
+          <w:tab w:val="left" w:pos="4956"/>
+          <w:tab w:val="left" w:pos="5664"/>
+          <w:tab w:val="left" w:pos="6372"/>
+          <w:tab w:val="left" w:pos="7080"/>
+          <w:tab w:val="left" w:pos="7788"/>
+          <w:tab w:val="left" w:pos="8496"/>
+          <w:tab w:val="left" w:pos="9204"/>
+          <w:tab w:val="left" w:pos="9912"/>
+          <w:tab w:val="left" w:pos="10125"/>
+        </w:tabs>
+        <w:suppressAutoHyphens w:val="0"/>
+        <w:rPr>
+          <w:rFonts w:ascii="Cambria" w:cs="Cambria" w:hAnsi="Cambria" w:eastAsia="Cambria"/>
+          <w:i w:val="1"/>
+          <w:iCs w:val="1"/>
+          <w:sz w:val="18"/>
+          <w:szCs w:val="18"/>
+          <w:lang w:val="ru-RU"/>
+        </w:rPr>
+      </w:pPr>
+      <w:r>
+        <w:rPr>
+          <w:rFonts w:ascii="Cambria" w:hAnsi="Cambria" w:hint="default"/>
+          <w:b w:val="1"/>
+          <w:bCs w:val="1"/>
+          <w:i w:val="1"/>
+          <w:iCs w:val="1"/>
+          <w:sz w:val="18"/>
+          <w:szCs w:val="18"/>
+          <w:rtl w:val="0"/>
+          <w:lang w:val="ru-RU"/>
+        </w:rPr>
+        <w:t>П</w:t>
+      </w:r>
+      <w:r>
+        <w:rPr>
+          <w:rFonts w:ascii="Cambria" w:hAnsi="Cambria"/>
+          <w:b w:val="1"/>
+          <w:bCs w:val="1"/>
+          <w:i w:val="1"/>
+          <w:iCs w:val="1"/>
+          <w:sz w:val="18"/>
+          <w:szCs w:val="18"/>
+          <w:rtl w:val="0"/>
+          <w:lang w:val="ru-RU"/>
+        </w:rPr>
+        <w:t>.6.</w:t>
+      </w:r>
+      <w:r>
+        <w:rPr>
+          <w:rFonts w:ascii="Cambria" w:hAnsi="Cambria" w:hint="default"/>
+          <w:b w:val="1"/>
+          <w:bCs w:val="1"/>
+          <w:i w:val="1"/>
+          <w:iCs w:val="1"/>
+          <w:sz w:val="18"/>
+          <w:szCs w:val="18"/>
+          <w:rtl w:val="0"/>
+          <w:lang w:val="ru-RU"/>
+        </w:rPr>
+        <w:t xml:space="preserve">раздела </w:t>
+      </w:r>
+      <w:r>
+        <w:rPr>
+          <w:rFonts w:ascii="Cambria" w:hAnsi="Cambria"/>
+          <w:b w:val="1"/>
+          <w:bCs w:val="1"/>
+          <w:i w:val="1"/>
+          <w:iCs w:val="1"/>
+          <w:sz w:val="18"/>
+          <w:szCs w:val="18"/>
+          <w:rtl w:val="0"/>
+          <w:lang w:val="ru-RU"/>
+        </w:rPr>
+        <w:t xml:space="preserve">1 </w:t>
+      </w:r>
+      <w:r>
+        <w:rPr>
+          <w:rFonts w:ascii="Cambria" w:hAnsi="Cambria" w:hint="default"/>
+          <w:b w:val="1"/>
+          <w:bCs w:val="1"/>
+          <w:i w:val="1"/>
+          <w:iCs w:val="1"/>
+          <w:sz w:val="18"/>
+          <w:szCs w:val="18"/>
+          <w:rtl w:val="0"/>
+          <w:lang w:val="ru-RU"/>
+        </w:rPr>
+        <w:t>«О финансовом результате текущего года</w:t>
+      </w:r>
+      <w:r>
+        <w:rPr>
+          <w:rFonts w:ascii="Cambria" w:hAnsi="Cambria"/>
+          <w:b w:val="1"/>
+          <w:bCs w:val="1"/>
+          <w:i w:val="1"/>
+          <w:iCs w:val="1"/>
+          <w:sz w:val="18"/>
+          <w:szCs w:val="18"/>
+          <w:rtl w:val="0"/>
+          <w:lang w:val="ru-RU"/>
+        </w:rPr>
+        <w:t xml:space="preserve">, </w:t>
+      </w:r>
+      <w:r>
+        <w:rPr>
+          <w:rFonts w:ascii="Cambria" w:hAnsi="Cambria" w:hint="default"/>
+          <w:b w:val="1"/>
+          <w:bCs w:val="1"/>
+          <w:i w:val="1"/>
+          <w:iCs w:val="1"/>
+          <w:sz w:val="18"/>
+          <w:szCs w:val="18"/>
+          <w:rtl w:val="0"/>
+          <w:lang w:val="ru-RU"/>
+        </w:rPr>
+        <w:t>размере кредиторской задолженности на день опубликования проектной декларации</w:t>
+      </w:r>
+      <w:r>
+        <w:rPr>
+          <w:rFonts w:ascii="Cambria" w:hAnsi="Cambria"/>
+          <w:b w:val="1"/>
+          <w:bCs w:val="1"/>
+          <w:i w:val="1"/>
+          <w:iCs w:val="1"/>
+          <w:sz w:val="18"/>
+          <w:szCs w:val="18"/>
+          <w:rtl w:val="0"/>
+          <w:lang w:val="ru-RU"/>
+        </w:rPr>
+        <w:t>:</w:t>
+      </w:r>
+      <w:r>
+        <w:rPr>
+          <w:rFonts w:ascii="Cambria" w:hAnsi="Cambria" w:hint="default"/>
+          <w:b w:val="1"/>
+          <w:bCs w:val="1"/>
+          <w:i w:val="1"/>
+          <w:iCs w:val="1"/>
+          <w:sz w:val="18"/>
+          <w:szCs w:val="18"/>
+          <w:rtl w:val="0"/>
+          <w:lang w:val="ru-RU"/>
+        </w:rPr>
+        <w:t>»</w:t>
+      </w:r>
+      <w:r>
+        <w:rPr>
+          <w:rFonts w:ascii="Cambria" w:hAnsi="Cambria" w:hint="default"/>
+          <w:i w:val="1"/>
+          <w:iCs w:val="1"/>
+          <w:sz w:val="18"/>
+          <w:szCs w:val="18"/>
+          <w:rtl w:val="0"/>
+          <w:lang w:val="ru-RU"/>
+        </w:rPr>
+        <w:t xml:space="preserve"> изложить в следующей редакции</w:t>
+      </w:r>
+      <w:r>
+        <w:rPr>
+          <w:rFonts w:ascii="Cambria" w:hAnsi="Cambria"/>
+          <w:i w:val="1"/>
+          <w:iCs w:val="1"/>
+          <w:sz w:val="18"/>
+          <w:szCs w:val="18"/>
+          <w:rtl w:val="0"/>
+          <w:lang w:val="ru-RU"/>
+        </w:rPr>
+        <w:t>:</w:t>
+      </w:r>
+    </w:p>
+    <w:p>
+      <w:pPr>
+        <w:pStyle w:val="No Spacing"/>
+        <w:tabs>
+          <w:tab w:val="left" w:pos="708"/>
+          <w:tab w:val="left" w:pos="1416"/>
+          <w:tab w:val="left" w:pos="2124"/>
+          <w:tab w:val="left" w:pos="2832"/>
+          <w:tab w:val="left" w:pos="3540"/>
+          <w:tab w:val="left" w:pos="4248"/>
+          <w:tab w:val="left" w:pos="4956"/>
+          <w:tab w:val="left" w:pos="5664"/>
+          <w:tab w:val="left" w:pos="6372"/>
+          <w:tab w:val="left" w:pos="7080"/>
+          <w:tab w:val="left" w:pos="7788"/>
+          <w:tab w:val="left" w:pos="8496"/>
+          <w:tab w:val="left" w:pos="9204"/>
+          <w:tab w:val="left" w:pos="9912"/>
+          <w:tab w:val="left" w:pos="10125"/>
+        </w:tabs>
+        <w:suppressAutoHyphens w:val="0"/>
+        <w:rPr>
+          <w:rFonts w:ascii="Cambria" w:cs="Cambria" w:hAnsi="Cambria" w:eastAsia="Cambria"/>
+          <w:sz w:val="18"/>
+          <w:szCs w:val="18"/>
+          <w:lang w:val="ru-RU"/>
+        </w:rPr>
+      </w:pPr>
+      <w:r>
+        <w:rPr>
+          <w:rFonts w:ascii="Cambria" w:hAnsi="Cambria" w:hint="default"/>
+          <w:sz w:val="18"/>
+          <w:szCs w:val="18"/>
+          <w:rtl w:val="0"/>
+          <w:lang w:val="ru-RU"/>
+        </w:rPr>
+        <w:t xml:space="preserve">На отчетную дату </w:t>
+      </w:r>
+      <w:r>
+        <w:rPr>
+          <w:rFonts w:ascii="Cambria" w:hAnsi="Cambria"/>
+          <w:sz w:val="18"/>
+          <w:szCs w:val="18"/>
+          <w:rtl w:val="0"/>
+          <w:lang w:val="ru-RU"/>
+        </w:rPr>
+        <w:t>31.03.2017</w:t>
+      </w:r>
+      <w:r>
+        <w:rPr>
+          <w:rFonts w:ascii="Cambria" w:hAnsi="Cambria" w:hint="default"/>
+          <w:sz w:val="18"/>
+          <w:szCs w:val="18"/>
+          <w:rtl w:val="0"/>
+          <w:lang w:val="ru-RU"/>
+        </w:rPr>
+        <w:t>г</w:t>
+      </w:r>
+      <w:r>
+        <w:rPr>
+          <w:rFonts w:ascii="Cambria" w:hAnsi="Cambria"/>
+          <w:sz w:val="18"/>
+          <w:szCs w:val="18"/>
+          <w:rtl w:val="0"/>
+          <w:lang w:val="ru-RU"/>
+        </w:rPr>
+        <w:t>.:</w:t>
+      </w:r>
+    </w:p>
+    <w:p>
+      <w:pPr>
+        <w:pStyle w:val="No Spacing"/>
+        <w:tabs>
+          <w:tab w:val="left" w:pos="708"/>
+          <w:tab w:val="left" w:pos="1416"/>
+          <w:tab w:val="left" w:pos="2124"/>
+          <w:tab w:val="left" w:pos="2832"/>
+          <w:tab w:val="left" w:pos="3540"/>
+          <w:tab w:val="left" w:pos="4248"/>
+          <w:tab w:val="left" w:pos="4956"/>
+          <w:tab w:val="left" w:pos="5664"/>
+          <w:tab w:val="left" w:pos="6372"/>
+          <w:tab w:val="left" w:pos="7080"/>
+          <w:tab w:val="left" w:pos="7788"/>
+          <w:tab w:val="left" w:pos="8496"/>
+          <w:tab w:val="left" w:pos="9204"/>
+          <w:tab w:val="left" w:pos="9912"/>
+          <w:tab w:val="left" w:pos="10125"/>
+        </w:tabs>
+        <w:suppressAutoHyphens w:val="0"/>
+        <w:rPr>
+          <w:rFonts w:ascii="Cambria" w:cs="Cambria" w:hAnsi="Cambria" w:eastAsia="Cambria"/>
+          <w:sz w:val="18"/>
+          <w:szCs w:val="18"/>
+          <w:lang w:val="ru-RU"/>
+        </w:rPr>
+      </w:pPr>
+      <w:r>
+        <w:rPr>
+          <w:rFonts w:ascii="Cambria" w:hAnsi="Cambria"/>
+          <w:sz w:val="18"/>
+          <w:szCs w:val="18"/>
+          <w:rtl w:val="0"/>
+          <w:lang w:val="ru-RU"/>
+        </w:rPr>
+        <w:t>-</w:t>
+      </w:r>
+      <w:r>
+        <w:rPr>
+          <w:rFonts w:ascii="Cambria" w:hAnsi="Cambria" w:hint="default"/>
+          <w:sz w:val="18"/>
+          <w:szCs w:val="18"/>
+          <w:rtl w:val="0"/>
+          <w:lang w:val="ru-RU"/>
+        </w:rPr>
+        <w:t>финансовый результат</w:t>
+      </w:r>
+      <w:r>
+        <w:rPr>
+          <w:rFonts w:ascii="Cambria" w:hAnsi="Cambria"/>
+          <w:sz w:val="18"/>
+          <w:szCs w:val="18"/>
+          <w:rtl w:val="0"/>
+          <w:lang w:val="ru-RU"/>
+        </w:rPr>
+        <w:t xml:space="preserve">: </w:t>
+      </w:r>
+      <w:r>
+        <w:rPr>
+          <w:rFonts w:ascii="Cambria" w:hAnsi="Cambria" w:hint="default"/>
+          <w:sz w:val="18"/>
+          <w:szCs w:val="18"/>
+          <w:rtl w:val="0"/>
+          <w:lang w:val="ru-RU"/>
+        </w:rPr>
+        <w:t xml:space="preserve">прибыль </w:t>
+      </w:r>
+      <w:r>
+        <w:rPr>
+          <w:rFonts w:ascii="Cambria" w:hAnsi="Cambria"/>
+          <w:sz w:val="18"/>
+          <w:szCs w:val="18"/>
+          <w:rtl w:val="0"/>
+          <w:lang w:val="ru-RU"/>
+        </w:rPr>
+        <w:t xml:space="preserve">1915 </w:t>
+      </w:r>
+      <w:r>
+        <w:rPr>
+          <w:rFonts w:ascii="Cambria" w:hAnsi="Cambria" w:hint="default"/>
+          <w:sz w:val="18"/>
+          <w:szCs w:val="18"/>
+          <w:rtl w:val="0"/>
+          <w:lang w:val="ru-RU"/>
+        </w:rPr>
+        <w:t>тысяч рублей</w:t>
+      </w:r>
+      <w:r>
+        <w:rPr>
+          <w:rFonts w:ascii="Cambria" w:hAnsi="Cambria"/>
+          <w:sz w:val="18"/>
+          <w:szCs w:val="18"/>
+          <w:rtl w:val="0"/>
+          <w:lang w:val="ru-RU"/>
+        </w:rPr>
+        <w:t>;</w:t>
+      </w:r>
+    </w:p>
+    <w:p>
+      <w:pPr>
+        <w:pStyle w:val="No Spacing"/>
+        <w:tabs>
+          <w:tab w:val="left" w:pos="708"/>
+          <w:tab w:val="left" w:pos="1416"/>
+          <w:tab w:val="left" w:pos="2124"/>
+          <w:tab w:val="left" w:pos="2832"/>
+          <w:tab w:val="left" w:pos="3540"/>
+          <w:tab w:val="left" w:pos="4248"/>
+          <w:tab w:val="left" w:pos="4956"/>
+          <w:tab w:val="left" w:pos="5664"/>
+          <w:tab w:val="left" w:pos="6372"/>
+          <w:tab w:val="left" w:pos="7080"/>
+          <w:tab w:val="left" w:pos="7788"/>
+          <w:tab w:val="left" w:pos="8496"/>
+          <w:tab w:val="left" w:pos="9204"/>
+          <w:tab w:val="left" w:pos="9912"/>
+          <w:tab w:val="left" w:pos="10125"/>
+        </w:tabs>
+        <w:suppressAutoHyphens w:val="0"/>
+        <w:rPr>
+          <w:rFonts w:ascii="Cambria" w:cs="Cambria" w:hAnsi="Cambria" w:eastAsia="Cambria"/>
+          <w:sz w:val="18"/>
+          <w:szCs w:val="18"/>
+          <w:lang w:val="ru-RU"/>
+        </w:rPr>
+      </w:pPr>
+      <w:r>
+        <w:rPr>
+          <w:rFonts w:ascii="Cambria" w:hAnsi="Cambria"/>
+          <w:sz w:val="18"/>
+          <w:szCs w:val="18"/>
+          <w:rtl w:val="0"/>
+          <w:lang w:val="ru-RU"/>
+        </w:rPr>
+        <w:t>-</w:t>
+      </w:r>
+      <w:r>
+        <w:rPr>
+          <w:rFonts w:ascii="Cambria" w:hAnsi="Cambria" w:hint="default"/>
+          <w:sz w:val="18"/>
+          <w:szCs w:val="18"/>
+          <w:rtl w:val="0"/>
+          <w:lang w:val="ru-RU"/>
+        </w:rPr>
+        <w:t>размер кредиторской задолженности</w:t>
+      </w:r>
+      <w:r>
+        <w:rPr>
+          <w:rFonts w:ascii="Cambria" w:hAnsi="Cambria"/>
+          <w:sz w:val="18"/>
+          <w:szCs w:val="18"/>
+          <w:rtl w:val="0"/>
+          <w:lang w:val="ru-RU"/>
+        </w:rPr>
+        <w:t xml:space="preserve">: 33832 </w:t>
+      </w:r>
+      <w:r>
+        <w:rPr>
+          <w:rFonts w:ascii="Cambria" w:hAnsi="Cambria" w:hint="default"/>
+          <w:sz w:val="18"/>
+          <w:szCs w:val="18"/>
+          <w:rtl w:val="0"/>
+          <w:lang w:val="ru-RU"/>
+        </w:rPr>
+        <w:t>тысяч рублей</w:t>
+      </w:r>
+      <w:r>
+        <w:rPr>
+          <w:rFonts w:ascii="Cambria" w:hAnsi="Cambria"/>
+          <w:sz w:val="18"/>
+          <w:szCs w:val="18"/>
+          <w:rtl w:val="0"/>
+          <w:lang w:val="ru-RU"/>
+        </w:rPr>
+        <w:t>;</w:t>
+      </w:r>
+    </w:p>
+    <w:p>
+      <w:pPr>
+        <w:pStyle w:val="No Spacing"/>
+        <w:tabs>
+          <w:tab w:val="left" w:pos="708"/>
+          <w:tab w:val="left" w:pos="1416"/>
+          <w:tab w:val="left" w:pos="2124"/>
+          <w:tab w:val="left" w:pos="2832"/>
+          <w:tab w:val="left" w:pos="3540"/>
+          <w:tab w:val="left" w:pos="4248"/>
+          <w:tab w:val="left" w:pos="4956"/>
+          <w:tab w:val="left" w:pos="5664"/>
+          <w:tab w:val="left" w:pos="6372"/>
+          <w:tab w:val="left" w:pos="7080"/>
+          <w:tab w:val="left" w:pos="7788"/>
+          <w:tab w:val="left" w:pos="8496"/>
+          <w:tab w:val="left" w:pos="9204"/>
+          <w:tab w:val="left" w:pos="9912"/>
+          <w:tab w:val="left" w:pos="10125"/>
+        </w:tabs>
+        <w:suppressAutoHyphens w:val="0"/>
+        <w:rPr>
+          <w:rFonts w:ascii="Cambria" w:cs="Cambria" w:hAnsi="Cambria" w:eastAsia="Cambria"/>
+          <w:sz w:val="18"/>
+          <w:szCs w:val="18"/>
+          <w:lang w:val="ru-RU"/>
+        </w:rPr>
+      </w:pPr>
+      <w:r>
+        <w:rPr>
+          <w:rFonts w:ascii="Cambria" w:hAnsi="Cambria"/>
+          <w:sz w:val="18"/>
+          <w:szCs w:val="18"/>
+          <w:rtl w:val="0"/>
+          <w:lang w:val="ru-RU"/>
+        </w:rPr>
+        <w:t>-</w:t>
+      </w:r>
+      <w:r>
+        <w:rPr>
+          <w:rFonts w:ascii="Cambria" w:hAnsi="Cambria" w:hint="default"/>
+          <w:sz w:val="18"/>
+          <w:szCs w:val="18"/>
+          <w:rtl w:val="0"/>
+          <w:lang w:val="ru-RU"/>
+        </w:rPr>
+        <w:t>размер дебиторской задолженности</w:t>
+      </w:r>
+      <w:r>
+        <w:rPr>
+          <w:rFonts w:ascii="Cambria" w:hAnsi="Cambria"/>
+          <w:sz w:val="18"/>
+          <w:szCs w:val="18"/>
+          <w:rtl w:val="0"/>
+          <w:lang w:val="ru-RU"/>
+        </w:rPr>
+        <w:t xml:space="preserve">: 2750 </w:t>
+      </w:r>
+      <w:r>
+        <w:rPr>
+          <w:rFonts w:ascii="Cambria" w:hAnsi="Cambria" w:hint="default"/>
+          <w:sz w:val="18"/>
+          <w:szCs w:val="18"/>
+          <w:rtl w:val="0"/>
+          <w:lang w:val="ru-RU"/>
+        </w:rPr>
+        <w:t>тысяча рублей</w:t>
+      </w:r>
+      <w:r>
+        <w:rPr>
+          <w:rFonts w:ascii="Cambria" w:hAnsi="Cambria"/>
+          <w:sz w:val="18"/>
+          <w:szCs w:val="18"/>
+          <w:rtl w:val="0"/>
+          <w:lang w:val="ru-RU"/>
+        </w:rPr>
+        <w:t>;</w:t>
+      </w:r>
+    </w:p>
+    <w:p>
+      <w:pPr>
+        <w:pStyle w:val="No Spacing"/>
+        <w:tabs>
+          <w:tab w:val="left" w:pos="708"/>
+          <w:tab w:val="left" w:pos="1416"/>
+          <w:tab w:val="left" w:pos="2124"/>
+          <w:tab w:val="left" w:pos="2832"/>
+          <w:tab w:val="left" w:pos="3540"/>
+          <w:tab w:val="left" w:pos="4248"/>
+          <w:tab w:val="left" w:pos="4956"/>
+          <w:tab w:val="left" w:pos="5664"/>
+          <w:tab w:val="left" w:pos="6372"/>
+          <w:tab w:val="left" w:pos="7080"/>
+          <w:tab w:val="left" w:pos="7788"/>
+          <w:tab w:val="left" w:pos="8496"/>
+          <w:tab w:val="left" w:pos="9204"/>
+          <w:tab w:val="left" w:pos="9912"/>
+          <w:tab w:val="left" w:pos="10125"/>
+        </w:tabs>
+        <w:suppressAutoHyphens w:val="0"/>
+        <w:rPr>
+          <w:rFonts w:ascii="Cambria" w:cs="Cambria" w:hAnsi="Cambria" w:eastAsia="Cambria"/>
+          <w:sz w:val="18"/>
+          <w:szCs w:val="18"/>
+          <w:lang w:val="ru-RU"/>
+        </w:rPr>
+      </w:pPr>
+      <w:r>
+        <w:rPr>
+          <w:rFonts w:ascii="Cambria" w:hAnsi="Cambria"/>
+          <w:sz w:val="18"/>
+          <w:szCs w:val="18"/>
+          <w:rtl w:val="0"/>
+          <w:lang w:val="ru-RU"/>
+        </w:rPr>
+        <w:t>-</w:t>
+      </w:r>
+      <w:r>
+        <w:rPr>
+          <w:rFonts w:ascii="Cambria" w:hAnsi="Cambria" w:hint="default"/>
+          <w:sz w:val="18"/>
+          <w:szCs w:val="18"/>
+          <w:rtl w:val="0"/>
+          <w:lang w:val="ru-RU"/>
+        </w:rPr>
+        <w:t>за январь</w:t>
+      </w:r>
+      <w:r>
+        <w:rPr>
+          <w:rFonts w:ascii="Cambria" w:hAnsi="Cambria"/>
+          <w:sz w:val="18"/>
+          <w:szCs w:val="18"/>
+          <w:rtl w:val="0"/>
+          <w:lang w:val="ru-RU"/>
+        </w:rPr>
+        <w:t>-</w:t>
+      </w:r>
+      <w:r>
+        <w:rPr>
+          <w:rFonts w:ascii="Cambria" w:hAnsi="Cambria" w:hint="default"/>
+          <w:sz w:val="18"/>
+          <w:szCs w:val="18"/>
+          <w:rtl w:val="0"/>
+          <w:lang w:val="ru-RU"/>
+        </w:rPr>
+        <w:t xml:space="preserve">март </w:t>
+      </w:r>
+      <w:r>
+        <w:rPr>
+          <w:rFonts w:ascii="Cambria" w:hAnsi="Cambria"/>
+          <w:sz w:val="18"/>
+          <w:szCs w:val="18"/>
+          <w:rtl w:val="0"/>
+          <w:lang w:val="ru-RU"/>
+        </w:rPr>
+        <w:t>2017</w:t>
+      </w:r>
+      <w:r>
+        <w:rPr>
+          <w:rFonts w:ascii="Cambria" w:hAnsi="Cambria" w:hint="default"/>
+          <w:sz w:val="18"/>
+          <w:szCs w:val="18"/>
+          <w:rtl w:val="0"/>
+          <w:lang w:val="ru-RU"/>
+        </w:rPr>
+        <w:t>г</w:t>
+      </w:r>
+      <w:r>
+        <w:rPr>
+          <w:rFonts w:ascii="Cambria" w:hAnsi="Cambria"/>
+          <w:sz w:val="18"/>
+          <w:szCs w:val="18"/>
+          <w:rtl w:val="0"/>
+          <w:lang w:val="ru-RU"/>
+        </w:rPr>
+        <w:t xml:space="preserve">. </w:t>
+      </w:r>
+      <w:r>
+        <w:rPr>
+          <w:rFonts w:ascii="Cambria" w:hAnsi="Cambria" w:hint="default"/>
+          <w:sz w:val="18"/>
+          <w:szCs w:val="18"/>
+          <w:rtl w:val="0"/>
+          <w:lang w:val="ru-RU"/>
+        </w:rPr>
+        <w:t>финансовый результат</w:t>
+      </w:r>
+      <w:r>
+        <w:rPr>
+          <w:rFonts w:ascii="Cambria" w:hAnsi="Cambria"/>
+          <w:sz w:val="18"/>
+          <w:szCs w:val="18"/>
+          <w:rtl w:val="0"/>
+          <w:lang w:val="ru-RU"/>
+        </w:rPr>
+        <w:t xml:space="preserve">: </w:t>
+      </w:r>
+      <w:r>
+        <w:rPr>
+          <w:rFonts w:ascii="Cambria" w:hAnsi="Cambria" w:hint="default"/>
+          <w:sz w:val="18"/>
+          <w:szCs w:val="18"/>
+          <w:rtl w:val="0"/>
+          <w:lang w:val="ru-RU"/>
+        </w:rPr>
+        <w:t xml:space="preserve">прибыль </w:t>
+      </w:r>
+      <w:r>
+        <w:rPr>
+          <w:rFonts w:ascii="Cambria" w:hAnsi="Cambria"/>
+          <w:sz w:val="18"/>
+          <w:szCs w:val="18"/>
+          <w:rtl w:val="0"/>
+          <w:lang w:val="ru-RU"/>
+        </w:rPr>
+        <w:t xml:space="preserve">1915 </w:t>
+      </w:r>
+      <w:r>
+        <w:rPr>
+          <w:rFonts w:ascii="Cambria" w:hAnsi="Cambria" w:hint="default"/>
+          <w:sz w:val="18"/>
+          <w:szCs w:val="18"/>
+          <w:rtl w:val="0"/>
+          <w:lang w:val="ru-RU"/>
+        </w:rPr>
+        <w:t>тысяч рублей</w:t>
+      </w:r>
+      <w:r>
+        <w:rPr>
+          <w:rFonts w:ascii="Cambria" w:hAnsi="Cambria"/>
+          <w:sz w:val="18"/>
+          <w:szCs w:val="18"/>
+          <w:rtl w:val="0"/>
+          <w:lang w:val="ru-RU"/>
+        </w:rPr>
+        <w:t>.</w:t>
+      </w:r>
+    </w:p>
+    <w:p>
+      <w:pPr>
+        <w:pStyle w:val="No Spacing"/>
+        <w:tabs>
+          <w:tab w:val="left" w:pos="708"/>
+          <w:tab w:val="left" w:pos="1416"/>
+          <w:tab w:val="left" w:pos="2124"/>
+          <w:tab w:val="left" w:pos="2832"/>
+          <w:tab w:val="left" w:pos="3540"/>
+          <w:tab w:val="left" w:pos="4248"/>
+          <w:tab w:val="left" w:pos="4956"/>
+          <w:tab w:val="left" w:pos="5664"/>
+          <w:tab w:val="left" w:pos="6372"/>
+          <w:tab w:val="left" w:pos="7080"/>
+          <w:tab w:val="left" w:pos="7788"/>
+          <w:tab w:val="left" w:pos="8496"/>
+          <w:tab w:val="left" w:pos="9204"/>
+          <w:tab w:val="left" w:pos="9912"/>
+          <w:tab w:val="left" w:pos="10125"/>
+        </w:tabs>
+        <w:suppressAutoHyphens w:val="0"/>
+        <w:rPr>
+          <w:rFonts w:ascii="Cambria" w:cs="Cambria" w:hAnsi="Cambria" w:eastAsia="Cambria"/>
+          <w:sz w:val="18"/>
+          <w:szCs w:val="18"/>
+          <w:lang w:val="ru-RU"/>
+        </w:rPr>
+      </w:pPr>
+    </w:p>
+    <w:p>
+      <w:pPr>
+        <w:pStyle w:val="No Spacing"/>
+        <w:tabs>
+          <w:tab w:val="left" w:pos="708"/>
+          <w:tab w:val="left" w:pos="1416"/>
+          <w:tab w:val="left" w:pos="2124"/>
+          <w:tab w:val="left" w:pos="2832"/>
+          <w:tab w:val="left" w:pos="3540"/>
+          <w:tab w:val="left" w:pos="4248"/>
+          <w:tab w:val="left" w:pos="4956"/>
+          <w:tab w:val="left" w:pos="5664"/>
+          <w:tab w:val="left" w:pos="6372"/>
+          <w:tab w:val="left" w:pos="7080"/>
+          <w:tab w:val="left" w:pos="7788"/>
+          <w:tab w:val="left" w:pos="8496"/>
+          <w:tab w:val="left" w:pos="9204"/>
+          <w:tab w:val="left" w:pos="9912"/>
+          <w:tab w:val="left" w:pos="10125"/>
+        </w:tabs>
+        <w:suppressAutoHyphens w:val="0"/>
+        <w:rPr>
+          <w:rFonts w:ascii="Cambria" w:cs="Cambria" w:hAnsi="Cambria" w:eastAsia="Cambria"/>
+          <w:sz w:val="18"/>
+          <w:szCs w:val="18"/>
+          <w:lang w:val="ru-RU"/>
+        </w:rPr>
+      </w:pPr>
+    </w:p>
+    <w:p>
+      <w:pPr>
+        <w:pStyle w:val="No Spacing"/>
+        <w:tabs>
+          <w:tab w:val="left" w:pos="708"/>
+          <w:tab w:val="left" w:pos="1416"/>
+          <w:tab w:val="left" w:pos="2124"/>
+          <w:tab w:val="left" w:pos="2832"/>
+          <w:tab w:val="left" w:pos="3540"/>
+          <w:tab w:val="left" w:pos="4248"/>
+          <w:tab w:val="left" w:pos="4956"/>
+          <w:tab w:val="left" w:pos="5664"/>
+          <w:tab w:val="left" w:pos="6372"/>
+          <w:tab w:val="left" w:pos="7080"/>
+          <w:tab w:val="left" w:pos="7788"/>
+          <w:tab w:val="left" w:pos="8496"/>
+          <w:tab w:val="left" w:pos="9204"/>
+          <w:tab w:val="left" w:pos="9912"/>
+          <w:tab w:val="left" w:pos="10125"/>
+        </w:tabs>
+        <w:suppressAutoHyphens w:val="0"/>
+      </w:pPr>
+      <w:r>
+        <w:rPr>
+          <w:rFonts w:ascii="Cambria" w:hAnsi="Cambria"/>
+          <w:sz w:val="18"/>
+          <w:szCs w:val="18"/>
+          <w:rtl w:val="0"/>
+          <w:lang w:val="ru-RU"/>
+        </w:rPr>
+        <w:t>28.04.2017</w:t>
       </w:r>
       <w:r>
         <w:rPr>
@@ -27079,7 +27988,7 @@
 </file>
 
 <file path=word/footer1.xml><?xml version="1.0" encoding="utf-8"?>
-<w:ftr xmlns:r="http://schemas.openxmlformats.org/officeDocument/2006/relationships" xmlns:wp="http://schemas.openxmlformats.org/drawingml/2006/wordprocessingDrawing" xmlns:w="http://schemas.openxmlformats.org/wordprocessingml/2006/main" xmlns:w10="urn:schemas-microsoft-com:office:word" xmlns:w14="http://schemas.microsoft.com/office/word/2010/wordml" xmlns:wps="http://schemas.microsoft.com/office/word/2010/wordprocessingShape" xmlns:wpg="http://schemas.microsoft.com/office/word/2010/wordprocessingGroup" xmlns:mc="http://schemas.openxmlformats.org/markup-compatibility/2006" xmlns:v="urn:schemas-microsoft-com:vml" xmlns:o="urn:schemas-microsoft-com:office:office" mc:Ignorable="w14">
+<w:ftr xmlns:r="http://schemas.openxmlformats.org/officeDocument/2006/relationships" xmlns:wp="http://schemas.openxmlformats.org/drawingml/2006/wordprocessingDrawing" xmlns:w="http://schemas.openxmlformats.org/wordprocessingml/2006/main" xmlns:w10="urn:schemas-microsoft-com:office:word" xmlns:w14="http://schemas.microsoft.com/office/word/2010/wordml" xmlns:wps="http://schemas.microsoft.com/office/word/2010/wordprocessingShape" xmlns:wpg="http://schemas.microsoft.com/office/word/2010/wordprocessingGroup" xmlns:mc="http://schemas.openxmlformats.org/markup-compatibility/2006" xmlns:v="urn:schemas-microsoft-com:vml" xmlns:o="urn:schemas-microsoft-com:office:office" xmlns:m="http://schemas.openxmlformats.org/officeDocument/2006/math" mc:Ignorable="w14">
   <w:p>
     <w:pPr>
       <w:pStyle w:val="Header &amp; Footer"/>
@@ -27091,7 +28000,7 @@
 </file>
 
 <file path=word/header1.xml><?xml version="1.0" encoding="utf-8"?>
-<w:hdr xmlns:r="http://schemas.openxmlformats.org/officeDocument/2006/relationships" xmlns:wp="http://schemas.openxmlformats.org/drawingml/2006/wordprocessingDrawing" xmlns:w="http://schemas.openxmlformats.org/wordprocessingml/2006/main" xmlns:w10="urn:schemas-microsoft-com:office:word" xmlns:w14="http://schemas.microsoft.com/office/word/2010/wordml" xmlns:wps="http://schemas.microsoft.com/office/word/2010/wordprocessingShape" xmlns:wpg="http://schemas.microsoft.com/office/word/2010/wordprocessingGroup" xmlns:mc="http://schemas.openxmlformats.org/markup-compatibility/2006" xmlns:v="urn:schemas-microsoft-com:vml" xmlns:o="urn:schemas-microsoft-com:office:office" mc:Ignorable="w14">
+<w:hdr xmlns:r="http://schemas.openxmlformats.org/officeDocument/2006/relationships" xmlns:wp="http://schemas.openxmlformats.org/drawingml/2006/wordprocessingDrawing" xmlns:w="http://schemas.openxmlformats.org/wordprocessingml/2006/main" xmlns:w10="urn:schemas-microsoft-com:office:word" xmlns:w14="http://schemas.microsoft.com/office/word/2010/wordml" xmlns:wps="http://schemas.microsoft.com/office/word/2010/wordprocessingShape" xmlns:wpg="http://schemas.microsoft.com/office/word/2010/wordprocessingGroup" xmlns:mc="http://schemas.openxmlformats.org/markup-compatibility/2006" xmlns:v="urn:schemas-microsoft-com:vml" xmlns:o="urn:schemas-microsoft-com:office:office" xmlns:m="http://schemas.openxmlformats.org/officeDocument/2006/math" mc:Ignorable="w14">
   <w:p>
     <w:pPr>
       <w:pStyle w:val="Header &amp; Footer"/>
@@ -27498,13 +28407,7 @@
           <a:effectLst/>
         </a:effectStyle>
         <a:effectStyle>
-          <a:effectLst>
-            <a:outerShdw sx="100000" sy="100000" kx="0" ky="0" algn="b" rotWithShape="0" blurRad="38100" dist="20000" dir="5400000">
-              <a:srgbClr val="000000">
-                <a:alpha val="38000"/>
-              </a:srgbClr>
-            </a:outerShdw>
-          </a:effectLst>
+          <a:effectLst/>
         </a:effectStyle>
       </a:effectStyleLst>
       <a:bgFillStyleLst>
@@ -27603,10 +28506,10 @@
             </a:solidFill>
             <a:effectLst/>
             <a:uFillTx/>
-            <a:latin typeface="Cambria"/>
-            <a:ea typeface="Cambria"/>
-            <a:cs typeface="Cambria"/>
-            <a:sym typeface="Cambria"/>
+            <a:latin typeface="+mn-lt"/>
+            <a:ea typeface="+mn-ea"/>
+            <a:cs typeface="+mn-cs"/>
+            <a:sym typeface="Helvetica"/>
           </a:defRPr>
         </a:defPPr>
         <a:lvl1pPr marL="0" marR="0" indent="0" algn="l" defTabSz="914400" rtl="0" fontAlgn="auto" latinLnBrk="1" hangingPunct="0">
@@ -27861,13 +28764,7 @@
           <a:prstDash val="solid"/>
           <a:round/>
         </a:ln>
-        <a:effectLst>
-          <a:outerShdw sx="100000" sy="100000" kx="0" ky="0" algn="b" rotWithShape="0" blurRad="38100" dist="20000" dir="5400000">
-            <a:srgbClr val="000000">
-              <a:alpha val="38000"/>
-            </a:srgbClr>
-          </a:outerShdw>
-        </a:effectLst>
+        <a:effectLst/>
         <a:sp3d/>
       </a:spPr>
       <a:bodyPr rot="0" spcFirstLastPara="1" vertOverflow="overflow" horzOverflow="overflow" vert="horz" wrap="square" lIns="91439" tIns="45719" rIns="91439" bIns="45719" numCol="1" spcCol="38100" rtlCol="0" anchor="t" upright="0">
@@ -28180,10 +29077,10 @@
             </a:solidFill>
             <a:effectLst/>
             <a:uFillTx/>
-            <a:latin typeface="Cambria"/>
-            <a:ea typeface="Cambria"/>
-            <a:cs typeface="Cambria"/>
-            <a:sym typeface="Cambria"/>
+            <a:latin typeface="+mn-lt"/>
+            <a:ea typeface="+mn-ea"/>
+            <a:cs typeface="+mn-cs"/>
+            <a:sym typeface="Helvetica"/>
           </a:defRPr>
         </a:defPPr>
         <a:lvl1pPr marL="0" marR="0" indent="0" algn="l" defTabSz="914400" rtl="0" fontAlgn="auto" latinLnBrk="1" hangingPunct="0">

</xml_diff>

<commit_message>
Mod: romanovo project docx change
</commit_message>
<xml_diff>
--- a/assets/romanovo-project.docx
+++ b/assets/romanovo-project.docx
@@ -26895,6 +26895,7 @@
           <w:bCs w:val="1"/>
           <w:sz w:val="18"/>
           <w:szCs w:val="18"/>
+          <w:lang w:val="ru-RU"/>
         </w:rPr>
       </w:pPr>
       <w:r>
@@ -26938,6 +26939,7 @@
           <w:bCs w:val="1"/>
           <w:sz w:val="18"/>
           <w:szCs w:val="18"/>
+          <w:lang w:val="ru-RU"/>
         </w:rPr>
       </w:pPr>
       <w:r>
@@ -27946,6 +27948,12 @@
           <w:tab w:val="left" w:pos="10125"/>
         </w:tabs>
         <w:suppressAutoHyphens w:val="0"/>
+        <w:rPr>
+          <w:rFonts w:ascii="Cambria" w:cs="Cambria" w:hAnsi="Cambria" w:eastAsia="Cambria"/>
+          <w:sz w:val="18"/>
+          <w:szCs w:val="18"/>
+          <w:lang w:val="ru-RU"/>
+        </w:rPr>
       </w:pPr>
       <w:r>
         <w:rPr>
@@ -27956,6 +27964,1151 @@
           <w:lang w:val="ru-RU"/>
         </w:rPr>
         <w:t>28.04.2017</w:t>
+      </w:r>
+      <w:r>
+        <w:rPr>
+          <w:rFonts w:ascii="Cambria" w:hAnsi="Cambria" w:hint="default"/>
+          <w:sz w:val="18"/>
+          <w:szCs w:val="18"/>
+          <w:rtl w:val="0"/>
+          <w:lang w:val="ru-RU"/>
+        </w:rPr>
+        <w:t>г</w:t>
+      </w:r>
+      <w:r>
+        <w:rPr>
+          <w:rFonts w:ascii="Cambria" w:hAnsi="Cambria"/>
+          <w:sz w:val="18"/>
+          <w:szCs w:val="18"/>
+          <w:rtl w:val="0"/>
+          <w:lang w:val="ru-RU"/>
+        </w:rPr>
+        <w:t>.</w:t>
+      </w:r>
+    </w:p>
+    <w:p>
+      <w:pPr>
+        <w:pStyle w:val="No Spacing"/>
+        <w:tabs>
+          <w:tab w:val="left" w:pos="708"/>
+          <w:tab w:val="left" w:pos="1416"/>
+          <w:tab w:val="left" w:pos="2124"/>
+          <w:tab w:val="left" w:pos="2832"/>
+          <w:tab w:val="left" w:pos="3540"/>
+          <w:tab w:val="left" w:pos="4248"/>
+          <w:tab w:val="left" w:pos="4956"/>
+          <w:tab w:val="left" w:pos="5664"/>
+          <w:tab w:val="left" w:pos="6372"/>
+          <w:tab w:val="left" w:pos="7080"/>
+          <w:tab w:val="left" w:pos="7788"/>
+          <w:tab w:val="left" w:pos="8496"/>
+          <w:tab w:val="left" w:pos="9204"/>
+          <w:tab w:val="left" w:pos="9912"/>
+          <w:tab w:val="left" w:pos="10125"/>
+        </w:tabs>
+        <w:suppressAutoHyphens w:val="0"/>
+        <w:rPr>
+          <w:rFonts w:ascii="Cambria" w:cs="Cambria" w:hAnsi="Cambria" w:eastAsia="Cambria"/>
+          <w:sz w:val="18"/>
+          <w:szCs w:val="18"/>
+          <w:lang w:val="ru-RU"/>
+        </w:rPr>
+      </w:pPr>
+    </w:p>
+    <w:p>
+      <w:pPr>
+        <w:pStyle w:val="No Spacing"/>
+        <w:tabs>
+          <w:tab w:val="left" w:pos="708"/>
+          <w:tab w:val="left" w:pos="1416"/>
+          <w:tab w:val="left" w:pos="2124"/>
+          <w:tab w:val="left" w:pos="2832"/>
+          <w:tab w:val="left" w:pos="3540"/>
+          <w:tab w:val="left" w:pos="4248"/>
+          <w:tab w:val="left" w:pos="4956"/>
+          <w:tab w:val="left" w:pos="5664"/>
+          <w:tab w:val="left" w:pos="6372"/>
+          <w:tab w:val="left" w:pos="7080"/>
+          <w:tab w:val="left" w:pos="7788"/>
+          <w:tab w:val="left" w:pos="8496"/>
+          <w:tab w:val="left" w:pos="9204"/>
+          <w:tab w:val="left" w:pos="9912"/>
+          <w:tab w:val="left" w:pos="10125"/>
+        </w:tabs>
+        <w:suppressAutoHyphens w:val="0"/>
+        <w:jc w:val="center"/>
+        <w:rPr>
+          <w:rFonts w:ascii="Cambria" w:cs="Cambria" w:hAnsi="Cambria" w:eastAsia="Cambria"/>
+          <w:b w:val="1"/>
+          <w:bCs w:val="1"/>
+          <w:sz w:val="18"/>
+          <w:szCs w:val="18"/>
+        </w:rPr>
+      </w:pPr>
+      <w:r>
+        <w:rPr>
+          <w:rFonts w:ascii="Cambria" w:hAnsi="Cambria" w:hint="default"/>
+          <w:b w:val="1"/>
+          <w:bCs w:val="1"/>
+          <w:sz w:val="18"/>
+          <w:szCs w:val="18"/>
+          <w:rtl w:val="0"/>
+          <w:lang w:val="ru-RU"/>
+        </w:rPr>
+        <w:t>ИЗМЕНЕНИЯ в ПРОЕКТНУЮ ДЕКЛАРАЦИЮ</w:t>
+      </w:r>
+    </w:p>
+    <w:p>
+      <w:pPr>
+        <w:pStyle w:val="No Spacing"/>
+        <w:tabs>
+          <w:tab w:val="left" w:pos="708"/>
+          <w:tab w:val="left" w:pos="1416"/>
+          <w:tab w:val="left" w:pos="2124"/>
+          <w:tab w:val="left" w:pos="2832"/>
+          <w:tab w:val="left" w:pos="3540"/>
+          <w:tab w:val="left" w:pos="4248"/>
+          <w:tab w:val="left" w:pos="4956"/>
+          <w:tab w:val="left" w:pos="5664"/>
+          <w:tab w:val="left" w:pos="6372"/>
+          <w:tab w:val="left" w:pos="7080"/>
+          <w:tab w:val="left" w:pos="7788"/>
+          <w:tab w:val="left" w:pos="8496"/>
+          <w:tab w:val="left" w:pos="9204"/>
+          <w:tab w:val="left" w:pos="9912"/>
+          <w:tab w:val="left" w:pos="10125"/>
+        </w:tabs>
+        <w:suppressAutoHyphens w:val="0"/>
+        <w:jc w:val="center"/>
+        <w:rPr>
+          <w:rFonts w:ascii="Cambria" w:cs="Cambria" w:hAnsi="Cambria" w:eastAsia="Cambria"/>
+          <w:b w:val="1"/>
+          <w:bCs w:val="1"/>
+          <w:sz w:val="18"/>
+          <w:szCs w:val="18"/>
+        </w:rPr>
+      </w:pPr>
+      <w:r>
+        <w:rPr>
+          <w:rFonts w:ascii="Cambria" w:hAnsi="Cambria" w:hint="default"/>
+          <w:b w:val="1"/>
+          <w:bCs w:val="1"/>
+          <w:sz w:val="18"/>
+          <w:szCs w:val="18"/>
+          <w:rtl w:val="0"/>
+          <w:lang w:val="ru-RU"/>
+        </w:rPr>
+        <w:t>ООО «РОМАНОВО»</w:t>
+      </w:r>
+    </w:p>
+    <w:p>
+      <w:pPr>
+        <w:pStyle w:val="No Spacing"/>
+        <w:tabs>
+          <w:tab w:val="left" w:pos="708"/>
+          <w:tab w:val="left" w:pos="1416"/>
+          <w:tab w:val="left" w:pos="2124"/>
+          <w:tab w:val="left" w:pos="2832"/>
+          <w:tab w:val="left" w:pos="3540"/>
+          <w:tab w:val="left" w:pos="4248"/>
+          <w:tab w:val="left" w:pos="4956"/>
+          <w:tab w:val="left" w:pos="5664"/>
+          <w:tab w:val="left" w:pos="6372"/>
+          <w:tab w:val="left" w:pos="7080"/>
+          <w:tab w:val="left" w:pos="7788"/>
+          <w:tab w:val="left" w:pos="8496"/>
+          <w:tab w:val="left" w:pos="9204"/>
+          <w:tab w:val="left" w:pos="9912"/>
+          <w:tab w:val="left" w:pos="10125"/>
+        </w:tabs>
+        <w:suppressAutoHyphens w:val="0"/>
+        <w:jc w:val="center"/>
+        <w:rPr>
+          <w:rFonts w:ascii="Cambria" w:cs="Cambria" w:hAnsi="Cambria" w:eastAsia="Cambria"/>
+          <w:sz w:val="18"/>
+          <w:szCs w:val="18"/>
+          <w:lang w:val="ru-RU"/>
+        </w:rPr>
+      </w:pPr>
+      <w:r>
+        <w:rPr>
+          <w:rFonts w:ascii="Cambria" w:hAnsi="Cambria" w:hint="default"/>
+          <w:sz w:val="18"/>
+          <w:szCs w:val="18"/>
+          <w:rtl w:val="0"/>
+          <w:lang w:val="ru-RU"/>
+        </w:rPr>
+        <w:t>по строительству многоквартирных жилых домов по адресу</w:t>
+      </w:r>
+      <w:r>
+        <w:rPr>
+          <w:rFonts w:ascii="Cambria" w:hAnsi="Cambria"/>
+          <w:sz w:val="18"/>
+          <w:szCs w:val="18"/>
+          <w:rtl w:val="0"/>
+          <w:lang w:val="ru-RU"/>
+        </w:rPr>
+        <w:t xml:space="preserve">: </w:t>
+      </w:r>
+      <w:r>
+        <w:rPr>
+          <w:rFonts w:ascii="Cambria" w:hAnsi="Cambria" w:hint="default"/>
+          <w:sz w:val="18"/>
+          <w:szCs w:val="18"/>
+          <w:rtl w:val="0"/>
+          <w:lang w:val="ru-RU"/>
+        </w:rPr>
+        <w:t>Калининградская область</w:t>
+      </w:r>
+      <w:r>
+        <w:rPr>
+          <w:rFonts w:ascii="Cambria" w:hAnsi="Cambria"/>
+          <w:sz w:val="18"/>
+          <w:szCs w:val="18"/>
+          <w:rtl w:val="0"/>
+          <w:lang w:val="ru-RU"/>
+        </w:rPr>
+        <w:t xml:space="preserve">, </w:t>
+      </w:r>
+      <w:r>
+        <w:rPr>
+          <w:rFonts w:ascii="Cambria" w:hAnsi="Cambria" w:hint="default"/>
+          <w:sz w:val="18"/>
+          <w:szCs w:val="18"/>
+          <w:rtl w:val="0"/>
+          <w:lang w:val="ru-RU"/>
+        </w:rPr>
+        <w:t>Гурьевский район</w:t>
+      </w:r>
+      <w:r>
+        <w:rPr>
+          <w:rFonts w:ascii="Cambria" w:hAnsi="Cambria"/>
+          <w:sz w:val="18"/>
+          <w:szCs w:val="18"/>
+          <w:rtl w:val="0"/>
+          <w:lang w:val="ru-RU"/>
+        </w:rPr>
+        <w:t xml:space="preserve">, </w:t>
+      </w:r>
+      <w:r>
+        <w:rPr>
+          <w:rFonts w:ascii="Cambria" w:hAnsi="Cambria" w:hint="default"/>
+          <w:sz w:val="18"/>
+          <w:szCs w:val="18"/>
+          <w:rtl w:val="0"/>
+          <w:lang w:val="ru-RU"/>
+        </w:rPr>
+        <w:t>пос</w:t>
+      </w:r>
+      <w:r>
+        <w:rPr>
+          <w:rFonts w:ascii="Cambria" w:hAnsi="Cambria"/>
+          <w:sz w:val="18"/>
+          <w:szCs w:val="18"/>
+          <w:rtl w:val="0"/>
+          <w:lang w:val="ru-RU"/>
+        </w:rPr>
+        <w:t xml:space="preserve">. </w:t>
+      </w:r>
+      <w:r>
+        <w:rPr>
+          <w:rFonts w:ascii="Cambria" w:hAnsi="Cambria" w:hint="default"/>
+          <w:sz w:val="18"/>
+          <w:szCs w:val="18"/>
+          <w:rtl w:val="0"/>
+          <w:lang w:val="ru-RU"/>
+        </w:rPr>
+        <w:t>Большое Исакова</w:t>
+      </w:r>
+      <w:r>
+        <w:rPr>
+          <w:rFonts w:ascii="Cambria" w:hAnsi="Cambria"/>
+          <w:sz w:val="18"/>
+          <w:szCs w:val="18"/>
+          <w:rtl w:val="0"/>
+          <w:lang w:val="ru-RU"/>
+        </w:rPr>
+        <w:t xml:space="preserve">, </w:t>
+      </w:r>
+      <w:r>
+        <w:rPr>
+          <w:rFonts w:ascii="Cambria" w:hAnsi="Cambria" w:hint="default"/>
+          <w:sz w:val="18"/>
+          <w:szCs w:val="18"/>
+          <w:rtl w:val="0"/>
+          <w:lang w:val="ru-RU"/>
+        </w:rPr>
+        <w:t>ул</w:t>
+      </w:r>
+      <w:r>
+        <w:rPr>
+          <w:rFonts w:ascii="Cambria" w:hAnsi="Cambria"/>
+          <w:sz w:val="18"/>
+          <w:szCs w:val="18"/>
+          <w:rtl w:val="0"/>
+          <w:lang w:val="ru-RU"/>
+        </w:rPr>
+        <w:t xml:space="preserve">. </w:t>
+      </w:r>
+      <w:r>
+        <w:rPr>
+          <w:rFonts w:ascii="Cambria" w:hAnsi="Cambria" w:hint="default"/>
+          <w:sz w:val="18"/>
+          <w:szCs w:val="18"/>
+          <w:rtl w:val="0"/>
+          <w:lang w:val="ru-RU"/>
+        </w:rPr>
+        <w:t>Октябрьская</w:t>
+      </w:r>
+      <w:r>
+        <w:rPr>
+          <w:rFonts w:ascii="Cambria" w:hAnsi="Cambria"/>
+          <w:sz w:val="18"/>
+          <w:szCs w:val="18"/>
+          <w:rtl w:val="0"/>
+          <w:lang w:val="ru-RU"/>
+        </w:rPr>
+        <w:t xml:space="preserve">, 2 </w:t>
+      </w:r>
+      <w:r>
+        <w:rPr>
+          <w:rFonts w:ascii="Cambria" w:hAnsi="Cambria" w:hint="default"/>
+          <w:sz w:val="18"/>
+          <w:szCs w:val="18"/>
+          <w:rtl w:val="0"/>
+          <w:lang w:val="ru-RU"/>
+        </w:rPr>
+        <w:t>А</w:t>
+      </w:r>
+      <w:r>
+        <w:rPr>
+          <w:rFonts w:ascii="Cambria" w:hAnsi="Cambria"/>
+          <w:sz w:val="18"/>
+          <w:szCs w:val="18"/>
+          <w:rtl w:val="0"/>
+          <w:lang w:val="ru-RU"/>
+        </w:rPr>
+        <w:t>.</w:t>
+      </w:r>
+    </w:p>
+    <w:p>
+      <w:pPr>
+        <w:pStyle w:val="No Spacing"/>
+        <w:tabs>
+          <w:tab w:val="left" w:pos="708"/>
+          <w:tab w:val="left" w:pos="1416"/>
+          <w:tab w:val="left" w:pos="2124"/>
+          <w:tab w:val="left" w:pos="2832"/>
+          <w:tab w:val="left" w:pos="3540"/>
+          <w:tab w:val="left" w:pos="4248"/>
+          <w:tab w:val="left" w:pos="4956"/>
+          <w:tab w:val="left" w:pos="5664"/>
+          <w:tab w:val="left" w:pos="6372"/>
+          <w:tab w:val="left" w:pos="7080"/>
+          <w:tab w:val="left" w:pos="7788"/>
+          <w:tab w:val="left" w:pos="8496"/>
+          <w:tab w:val="left" w:pos="9204"/>
+          <w:tab w:val="left" w:pos="9912"/>
+          <w:tab w:val="left" w:pos="10125"/>
+        </w:tabs>
+        <w:suppressAutoHyphens w:val="0"/>
+        <w:rPr>
+          <w:rFonts w:ascii="Cambria" w:cs="Cambria" w:hAnsi="Cambria" w:eastAsia="Cambria"/>
+          <w:sz w:val="18"/>
+          <w:szCs w:val="18"/>
+          <w:lang w:val="ru-RU"/>
+        </w:rPr>
+      </w:pPr>
+    </w:p>
+    <w:p>
+      <w:pPr>
+        <w:pStyle w:val="No Spacing"/>
+        <w:tabs>
+          <w:tab w:val="left" w:pos="708"/>
+          <w:tab w:val="left" w:pos="1416"/>
+          <w:tab w:val="left" w:pos="2124"/>
+          <w:tab w:val="left" w:pos="2832"/>
+          <w:tab w:val="left" w:pos="3540"/>
+          <w:tab w:val="left" w:pos="4248"/>
+          <w:tab w:val="left" w:pos="4956"/>
+          <w:tab w:val="left" w:pos="5664"/>
+          <w:tab w:val="left" w:pos="6372"/>
+          <w:tab w:val="left" w:pos="7080"/>
+          <w:tab w:val="left" w:pos="7788"/>
+          <w:tab w:val="left" w:pos="8496"/>
+          <w:tab w:val="left" w:pos="9204"/>
+          <w:tab w:val="left" w:pos="9912"/>
+          <w:tab w:val="left" w:pos="10125"/>
+        </w:tabs>
+        <w:suppressAutoHyphens w:val="0"/>
+        <w:rPr>
+          <w:rFonts w:ascii="Cambria" w:cs="Cambria" w:hAnsi="Cambria" w:eastAsia="Cambria"/>
+          <w:sz w:val="18"/>
+          <w:szCs w:val="18"/>
+          <w:lang w:val="ru-RU"/>
+        </w:rPr>
+      </w:pPr>
+    </w:p>
+    <w:p>
+      <w:pPr>
+        <w:pStyle w:val="No Spacing"/>
+        <w:tabs>
+          <w:tab w:val="left" w:pos="708"/>
+          <w:tab w:val="left" w:pos="1416"/>
+          <w:tab w:val="left" w:pos="2124"/>
+          <w:tab w:val="left" w:pos="2832"/>
+          <w:tab w:val="left" w:pos="3540"/>
+          <w:tab w:val="left" w:pos="4248"/>
+          <w:tab w:val="left" w:pos="4956"/>
+          <w:tab w:val="left" w:pos="5664"/>
+          <w:tab w:val="left" w:pos="6372"/>
+          <w:tab w:val="left" w:pos="7080"/>
+          <w:tab w:val="left" w:pos="7788"/>
+          <w:tab w:val="left" w:pos="8496"/>
+          <w:tab w:val="left" w:pos="9204"/>
+          <w:tab w:val="left" w:pos="9912"/>
+          <w:tab w:val="left" w:pos="10125"/>
+        </w:tabs>
+        <w:suppressAutoHyphens w:val="0"/>
+        <w:rPr>
+          <w:rFonts w:ascii="Cambria" w:cs="Cambria" w:hAnsi="Cambria" w:eastAsia="Cambria"/>
+          <w:i w:val="1"/>
+          <w:iCs w:val="1"/>
+          <w:sz w:val="18"/>
+          <w:szCs w:val="18"/>
+        </w:rPr>
+      </w:pPr>
+      <w:r>
+        <w:rPr>
+          <w:rFonts w:ascii="Cambria" w:hAnsi="Cambria" w:hint="default"/>
+          <w:b w:val="1"/>
+          <w:bCs w:val="1"/>
+          <w:i w:val="1"/>
+          <w:iCs w:val="1"/>
+          <w:sz w:val="18"/>
+          <w:szCs w:val="18"/>
+          <w:rtl w:val="0"/>
+          <w:lang w:val="ru-RU"/>
+        </w:rPr>
+        <w:t>П</w:t>
+      </w:r>
+      <w:r>
+        <w:rPr>
+          <w:rFonts w:ascii="Cambria" w:hAnsi="Cambria"/>
+          <w:b w:val="1"/>
+          <w:bCs w:val="1"/>
+          <w:i w:val="1"/>
+          <w:iCs w:val="1"/>
+          <w:sz w:val="18"/>
+          <w:szCs w:val="18"/>
+          <w:rtl w:val="0"/>
+          <w:lang w:val="ru-RU"/>
+        </w:rPr>
+        <w:t>.6.</w:t>
+      </w:r>
+      <w:r>
+        <w:rPr>
+          <w:rFonts w:ascii="Cambria" w:hAnsi="Cambria" w:hint="default"/>
+          <w:b w:val="1"/>
+          <w:bCs w:val="1"/>
+          <w:i w:val="1"/>
+          <w:iCs w:val="1"/>
+          <w:sz w:val="18"/>
+          <w:szCs w:val="18"/>
+          <w:rtl w:val="0"/>
+          <w:lang w:val="ru-RU"/>
+        </w:rPr>
+        <w:t xml:space="preserve">раздела </w:t>
+      </w:r>
+      <w:r>
+        <w:rPr>
+          <w:rFonts w:ascii="Cambria" w:hAnsi="Cambria"/>
+          <w:b w:val="1"/>
+          <w:bCs w:val="1"/>
+          <w:i w:val="1"/>
+          <w:iCs w:val="1"/>
+          <w:sz w:val="18"/>
+          <w:szCs w:val="18"/>
+          <w:rtl w:val="0"/>
+          <w:lang w:val="ru-RU"/>
+        </w:rPr>
+        <w:t xml:space="preserve">1 </w:t>
+      </w:r>
+      <w:r>
+        <w:rPr>
+          <w:rFonts w:ascii="Cambria" w:hAnsi="Cambria" w:hint="default"/>
+          <w:b w:val="1"/>
+          <w:bCs w:val="1"/>
+          <w:i w:val="1"/>
+          <w:iCs w:val="1"/>
+          <w:sz w:val="18"/>
+          <w:szCs w:val="18"/>
+          <w:rtl w:val="0"/>
+          <w:lang w:val="ru-RU"/>
+        </w:rPr>
+        <w:t>«О финансовом результате текущего года</w:t>
+      </w:r>
+      <w:r>
+        <w:rPr>
+          <w:rFonts w:ascii="Cambria" w:hAnsi="Cambria"/>
+          <w:b w:val="1"/>
+          <w:bCs w:val="1"/>
+          <w:i w:val="1"/>
+          <w:iCs w:val="1"/>
+          <w:sz w:val="18"/>
+          <w:szCs w:val="18"/>
+          <w:rtl w:val="0"/>
+          <w:lang w:val="ru-RU"/>
+        </w:rPr>
+        <w:t xml:space="preserve">, </w:t>
+      </w:r>
+      <w:r>
+        <w:rPr>
+          <w:rFonts w:ascii="Cambria" w:hAnsi="Cambria" w:hint="default"/>
+          <w:b w:val="1"/>
+          <w:bCs w:val="1"/>
+          <w:i w:val="1"/>
+          <w:iCs w:val="1"/>
+          <w:sz w:val="18"/>
+          <w:szCs w:val="18"/>
+          <w:rtl w:val="0"/>
+          <w:lang w:val="ru-RU"/>
+        </w:rPr>
+        <w:t>размере кредиторской задолженности на день опубликования проектной декларации</w:t>
+      </w:r>
+      <w:r>
+        <w:rPr>
+          <w:rFonts w:ascii="Cambria" w:hAnsi="Cambria"/>
+          <w:b w:val="1"/>
+          <w:bCs w:val="1"/>
+          <w:i w:val="1"/>
+          <w:iCs w:val="1"/>
+          <w:sz w:val="18"/>
+          <w:szCs w:val="18"/>
+          <w:rtl w:val="0"/>
+          <w:lang w:val="ru-RU"/>
+        </w:rPr>
+        <w:t>:</w:t>
+      </w:r>
+      <w:r>
+        <w:rPr>
+          <w:rFonts w:ascii="Cambria" w:hAnsi="Cambria" w:hint="default"/>
+          <w:b w:val="1"/>
+          <w:bCs w:val="1"/>
+          <w:i w:val="1"/>
+          <w:iCs w:val="1"/>
+          <w:sz w:val="18"/>
+          <w:szCs w:val="18"/>
+          <w:rtl w:val="0"/>
+          <w:lang w:val="ru-RU"/>
+        </w:rPr>
+        <w:t xml:space="preserve">» </w:t>
+      </w:r>
+      <w:r>
+        <w:rPr>
+          <w:rFonts w:ascii="Cambria" w:hAnsi="Cambria" w:hint="default"/>
+          <w:i w:val="1"/>
+          <w:iCs w:val="1"/>
+          <w:sz w:val="18"/>
+          <w:szCs w:val="18"/>
+          <w:rtl w:val="0"/>
+          <w:lang w:val="ru-RU"/>
+        </w:rPr>
+        <w:t>изложить в следующей редакции</w:t>
+      </w:r>
+      <w:r>
+        <w:rPr>
+          <w:rFonts w:ascii="Cambria" w:hAnsi="Cambria"/>
+          <w:i w:val="1"/>
+          <w:iCs w:val="1"/>
+          <w:sz w:val="18"/>
+          <w:szCs w:val="18"/>
+          <w:rtl w:val="0"/>
+          <w:lang w:val="ru-RU"/>
+        </w:rPr>
+        <w:t>:</w:t>
+      </w:r>
+    </w:p>
+    <w:p>
+      <w:pPr>
+        <w:pStyle w:val="No Spacing"/>
+        <w:tabs>
+          <w:tab w:val="left" w:pos="708"/>
+          <w:tab w:val="left" w:pos="1416"/>
+          <w:tab w:val="left" w:pos="2124"/>
+          <w:tab w:val="left" w:pos="2832"/>
+          <w:tab w:val="left" w:pos="3540"/>
+          <w:tab w:val="left" w:pos="4248"/>
+          <w:tab w:val="left" w:pos="4956"/>
+          <w:tab w:val="left" w:pos="5664"/>
+          <w:tab w:val="left" w:pos="6372"/>
+          <w:tab w:val="left" w:pos="7080"/>
+          <w:tab w:val="left" w:pos="7788"/>
+          <w:tab w:val="left" w:pos="8496"/>
+          <w:tab w:val="left" w:pos="9204"/>
+          <w:tab w:val="left" w:pos="9912"/>
+          <w:tab w:val="left" w:pos="10125"/>
+        </w:tabs>
+        <w:suppressAutoHyphens w:val="0"/>
+        <w:rPr>
+          <w:rFonts w:ascii="Cambria" w:cs="Cambria" w:hAnsi="Cambria" w:eastAsia="Cambria"/>
+          <w:sz w:val="18"/>
+          <w:szCs w:val="18"/>
+          <w:lang w:val="ru-RU"/>
+        </w:rPr>
+      </w:pPr>
+      <w:r>
+        <w:rPr>
+          <w:rFonts w:ascii="Cambria" w:hAnsi="Cambria" w:hint="default"/>
+          <w:sz w:val="18"/>
+          <w:szCs w:val="18"/>
+          <w:rtl w:val="0"/>
+          <w:lang w:val="ru-RU"/>
+        </w:rPr>
+        <w:t xml:space="preserve">На отчетную дату </w:t>
+      </w:r>
+      <w:r>
+        <w:rPr>
+          <w:rFonts w:ascii="Cambria" w:hAnsi="Cambria"/>
+          <w:sz w:val="18"/>
+          <w:szCs w:val="18"/>
+          <w:rtl w:val="0"/>
+          <w:lang w:val="ru-RU"/>
+        </w:rPr>
+        <w:t>30.06.2017</w:t>
+      </w:r>
+      <w:r>
+        <w:rPr>
+          <w:rFonts w:ascii="Cambria" w:hAnsi="Cambria" w:hint="default"/>
+          <w:sz w:val="18"/>
+          <w:szCs w:val="18"/>
+          <w:rtl w:val="0"/>
+          <w:lang w:val="ru-RU"/>
+        </w:rPr>
+        <w:t>г</w:t>
+      </w:r>
+      <w:r>
+        <w:rPr>
+          <w:rFonts w:ascii="Cambria" w:hAnsi="Cambria"/>
+          <w:sz w:val="18"/>
+          <w:szCs w:val="18"/>
+          <w:rtl w:val="0"/>
+          <w:lang w:val="ru-RU"/>
+        </w:rPr>
+        <w:t>.:</w:t>
+      </w:r>
+    </w:p>
+    <w:p>
+      <w:pPr>
+        <w:pStyle w:val="No Spacing"/>
+        <w:tabs>
+          <w:tab w:val="left" w:pos="708"/>
+          <w:tab w:val="left" w:pos="1416"/>
+          <w:tab w:val="left" w:pos="2124"/>
+          <w:tab w:val="left" w:pos="2832"/>
+          <w:tab w:val="left" w:pos="3540"/>
+          <w:tab w:val="left" w:pos="4248"/>
+          <w:tab w:val="left" w:pos="4956"/>
+          <w:tab w:val="left" w:pos="5664"/>
+          <w:tab w:val="left" w:pos="6372"/>
+          <w:tab w:val="left" w:pos="7080"/>
+          <w:tab w:val="left" w:pos="7788"/>
+          <w:tab w:val="left" w:pos="8496"/>
+          <w:tab w:val="left" w:pos="9204"/>
+          <w:tab w:val="left" w:pos="9912"/>
+          <w:tab w:val="left" w:pos="10125"/>
+        </w:tabs>
+        <w:suppressAutoHyphens w:val="0"/>
+        <w:rPr>
+          <w:rFonts w:ascii="Cambria" w:cs="Cambria" w:hAnsi="Cambria" w:eastAsia="Cambria"/>
+          <w:sz w:val="18"/>
+          <w:szCs w:val="18"/>
+          <w:lang w:val="ru-RU"/>
+        </w:rPr>
+      </w:pPr>
+      <w:r>
+        <w:rPr>
+          <w:rFonts w:ascii="Cambria" w:hAnsi="Cambria"/>
+          <w:sz w:val="18"/>
+          <w:szCs w:val="18"/>
+          <w:rtl w:val="0"/>
+          <w:lang w:val="ru-RU"/>
+        </w:rPr>
+        <w:t>-</w:t>
+      </w:r>
+      <w:r>
+        <w:rPr>
+          <w:rFonts w:ascii="Cambria" w:hAnsi="Cambria" w:hint="default"/>
+          <w:sz w:val="18"/>
+          <w:szCs w:val="18"/>
+          <w:rtl w:val="0"/>
+          <w:lang w:val="ru-RU"/>
+        </w:rPr>
+        <w:t>финансовый результат</w:t>
+      </w:r>
+      <w:r>
+        <w:rPr>
+          <w:rFonts w:ascii="Cambria" w:hAnsi="Cambria"/>
+          <w:sz w:val="18"/>
+          <w:szCs w:val="18"/>
+          <w:rtl w:val="0"/>
+          <w:lang w:val="ru-RU"/>
+        </w:rPr>
+        <w:t xml:space="preserve">: </w:t>
+      </w:r>
+      <w:r>
+        <w:rPr>
+          <w:rFonts w:ascii="Cambria" w:hAnsi="Cambria" w:hint="default"/>
+          <w:sz w:val="18"/>
+          <w:szCs w:val="18"/>
+          <w:rtl w:val="0"/>
+          <w:lang w:val="ru-RU"/>
+        </w:rPr>
+        <w:t xml:space="preserve">прибыль </w:t>
+      </w:r>
+      <w:r>
+        <w:rPr>
+          <w:rFonts w:ascii="Cambria" w:hAnsi="Cambria"/>
+          <w:sz w:val="18"/>
+          <w:szCs w:val="18"/>
+          <w:rtl w:val="0"/>
+          <w:lang w:val="ru-RU"/>
+        </w:rPr>
+        <w:t xml:space="preserve">3505 </w:t>
+      </w:r>
+      <w:r>
+        <w:rPr>
+          <w:rFonts w:ascii="Cambria" w:hAnsi="Cambria" w:hint="default"/>
+          <w:sz w:val="18"/>
+          <w:szCs w:val="18"/>
+          <w:rtl w:val="0"/>
+          <w:lang w:val="ru-RU"/>
+        </w:rPr>
+        <w:t>тысяч рублей</w:t>
+      </w:r>
+      <w:r>
+        <w:rPr>
+          <w:rFonts w:ascii="Cambria" w:hAnsi="Cambria"/>
+          <w:sz w:val="18"/>
+          <w:szCs w:val="18"/>
+          <w:rtl w:val="0"/>
+          <w:lang w:val="ru-RU"/>
+        </w:rPr>
+        <w:t>;</w:t>
+      </w:r>
+    </w:p>
+    <w:p>
+      <w:pPr>
+        <w:pStyle w:val="No Spacing"/>
+        <w:tabs>
+          <w:tab w:val="left" w:pos="708"/>
+          <w:tab w:val="left" w:pos="1416"/>
+          <w:tab w:val="left" w:pos="2124"/>
+          <w:tab w:val="left" w:pos="2832"/>
+          <w:tab w:val="left" w:pos="3540"/>
+          <w:tab w:val="left" w:pos="4248"/>
+          <w:tab w:val="left" w:pos="4956"/>
+          <w:tab w:val="left" w:pos="5664"/>
+          <w:tab w:val="left" w:pos="6372"/>
+          <w:tab w:val="left" w:pos="7080"/>
+          <w:tab w:val="left" w:pos="7788"/>
+          <w:tab w:val="left" w:pos="8496"/>
+          <w:tab w:val="left" w:pos="9204"/>
+          <w:tab w:val="left" w:pos="9912"/>
+          <w:tab w:val="left" w:pos="10125"/>
+        </w:tabs>
+        <w:suppressAutoHyphens w:val="0"/>
+        <w:rPr>
+          <w:rFonts w:ascii="Cambria" w:cs="Cambria" w:hAnsi="Cambria" w:eastAsia="Cambria"/>
+          <w:sz w:val="18"/>
+          <w:szCs w:val="18"/>
+          <w:lang w:val="ru-RU"/>
+        </w:rPr>
+      </w:pPr>
+      <w:r>
+        <w:rPr>
+          <w:rFonts w:ascii="Cambria" w:hAnsi="Cambria"/>
+          <w:sz w:val="18"/>
+          <w:szCs w:val="18"/>
+          <w:rtl w:val="0"/>
+          <w:lang w:val="ru-RU"/>
+        </w:rPr>
+        <w:t>-</w:t>
+      </w:r>
+      <w:r>
+        <w:rPr>
+          <w:rFonts w:ascii="Cambria" w:hAnsi="Cambria" w:hint="default"/>
+          <w:sz w:val="18"/>
+          <w:szCs w:val="18"/>
+          <w:rtl w:val="0"/>
+          <w:lang w:val="ru-RU"/>
+        </w:rPr>
+        <w:t>размер кредиторской задолженности</w:t>
+      </w:r>
+      <w:r>
+        <w:rPr>
+          <w:rFonts w:ascii="Cambria" w:hAnsi="Cambria"/>
+          <w:sz w:val="18"/>
+          <w:szCs w:val="18"/>
+          <w:rtl w:val="0"/>
+          <w:lang w:val="ru-RU"/>
+        </w:rPr>
+        <w:t xml:space="preserve">: 8857 </w:t>
+      </w:r>
+      <w:r>
+        <w:rPr>
+          <w:rFonts w:ascii="Cambria" w:hAnsi="Cambria" w:hint="default"/>
+          <w:sz w:val="18"/>
+          <w:szCs w:val="18"/>
+          <w:rtl w:val="0"/>
+          <w:lang w:val="ru-RU"/>
+        </w:rPr>
+        <w:t>тысяч рублей</w:t>
+      </w:r>
+      <w:r>
+        <w:rPr>
+          <w:rFonts w:ascii="Cambria" w:hAnsi="Cambria"/>
+          <w:sz w:val="18"/>
+          <w:szCs w:val="18"/>
+          <w:rtl w:val="0"/>
+          <w:lang w:val="ru-RU"/>
+        </w:rPr>
+        <w:t>;</w:t>
+      </w:r>
+    </w:p>
+    <w:p>
+      <w:pPr>
+        <w:pStyle w:val="No Spacing"/>
+        <w:tabs>
+          <w:tab w:val="left" w:pos="708"/>
+          <w:tab w:val="left" w:pos="1416"/>
+          <w:tab w:val="left" w:pos="2124"/>
+          <w:tab w:val="left" w:pos="2832"/>
+          <w:tab w:val="left" w:pos="3540"/>
+          <w:tab w:val="left" w:pos="4248"/>
+          <w:tab w:val="left" w:pos="4956"/>
+          <w:tab w:val="left" w:pos="5664"/>
+          <w:tab w:val="left" w:pos="6372"/>
+          <w:tab w:val="left" w:pos="7080"/>
+          <w:tab w:val="left" w:pos="7788"/>
+          <w:tab w:val="left" w:pos="8496"/>
+          <w:tab w:val="left" w:pos="9204"/>
+          <w:tab w:val="left" w:pos="9912"/>
+          <w:tab w:val="left" w:pos="10125"/>
+        </w:tabs>
+        <w:suppressAutoHyphens w:val="0"/>
+        <w:rPr>
+          <w:rFonts w:ascii="Cambria" w:cs="Cambria" w:hAnsi="Cambria" w:eastAsia="Cambria"/>
+          <w:sz w:val="18"/>
+          <w:szCs w:val="18"/>
+          <w:lang w:val="ru-RU"/>
+        </w:rPr>
+      </w:pPr>
+      <w:r>
+        <w:rPr>
+          <w:rFonts w:ascii="Cambria" w:hAnsi="Cambria"/>
+          <w:sz w:val="18"/>
+          <w:szCs w:val="18"/>
+          <w:rtl w:val="0"/>
+          <w:lang w:val="ru-RU"/>
+        </w:rPr>
+        <w:t>-</w:t>
+      </w:r>
+      <w:r>
+        <w:rPr>
+          <w:rFonts w:ascii="Cambria" w:hAnsi="Cambria" w:hint="default"/>
+          <w:sz w:val="18"/>
+          <w:szCs w:val="18"/>
+          <w:rtl w:val="0"/>
+          <w:lang w:val="ru-RU"/>
+        </w:rPr>
+        <w:t>размер дебиторской задолженности</w:t>
+      </w:r>
+      <w:r>
+        <w:rPr>
+          <w:rFonts w:ascii="Cambria" w:hAnsi="Cambria"/>
+          <w:sz w:val="18"/>
+          <w:szCs w:val="18"/>
+          <w:rtl w:val="0"/>
+          <w:lang w:val="ru-RU"/>
+        </w:rPr>
+        <w:t xml:space="preserve">: 6894 </w:t>
+      </w:r>
+      <w:r>
+        <w:rPr>
+          <w:rFonts w:ascii="Cambria" w:hAnsi="Cambria" w:hint="default"/>
+          <w:sz w:val="18"/>
+          <w:szCs w:val="18"/>
+          <w:rtl w:val="0"/>
+          <w:lang w:val="ru-RU"/>
+        </w:rPr>
+        <w:t>тысяча рублей</w:t>
+      </w:r>
+      <w:r>
+        <w:rPr>
+          <w:rFonts w:ascii="Cambria" w:hAnsi="Cambria"/>
+          <w:sz w:val="18"/>
+          <w:szCs w:val="18"/>
+          <w:rtl w:val="0"/>
+          <w:lang w:val="ru-RU"/>
+        </w:rPr>
+        <w:t>;</w:t>
+      </w:r>
+    </w:p>
+    <w:p>
+      <w:pPr>
+        <w:pStyle w:val="No Spacing"/>
+        <w:tabs>
+          <w:tab w:val="left" w:pos="708"/>
+          <w:tab w:val="left" w:pos="1416"/>
+          <w:tab w:val="left" w:pos="2124"/>
+          <w:tab w:val="left" w:pos="2832"/>
+          <w:tab w:val="left" w:pos="3540"/>
+          <w:tab w:val="left" w:pos="4248"/>
+          <w:tab w:val="left" w:pos="4956"/>
+          <w:tab w:val="left" w:pos="5664"/>
+          <w:tab w:val="left" w:pos="6372"/>
+          <w:tab w:val="left" w:pos="7080"/>
+          <w:tab w:val="left" w:pos="7788"/>
+          <w:tab w:val="left" w:pos="8496"/>
+          <w:tab w:val="left" w:pos="9204"/>
+          <w:tab w:val="left" w:pos="9912"/>
+          <w:tab w:val="left" w:pos="10125"/>
+        </w:tabs>
+        <w:suppressAutoHyphens w:val="0"/>
+        <w:rPr>
+          <w:rFonts w:ascii="Cambria" w:cs="Cambria" w:hAnsi="Cambria" w:eastAsia="Cambria"/>
+          <w:sz w:val="18"/>
+          <w:szCs w:val="18"/>
+          <w:lang w:val="ru-RU"/>
+        </w:rPr>
+      </w:pPr>
+      <w:r>
+        <w:rPr>
+          <w:rFonts w:ascii="Cambria" w:hAnsi="Cambria"/>
+          <w:sz w:val="18"/>
+          <w:szCs w:val="18"/>
+          <w:rtl w:val="0"/>
+          <w:lang w:val="ru-RU"/>
+        </w:rPr>
+        <w:t>-</w:t>
+      </w:r>
+      <w:r>
+        <w:rPr>
+          <w:rFonts w:ascii="Cambria" w:hAnsi="Cambria" w:hint="default"/>
+          <w:sz w:val="18"/>
+          <w:szCs w:val="18"/>
+          <w:rtl w:val="0"/>
+          <w:lang w:val="ru-RU"/>
+        </w:rPr>
+        <w:t>за апрель</w:t>
+      </w:r>
+      <w:r>
+        <w:rPr>
+          <w:rFonts w:ascii="Cambria" w:hAnsi="Cambria"/>
+          <w:sz w:val="18"/>
+          <w:szCs w:val="18"/>
+          <w:rtl w:val="0"/>
+          <w:lang w:val="ru-RU"/>
+        </w:rPr>
+        <w:t>-</w:t>
+      </w:r>
+      <w:r>
+        <w:rPr>
+          <w:rFonts w:ascii="Cambria" w:hAnsi="Cambria" w:hint="default"/>
+          <w:sz w:val="18"/>
+          <w:szCs w:val="18"/>
+          <w:rtl w:val="0"/>
+          <w:lang w:val="ru-RU"/>
+        </w:rPr>
+        <w:t xml:space="preserve">июнь </w:t>
+      </w:r>
+      <w:r>
+        <w:rPr>
+          <w:rFonts w:ascii="Cambria" w:hAnsi="Cambria"/>
+          <w:sz w:val="18"/>
+          <w:szCs w:val="18"/>
+          <w:rtl w:val="0"/>
+          <w:lang w:val="ru-RU"/>
+        </w:rPr>
+        <w:t>2017</w:t>
+      </w:r>
+      <w:r>
+        <w:rPr>
+          <w:rFonts w:ascii="Cambria" w:hAnsi="Cambria" w:hint="default"/>
+          <w:sz w:val="18"/>
+          <w:szCs w:val="18"/>
+          <w:rtl w:val="0"/>
+          <w:lang w:val="ru-RU"/>
+        </w:rPr>
+        <w:t>г</w:t>
+      </w:r>
+      <w:r>
+        <w:rPr>
+          <w:rFonts w:ascii="Cambria" w:hAnsi="Cambria"/>
+          <w:sz w:val="18"/>
+          <w:szCs w:val="18"/>
+          <w:rtl w:val="0"/>
+          <w:lang w:val="ru-RU"/>
+        </w:rPr>
+        <w:t xml:space="preserve">. </w:t>
+      </w:r>
+      <w:r>
+        <w:rPr>
+          <w:rFonts w:ascii="Cambria" w:hAnsi="Cambria" w:hint="default"/>
+          <w:sz w:val="18"/>
+          <w:szCs w:val="18"/>
+          <w:rtl w:val="0"/>
+          <w:lang w:val="ru-RU"/>
+        </w:rPr>
+        <w:t>финансовый результат</w:t>
+      </w:r>
+      <w:r>
+        <w:rPr>
+          <w:rFonts w:ascii="Cambria" w:hAnsi="Cambria"/>
+          <w:sz w:val="18"/>
+          <w:szCs w:val="18"/>
+          <w:rtl w:val="0"/>
+          <w:lang w:val="ru-RU"/>
+        </w:rPr>
+        <w:t xml:space="preserve">: </w:t>
+      </w:r>
+      <w:r>
+        <w:rPr>
+          <w:rFonts w:ascii="Cambria" w:hAnsi="Cambria" w:hint="default"/>
+          <w:sz w:val="18"/>
+          <w:szCs w:val="18"/>
+          <w:rtl w:val="0"/>
+          <w:lang w:val="ru-RU"/>
+        </w:rPr>
+        <w:t xml:space="preserve">прибыль </w:t>
+      </w:r>
+      <w:r>
+        <w:rPr>
+          <w:rFonts w:ascii="Cambria" w:hAnsi="Cambria"/>
+          <w:sz w:val="18"/>
+          <w:szCs w:val="18"/>
+          <w:rtl w:val="0"/>
+          <w:lang w:val="ru-RU"/>
+        </w:rPr>
+        <w:t xml:space="preserve">3505 </w:t>
+      </w:r>
+      <w:r>
+        <w:rPr>
+          <w:rFonts w:ascii="Cambria" w:hAnsi="Cambria" w:hint="default"/>
+          <w:sz w:val="18"/>
+          <w:szCs w:val="18"/>
+          <w:rtl w:val="0"/>
+          <w:lang w:val="ru-RU"/>
+        </w:rPr>
+        <w:t>тысяч рублей</w:t>
+      </w:r>
+      <w:r>
+        <w:rPr>
+          <w:rFonts w:ascii="Cambria" w:hAnsi="Cambria"/>
+          <w:sz w:val="18"/>
+          <w:szCs w:val="18"/>
+          <w:rtl w:val="0"/>
+          <w:lang w:val="ru-RU"/>
+        </w:rPr>
+        <w:t>.</w:t>
+      </w:r>
+    </w:p>
+    <w:p>
+      <w:pPr>
+        <w:pStyle w:val="No Spacing"/>
+        <w:tabs>
+          <w:tab w:val="left" w:pos="708"/>
+          <w:tab w:val="left" w:pos="1416"/>
+          <w:tab w:val="left" w:pos="2124"/>
+          <w:tab w:val="left" w:pos="2832"/>
+          <w:tab w:val="left" w:pos="3540"/>
+          <w:tab w:val="left" w:pos="4248"/>
+          <w:tab w:val="left" w:pos="4956"/>
+          <w:tab w:val="left" w:pos="5664"/>
+          <w:tab w:val="left" w:pos="6372"/>
+          <w:tab w:val="left" w:pos="7080"/>
+          <w:tab w:val="left" w:pos="7788"/>
+          <w:tab w:val="left" w:pos="8496"/>
+          <w:tab w:val="left" w:pos="9204"/>
+          <w:tab w:val="left" w:pos="9912"/>
+          <w:tab w:val="left" w:pos="10125"/>
+        </w:tabs>
+        <w:suppressAutoHyphens w:val="0"/>
+        <w:rPr>
+          <w:rFonts w:ascii="Cambria" w:cs="Cambria" w:hAnsi="Cambria" w:eastAsia="Cambria"/>
+          <w:sz w:val="18"/>
+          <w:szCs w:val="18"/>
+          <w:lang w:val="ru-RU"/>
+        </w:rPr>
+      </w:pPr>
+    </w:p>
+    <w:p>
+      <w:pPr>
+        <w:pStyle w:val="No Spacing"/>
+        <w:tabs>
+          <w:tab w:val="left" w:pos="708"/>
+          <w:tab w:val="left" w:pos="1416"/>
+          <w:tab w:val="left" w:pos="2124"/>
+          <w:tab w:val="left" w:pos="2832"/>
+          <w:tab w:val="left" w:pos="3540"/>
+          <w:tab w:val="left" w:pos="4248"/>
+          <w:tab w:val="left" w:pos="4956"/>
+          <w:tab w:val="left" w:pos="5664"/>
+          <w:tab w:val="left" w:pos="6372"/>
+          <w:tab w:val="left" w:pos="7080"/>
+          <w:tab w:val="left" w:pos="7788"/>
+          <w:tab w:val="left" w:pos="8496"/>
+          <w:tab w:val="left" w:pos="9204"/>
+          <w:tab w:val="left" w:pos="9912"/>
+          <w:tab w:val="left" w:pos="10125"/>
+        </w:tabs>
+        <w:suppressAutoHyphens w:val="0"/>
+        <w:rPr>
+          <w:rFonts w:ascii="Cambria" w:cs="Cambria" w:hAnsi="Cambria" w:eastAsia="Cambria"/>
+          <w:sz w:val="18"/>
+          <w:szCs w:val="18"/>
+          <w:lang w:val="ru-RU"/>
+        </w:rPr>
+      </w:pPr>
+    </w:p>
+    <w:p>
+      <w:pPr>
+        <w:pStyle w:val="No Spacing"/>
+        <w:tabs>
+          <w:tab w:val="left" w:pos="708"/>
+          <w:tab w:val="left" w:pos="1416"/>
+          <w:tab w:val="left" w:pos="2124"/>
+          <w:tab w:val="left" w:pos="2832"/>
+          <w:tab w:val="left" w:pos="3540"/>
+          <w:tab w:val="left" w:pos="4248"/>
+          <w:tab w:val="left" w:pos="4956"/>
+          <w:tab w:val="left" w:pos="5664"/>
+          <w:tab w:val="left" w:pos="6372"/>
+          <w:tab w:val="left" w:pos="7080"/>
+          <w:tab w:val="left" w:pos="7788"/>
+          <w:tab w:val="left" w:pos="8496"/>
+          <w:tab w:val="left" w:pos="9204"/>
+          <w:tab w:val="left" w:pos="9912"/>
+          <w:tab w:val="left" w:pos="10125"/>
+        </w:tabs>
+        <w:suppressAutoHyphens w:val="0"/>
+        <w:rPr>
+          <w:rFonts w:ascii="Cambria" w:cs="Cambria" w:hAnsi="Cambria" w:eastAsia="Cambria"/>
+          <w:sz w:val="18"/>
+          <w:szCs w:val="18"/>
+          <w:lang w:val="ru-RU"/>
+        </w:rPr>
+      </w:pPr>
+      <w:r>
+        <w:rPr>
+          <w:rFonts w:ascii="Cambria" w:hAnsi="Cambria"/>
+          <w:sz w:val="18"/>
+          <w:szCs w:val="18"/>
+          <w:rtl w:val="0"/>
+          <w:lang w:val="ru-RU"/>
+        </w:rPr>
+        <w:t>31.07.2017</w:t>
       </w:r>
       <w:r>
         <w:rPr>
@@ -28138,7 +29291,7 @@
       <w:outlineLvl w:val="9"/>
     </w:pPr>
     <w:rPr>
-      <w:rFonts w:ascii="Helvetica" w:cs="Arial Unicode MS" w:hAnsi="Helvetica" w:eastAsia="Arial Unicode MS"/>
+      <w:rFonts w:ascii="Helvetica Neue" w:cs="Arial Unicode MS" w:hAnsi="Helvetica Neue" w:eastAsia="Arial Unicode MS"/>
       <w:b w:val="0"/>
       <w:bCs w:val="0"/>
       <w:i w:val="0"/>
@@ -28318,14 +29471,14 @@
     </a:clrScheme>
     <a:fontScheme name="Office">
       <a:majorFont>
-        <a:latin typeface="Helvetica"/>
-        <a:ea typeface="Helvetica"/>
-        <a:cs typeface="Helvetica"/>
+        <a:latin typeface="Helvetica Neue"/>
+        <a:ea typeface="Helvetica Neue"/>
+        <a:cs typeface="Helvetica Neue"/>
       </a:majorFont>
       <a:minorFont>
-        <a:latin typeface="Helvetica"/>
-        <a:ea typeface="Helvetica"/>
-        <a:cs typeface="Helvetica"/>
+        <a:latin typeface="Helvetica Neue"/>
+        <a:ea typeface="Helvetica Neue"/>
+        <a:cs typeface="Helvetica Neue"/>
       </a:minorFont>
     </a:fontScheme>
     <a:fmtScheme name="Office">
@@ -28506,9 +29659,9 @@
             </a:solidFill>
             <a:effectLst/>
             <a:uFillTx/>
-            <a:latin typeface="+mn-lt"/>
-            <a:ea typeface="+mn-ea"/>
-            <a:cs typeface="+mn-cs"/>
+            <a:latin typeface="Helvetica"/>
+            <a:ea typeface="Helvetica"/>
+            <a:cs typeface="Helvetica"/>
             <a:sym typeface="Helvetica"/>
           </a:defRPr>
         </a:defPPr>
@@ -29077,9 +30230,9 @@
             </a:solidFill>
             <a:effectLst/>
             <a:uFillTx/>
-            <a:latin typeface="+mn-lt"/>
-            <a:ea typeface="+mn-ea"/>
-            <a:cs typeface="+mn-cs"/>
+            <a:latin typeface="Helvetica"/>
+            <a:ea typeface="Helvetica"/>
+            <a:cs typeface="Helvetica"/>
             <a:sym typeface="Helvetica"/>
           </a:defRPr>
         </a:defPPr>

</xml_diff>